<commit_message>
[MOD] Modificado el plan de empresa de la memoria
</commit_message>
<xml_diff>
--- a/MEMORIA/TriWorld.docx
+++ b/MEMORIA/TriWorld.docx
@@ -309,21 +309,7 @@
             <w:rStyle w:val="Hipervnculo"/>
             <w:noProof/>
           </w:rPr>
-          <w:t>Intro</w:t>
-        </w:r>
-        <w:r>
-          <w:rPr>
-            <w:rStyle w:val="Hipervnculo"/>
-            <w:noProof/>
-          </w:rPr>
-          <w:t>d</w:t>
-        </w:r>
-        <w:r>
-          <w:rPr>
-            <w:rStyle w:val="Hipervnculo"/>
-            <w:noProof/>
-          </w:rPr>
-          <w:t>ucción</w:t>
+          <w:t>Introducción</w:t>
         </w:r>
         <w:r>
           <w:rPr>
@@ -953,14 +939,7 @@
             <w:rStyle w:val="Hipervnculo"/>
             <w:noProof/>
           </w:rPr>
-          <w:t>M</w:t>
-        </w:r>
-        <w:r>
-          <w:rPr>
-            <w:rStyle w:val="Hipervnculo"/>
-            <w:noProof/>
-          </w:rPr>
-          <w:t>odelo entidad relación</w:t>
+          <w:t>Modelo entidad relación</w:t>
         </w:r>
         <w:r>
           <w:rPr>
@@ -1050,21 +1029,7 @@
             <w:rStyle w:val="Hipervnculo"/>
             <w:noProof/>
           </w:rPr>
-          <w:t>Arquitectura de l</w:t>
-        </w:r>
-        <w:r>
-          <w:rPr>
-            <w:rStyle w:val="Hipervnculo"/>
-            <w:noProof/>
-          </w:rPr>
-          <w:t>a</w:t>
-        </w:r>
-        <w:r>
-          <w:rPr>
-            <w:rStyle w:val="Hipervnculo"/>
-            <w:noProof/>
-          </w:rPr>
-          <w:t xml:space="preserve"> aplicación</w:t>
+          <w:t>Arquitectura de la aplicación</w:t>
         </w:r>
         <w:r>
           <w:rPr>
@@ -1691,6 +1656,733 @@
         <w:t xml:space="preserve"> de juegos para llegar a audiencias específicas. Estrategias de SEO para mejorar el posicionamiento en los motores de búsqueda y aumentar el tráfico orgánico. Campañas de marketing de contenidos para generar interés y compromiso con la marca.</w:t>
       </w:r>
     </w:p>
+    <w:p>
+      <w:pPr>
+        <w:spacing w:line="276" w:lineRule="auto"/>
+        <w:ind w:firstLine="567"/>
+        <w:jc w:val="both"/>
+      </w:pPr>
+    </w:p>
+    <w:p>
+      <w:pPr>
+        <w:spacing w:line="276" w:lineRule="auto"/>
+        <w:ind w:firstLine="567"/>
+        <w:jc w:val="both"/>
+      </w:pPr>
+      <w:r>
+        <w:t xml:space="preserve">Nuestra </w:t>
+      </w:r>
+      <w:r>
+        <w:t>e</w:t>
+      </w:r>
+      <w:r>
+        <w:t xml:space="preserve">structura </w:t>
+      </w:r>
+      <w:r>
+        <w:t>o</w:t>
+      </w:r>
+      <w:r>
+        <w:t>rganizativa</w:t>
+      </w:r>
+      <w:r>
+        <w:t xml:space="preserve"> </w:t>
+      </w:r>
+      <w:r>
+        <w:t>va a basarse de esta manera</w:t>
+      </w:r>
+      <w:r>
+        <w:t>:</w:t>
+      </w:r>
+    </w:p>
+    <w:p>
+      <w:pPr>
+        <w:pStyle w:val="Prrafodelista"/>
+        <w:numPr>
+          <w:ilvl w:val="0"/>
+          <w:numId w:val="19"/>
+        </w:numPr>
+        <w:spacing w:line="276" w:lineRule="auto"/>
+        <w:ind w:firstLine="567"/>
+        <w:jc w:val="both"/>
+      </w:pPr>
+      <w:r>
+        <w:rPr>
+          <w:b/>
+          <w:bCs/>
+        </w:rPr>
+        <w:t>CEO</w:t>
+      </w:r>
+      <w:r>
+        <w:t>: Responsable de la dirección estratégica y la toma de decisiones clave.</w:t>
+      </w:r>
+    </w:p>
+    <w:p>
+      <w:pPr>
+        <w:pStyle w:val="Prrafodelista"/>
+        <w:numPr>
+          <w:ilvl w:val="0"/>
+          <w:numId w:val="19"/>
+        </w:numPr>
+        <w:spacing w:line="276" w:lineRule="auto"/>
+        <w:ind w:firstLine="567"/>
+        <w:jc w:val="both"/>
+      </w:pPr>
+      <w:r>
+        <w:rPr>
+          <w:b/>
+          <w:bCs/>
+        </w:rPr>
+        <w:t>Equipo de Desarrollo</w:t>
+      </w:r>
+      <w:r>
+        <w:t>: Encargado del diseño, programación y mantenimiento de la plataforma web y aplicaciones móviles.</w:t>
+      </w:r>
+    </w:p>
+    <w:p>
+      <w:pPr>
+        <w:pStyle w:val="Prrafodelista"/>
+        <w:numPr>
+          <w:ilvl w:val="0"/>
+          <w:numId w:val="19"/>
+        </w:numPr>
+        <w:spacing w:line="276" w:lineRule="auto"/>
+        <w:ind w:firstLine="567"/>
+        <w:jc w:val="both"/>
+      </w:pPr>
+      <w:r>
+        <w:rPr>
+          <w:b/>
+          <w:bCs/>
+        </w:rPr>
+        <w:t>Equipo de Contenidos</w:t>
+      </w:r>
+      <w:r>
+        <w:t>: Responsable de la creación y curación de las preguntas y temáticas de los juegos.</w:t>
+      </w:r>
+    </w:p>
+    <w:p>
+      <w:pPr>
+        <w:pStyle w:val="Prrafodelista"/>
+        <w:numPr>
+          <w:ilvl w:val="0"/>
+          <w:numId w:val="19"/>
+        </w:numPr>
+        <w:spacing w:line="276" w:lineRule="auto"/>
+        <w:ind w:firstLine="567"/>
+        <w:jc w:val="both"/>
+      </w:pPr>
+      <w:r>
+        <w:rPr>
+          <w:b/>
+          <w:bCs/>
+        </w:rPr>
+        <w:t>Equipo de Marketing</w:t>
+      </w:r>
+      <w:r>
+        <w:t>: Encargado de promocionar la plataforma, gestionar redes sociales y estrategias publicitarias.</w:t>
+      </w:r>
+    </w:p>
+    <w:p>
+      <w:pPr>
+        <w:pStyle w:val="Prrafodelista"/>
+        <w:numPr>
+          <w:ilvl w:val="0"/>
+          <w:numId w:val="19"/>
+        </w:numPr>
+        <w:spacing w:line="276" w:lineRule="auto"/>
+        <w:ind w:firstLine="567"/>
+        <w:jc w:val="both"/>
+      </w:pPr>
+      <w:r>
+        <w:rPr>
+          <w:b/>
+          <w:bCs/>
+        </w:rPr>
+        <w:t>Equipo de Soporte</w:t>
+      </w:r>
+      <w:r>
+        <w:t>: Atiende las consultas y problemas técnicos de los usuarios, garantizando una experiencia óptima.</w:t>
+      </w:r>
+    </w:p>
+    <w:p>
+      <w:pPr>
+        <w:spacing w:line="276" w:lineRule="auto"/>
+        <w:ind w:firstLine="567"/>
+        <w:jc w:val="both"/>
+      </w:pPr>
+    </w:p>
+    <w:p>
+      <w:pPr>
+        <w:spacing w:line="276" w:lineRule="auto"/>
+        <w:ind w:firstLine="567"/>
+        <w:jc w:val="both"/>
+      </w:pPr>
+      <w:r>
+        <w:t>El mercado de los juegos en línea ha experimentado un crecimiento significativo en los últimos años, con una demanda creciente de experiencias interactivas y socialmente conectadas. Existe una tendencia hacia el entretenimiento educativo, donde los usuarios buscan juegos que les permitan aprender mientras se divierten.</w:t>
+      </w:r>
+    </w:p>
+    <w:p>
+      <w:pPr>
+        <w:spacing w:line="276" w:lineRule="auto"/>
+        <w:ind w:firstLine="567"/>
+        <w:jc w:val="both"/>
+      </w:pPr>
+    </w:p>
+    <w:p>
+      <w:pPr>
+        <w:spacing w:line="276" w:lineRule="auto"/>
+        <w:ind w:firstLine="567"/>
+        <w:jc w:val="both"/>
+      </w:pPr>
+      <w:r>
+        <w:t>Las oportunidades de negocio en el sector de los juegos en línea son prometedoras, con un amplio mercado objetivo que incluye desde jóvenes estudiantes hasta adultos interesados en actividades de ocio intelectual. Además, la posibilidad de ofrecer versiones premium, publicidad integrada y asociaciones con marcas puede generar ingresos adicionales.</w:t>
+      </w:r>
+    </w:p>
+    <w:p>
+      <w:pPr>
+        <w:spacing w:line="276" w:lineRule="auto"/>
+        <w:ind w:firstLine="567"/>
+        <w:jc w:val="both"/>
+      </w:pPr>
+      <w:proofErr w:type="spellStart"/>
+      <w:r>
+        <w:t>TriWorld</w:t>
+      </w:r>
+      <w:proofErr w:type="spellEnd"/>
+      <w:r>
+        <w:t xml:space="preserve"> es un proyecto innovador que combina la diversión de los juegos de trivia con la accesibilidad de una plataforma en línea. Nuestra propuesta de valor radica en la variedad de </w:t>
+      </w:r>
+      <w:r>
+        <w:lastRenderedPageBreak/>
+        <w:t>categorías de preguntas, la interactividad de los desafíos y la posibilidad de competir con amigos y familiares en tiempo real.</w:t>
+      </w:r>
+    </w:p>
+    <w:p>
+      <w:pPr>
+        <w:spacing w:line="276" w:lineRule="auto"/>
+        <w:ind w:firstLine="567"/>
+        <w:jc w:val="both"/>
+      </w:pPr>
+    </w:p>
+    <w:p>
+      <w:pPr>
+        <w:spacing w:line="276" w:lineRule="auto"/>
+        <w:ind w:firstLine="567"/>
+        <w:jc w:val="both"/>
+      </w:pPr>
+      <w:r>
+        <w:t>Características</w:t>
+      </w:r>
+      <w:r>
+        <w:t xml:space="preserve"> de </w:t>
+      </w:r>
+      <w:proofErr w:type="spellStart"/>
+      <w:r>
+        <w:t>Triworld</w:t>
+      </w:r>
+      <w:proofErr w:type="spellEnd"/>
+      <w:r>
+        <w:t>,</w:t>
+      </w:r>
+      <w:r>
+        <w:t xml:space="preserve"> podemos destacar las siguien</w:t>
+      </w:r>
+      <w:r>
+        <w:t>tes:</w:t>
+      </w:r>
+    </w:p>
+    <w:p>
+      <w:pPr>
+        <w:spacing w:line="276" w:lineRule="auto"/>
+        <w:ind w:firstLine="567"/>
+        <w:jc w:val="both"/>
+      </w:pPr>
+    </w:p>
+    <w:p>
+      <w:pPr>
+        <w:pStyle w:val="Prrafodelista"/>
+        <w:numPr>
+          <w:ilvl w:val="0"/>
+          <w:numId w:val="20"/>
+        </w:numPr>
+        <w:spacing w:line="276" w:lineRule="auto"/>
+        <w:ind w:firstLine="567"/>
+        <w:jc w:val="both"/>
+      </w:pPr>
+      <w:r>
+        <w:rPr>
+          <w:b/>
+          <w:bCs/>
+        </w:rPr>
+        <w:t>Interfaz de Usuario Intuitiva</w:t>
+      </w:r>
+      <w:r>
+        <w:t>: Diseño atractivo y fácil de usar para una experiencia de usuario óptima.</w:t>
+      </w:r>
+    </w:p>
+    <w:p>
+      <w:pPr>
+        <w:pStyle w:val="Prrafodelista"/>
+        <w:numPr>
+          <w:ilvl w:val="0"/>
+          <w:numId w:val="20"/>
+        </w:numPr>
+        <w:spacing w:line="276" w:lineRule="auto"/>
+        <w:ind w:firstLine="567"/>
+        <w:jc w:val="both"/>
+      </w:pPr>
+      <w:r>
+        <w:rPr>
+          <w:b/>
+          <w:bCs/>
+        </w:rPr>
+        <w:t>Amplia Variedad de Categorías</w:t>
+      </w:r>
+      <w:r>
+        <w:t>: Diversidad de temas para adaptarse a los intereses de diferentes usuarios.</w:t>
+      </w:r>
+    </w:p>
+    <w:p>
+      <w:pPr>
+        <w:pStyle w:val="Prrafodelista"/>
+        <w:numPr>
+          <w:ilvl w:val="0"/>
+          <w:numId w:val="20"/>
+        </w:numPr>
+        <w:spacing w:line="276" w:lineRule="auto"/>
+        <w:ind w:firstLine="567"/>
+        <w:jc w:val="both"/>
+      </w:pPr>
+      <w:r>
+        <w:rPr>
+          <w:b/>
+          <w:bCs/>
+        </w:rPr>
+        <w:t>Modos de Juego Interactivos:</w:t>
+      </w:r>
+      <w:r>
+        <w:t xml:space="preserve"> Opciones para jugar individualmente</w:t>
+      </w:r>
+      <w:r>
+        <w:t xml:space="preserve"> tranquilamente o de manera competitiva mediante el uso del ranking. Puedes jugar como </w:t>
+      </w:r>
+      <w:r>
+        <w:t xml:space="preserve">tú </w:t>
+      </w:r>
+      <w:r>
+        <w:t>prefieras</w:t>
+      </w:r>
+      <w:r>
+        <w:t>.</w:t>
+      </w:r>
+    </w:p>
+    <w:p>
+      <w:pPr>
+        <w:pStyle w:val="Prrafodelista"/>
+        <w:numPr>
+          <w:ilvl w:val="0"/>
+          <w:numId w:val="20"/>
+        </w:numPr>
+        <w:spacing w:line="276" w:lineRule="auto"/>
+        <w:ind w:firstLine="567"/>
+        <w:jc w:val="both"/>
+      </w:pPr>
+      <w:r>
+        <w:rPr>
+          <w:b/>
+          <w:bCs/>
+        </w:rPr>
+        <w:t>Integración Social</w:t>
+      </w:r>
+      <w:r>
+        <w:t>: Funcionalidades para compartir resultados, retar a amigos y participar en rankings globales.</w:t>
+      </w:r>
+    </w:p>
+    <w:p>
+      <w:pPr>
+        <w:spacing w:line="276" w:lineRule="auto"/>
+        <w:ind w:firstLine="567"/>
+        <w:jc w:val="both"/>
+      </w:pPr>
+    </w:p>
+    <w:p>
+      <w:pPr>
+        <w:spacing w:line="276" w:lineRule="auto"/>
+        <w:ind w:firstLine="567"/>
+        <w:jc w:val="both"/>
+      </w:pPr>
+      <w:proofErr w:type="spellStart"/>
+      <w:r>
+        <w:t>TriWorld</w:t>
+      </w:r>
+      <w:proofErr w:type="spellEnd"/>
+      <w:r>
+        <w:t xml:space="preserve"> se compromete a cumplir con todas las regulaciones legales y fiscales aplicables en su jurisdicción, incluyendo el cumplimiento de normativas de protección de datos, derechos de autor y comercio electrónico.</w:t>
+      </w:r>
+    </w:p>
+    <w:p>
+      <w:pPr>
+        <w:spacing w:line="276" w:lineRule="auto"/>
+        <w:ind w:firstLine="567"/>
+        <w:jc w:val="both"/>
+      </w:pPr>
+    </w:p>
+    <w:p>
+      <w:pPr>
+        <w:spacing w:line="276" w:lineRule="auto"/>
+        <w:ind w:firstLine="567"/>
+        <w:jc w:val="both"/>
+      </w:pPr>
+      <w:r>
+        <w:t xml:space="preserve">Para la financiación inicial del proyecto </w:t>
+      </w:r>
+      <w:proofErr w:type="spellStart"/>
+      <w:r>
+        <w:t>TriWorld</w:t>
+      </w:r>
+      <w:proofErr w:type="spellEnd"/>
+      <w:r>
+        <w:t>, se buscarán inversores interesados en apoyar iniciativas innovadoras en el sector de los juegos en línea. Además, se explorarán posibles subvenciones y programas de financiamiento para empresas emergentes en tecnología y entretenimiento.</w:t>
+      </w:r>
+    </w:p>
+    <w:p>
+      <w:pPr>
+        <w:spacing w:line="276" w:lineRule="auto"/>
+        <w:ind w:firstLine="567"/>
+        <w:jc w:val="both"/>
+      </w:pPr>
+    </w:p>
+    <w:p>
+      <w:pPr>
+        <w:spacing w:line="276" w:lineRule="auto"/>
+        <w:ind w:firstLine="567"/>
+        <w:jc w:val="both"/>
+      </w:pPr>
+      <w:r>
+        <w:t xml:space="preserve">El guion de trabajo para la elaboración del proyecto </w:t>
+      </w:r>
+      <w:proofErr w:type="spellStart"/>
+      <w:r>
+        <w:t>TriWorld</w:t>
+      </w:r>
+      <w:proofErr w:type="spellEnd"/>
+      <w:r>
+        <w:t xml:space="preserve"> incluye las siguientes etapas:</w:t>
+      </w:r>
+    </w:p>
+    <w:p>
+      <w:pPr>
+        <w:spacing w:line="276" w:lineRule="auto"/>
+        <w:ind w:firstLine="567"/>
+        <w:jc w:val="both"/>
+      </w:pPr>
+    </w:p>
+    <w:p>
+      <w:pPr>
+        <w:pStyle w:val="Prrafodelista"/>
+        <w:numPr>
+          <w:ilvl w:val="0"/>
+          <w:numId w:val="21"/>
+        </w:numPr>
+        <w:spacing w:line="276" w:lineRule="auto"/>
+        <w:ind w:firstLine="567"/>
+        <w:jc w:val="both"/>
+        <w:rPr>
+          <w:rFonts w:cstheme="minorHAnsi"/>
+        </w:rPr>
+      </w:pPr>
+      <w:r>
+        <w:rPr>
+          <w:rFonts w:cstheme="minorHAnsi"/>
+          <w:b/>
+          <w:bCs/>
+        </w:rPr>
+        <w:t>Investigación de Mercado</w:t>
+      </w:r>
+      <w:r>
+        <w:rPr>
+          <w:rFonts w:cstheme="minorHAnsi"/>
+        </w:rPr>
+        <w:t xml:space="preserve">: </w:t>
+      </w:r>
+      <w:r>
+        <w:rPr>
+          <w:rFonts w:cstheme="minorHAnsi"/>
+          <w:color w:val="0D0D0D"/>
+          <w:shd w:val="clear" w:color="auto" w:fill="FFFFFF"/>
+        </w:rPr>
+        <w:t>En esta etapa, realizaremos un estudio exhaustivo del mercado de los juegos en línea y específicamente del segmento de juegos de trivia. Analizaremos tendencias actuales, demanda del mercado, competencia, perfiles de usuarios y oportunidades de crecimiento.</w:t>
+      </w:r>
+      <w:r>
+        <w:rPr>
+          <w:rFonts w:cstheme="minorHAnsi"/>
+          <w:color w:val="0D0D0D"/>
+          <w:shd w:val="clear" w:color="auto" w:fill="FFFFFF"/>
+        </w:rPr>
+        <w:t xml:space="preserve"> Esta fase o etapa ya ha sido realizada, y nuestr</w:t>
+      </w:r>
+      <w:r>
+        <w:rPr>
+          <w:rFonts w:cstheme="minorHAnsi"/>
+          <w:color w:val="0D0D0D"/>
+          <w:shd w:val="clear" w:color="auto" w:fill="FFFFFF"/>
+        </w:rPr>
+        <w:t>o mayor competidor sería la empresa creadora de Preguntados.</w:t>
+      </w:r>
+    </w:p>
+    <w:p>
+      <w:pPr>
+        <w:pStyle w:val="Prrafodelista"/>
+        <w:numPr>
+          <w:ilvl w:val="0"/>
+          <w:numId w:val="21"/>
+        </w:numPr>
+        <w:spacing w:line="276" w:lineRule="auto"/>
+        <w:ind w:firstLine="567"/>
+        <w:jc w:val="both"/>
+        <w:rPr>
+          <w:rFonts w:cstheme="minorHAnsi"/>
+        </w:rPr>
+      </w:pPr>
+      <w:r>
+        <w:rPr>
+          <w:rFonts w:cstheme="minorHAnsi"/>
+          <w:b/>
+          <w:bCs/>
+        </w:rPr>
+        <w:t>Desarrollo de la Plataforma</w:t>
+      </w:r>
+      <w:r>
+        <w:rPr>
+          <w:rFonts w:cstheme="minorHAnsi"/>
+          <w:b/>
+          <w:bCs/>
+        </w:rPr>
+        <w:t>:</w:t>
+      </w:r>
+      <w:r>
+        <w:rPr>
+          <w:rFonts w:cstheme="minorHAnsi"/>
+        </w:rPr>
+        <w:t xml:space="preserve"> </w:t>
+      </w:r>
+      <w:r>
+        <w:rPr>
+          <w:rFonts w:cstheme="minorHAnsi"/>
+          <w:color w:val="0D0D0D"/>
+          <w:shd w:val="clear" w:color="auto" w:fill="FFFFFF"/>
+        </w:rPr>
+        <w:t xml:space="preserve">Con base en los hallazgos de la investigación de mercado, procederemos al desarrollo de la plataforma </w:t>
+      </w:r>
+      <w:proofErr w:type="spellStart"/>
+      <w:r>
+        <w:rPr>
+          <w:rFonts w:cstheme="minorHAnsi"/>
+          <w:color w:val="0D0D0D"/>
+          <w:shd w:val="clear" w:color="auto" w:fill="FFFFFF"/>
+        </w:rPr>
+        <w:t>TriWorld</w:t>
+      </w:r>
+      <w:proofErr w:type="spellEnd"/>
+      <w:r>
+        <w:rPr>
+          <w:rFonts w:cstheme="minorHAnsi"/>
+          <w:color w:val="0D0D0D"/>
+          <w:shd w:val="clear" w:color="auto" w:fill="FFFFFF"/>
+        </w:rPr>
+        <w:t>. Esta fase incluirá la creación de la arquitectura de software, diseño de la interfaz de usuario, programación de funcionalidades clave y configuración de servidores. Nos enfocaremos en garantizar que la plataforma sea robusta, escalable, segura y fácil de usar</w:t>
+      </w:r>
+      <w:r>
+        <w:rPr>
+          <w:rFonts w:cstheme="minorHAnsi"/>
+          <w:color w:val="0D0D0D"/>
+          <w:shd w:val="clear" w:color="auto" w:fill="FFFFFF"/>
+        </w:rPr>
+        <w:t xml:space="preserve">. </w:t>
+      </w:r>
+      <w:r>
+        <w:rPr>
+          <w:rFonts w:cstheme="minorHAnsi"/>
+          <w:color w:val="0D0D0D"/>
+          <w:shd w:val="clear" w:color="auto" w:fill="FFFFFF"/>
+        </w:rPr>
+        <w:t>Podemos contar de que esta etapa también ya ha sido realizada.</w:t>
+      </w:r>
+    </w:p>
+    <w:p>
+      <w:pPr>
+        <w:pStyle w:val="Prrafodelista"/>
+        <w:numPr>
+          <w:ilvl w:val="0"/>
+          <w:numId w:val="21"/>
+        </w:numPr>
+        <w:spacing w:line="276" w:lineRule="auto"/>
+        <w:ind w:firstLine="567"/>
+        <w:jc w:val="both"/>
+      </w:pPr>
+      <w:r>
+        <w:rPr>
+          <w:b/>
+          <w:bCs/>
+        </w:rPr>
+        <w:lastRenderedPageBreak/>
+        <w:t>Creación de Contenidos</w:t>
+      </w:r>
+      <w:r>
+        <w:t xml:space="preserve">: Nosotros usaremos una API gratuita, </w:t>
+      </w:r>
+      <w:proofErr w:type="spellStart"/>
+      <w:r>
+        <w:t>Triworld</w:t>
+      </w:r>
+      <w:proofErr w:type="spellEnd"/>
+      <w:r>
+        <w:t xml:space="preserve"> cargará las preguntas de la API las cuales nunca se van a repetir ya que hay múltiples categorías</w:t>
+      </w:r>
+      <w:r>
+        <w:t xml:space="preserve"> y dentro de esas categorías miles de preguntas.</w:t>
+      </w:r>
+    </w:p>
+    <w:p>
+      <w:pPr>
+        <w:pStyle w:val="Prrafodelista"/>
+        <w:numPr>
+          <w:ilvl w:val="0"/>
+          <w:numId w:val="21"/>
+        </w:numPr>
+        <w:spacing w:line="276" w:lineRule="auto"/>
+        <w:ind w:firstLine="567"/>
+        <w:jc w:val="both"/>
+      </w:pPr>
+      <w:r>
+        <w:rPr>
+          <w:b/>
+          <w:bCs/>
+        </w:rPr>
+        <w:t>Pruebas y Mejoras</w:t>
+      </w:r>
+      <w:r>
+        <w:t xml:space="preserve">: </w:t>
+      </w:r>
+      <w:r>
+        <w:rPr>
+          <w:rFonts w:cstheme="minorHAnsi"/>
+          <w:color w:val="0D0D0D"/>
+          <w:shd w:val="clear" w:color="auto" w:fill="FFFFFF"/>
+        </w:rPr>
+        <w:t>Una vez completado el desarrollo inicial de la plataforma y los contenidos, procederemos a realizar pruebas exhaustivas. Identificaremos y corregiremos errores, optimizaremos el rendimiento y ajustaremos la experiencia del usuario según los comentarios recibidos durante las pruebas.</w:t>
+      </w:r>
+    </w:p>
+    <w:p>
+      <w:pPr>
+        <w:pStyle w:val="Prrafodelista"/>
+        <w:numPr>
+          <w:ilvl w:val="0"/>
+          <w:numId w:val="21"/>
+        </w:numPr>
+        <w:spacing w:line="276" w:lineRule="auto"/>
+        <w:ind w:firstLine="567"/>
+        <w:jc w:val="both"/>
+      </w:pPr>
+      <w:r>
+        <w:rPr>
+          <w:b/>
+          <w:bCs/>
+        </w:rPr>
+        <w:t>Lanzamiento y Promoción</w:t>
+      </w:r>
+      <w:r>
+        <w:t>:</w:t>
+      </w:r>
+      <w:r>
+        <w:t xml:space="preserve"> </w:t>
+      </w:r>
+      <w:r>
+        <w:t xml:space="preserve">Con la plataforma y los contenidos probados y optimizados, procederemos al lanzamiento oficial de </w:t>
+      </w:r>
+      <w:proofErr w:type="spellStart"/>
+      <w:r>
+        <w:t>TriWorld</w:t>
+      </w:r>
+      <w:proofErr w:type="spellEnd"/>
+      <w:r>
+        <w:t>. Durante esta fase, implementaremos estrategias de promoción y marketing para generar conciencia y atraer a nuevos usuarios. Utilizaremos una combinación de tácticas de marketing digital</w:t>
+      </w:r>
+      <w:r>
+        <w:t xml:space="preserve">, </w:t>
+      </w:r>
+      <w:r>
+        <w:t xml:space="preserve">promociones con </w:t>
+      </w:r>
+      <w:proofErr w:type="spellStart"/>
+      <w:r>
+        <w:t>influencers</w:t>
+      </w:r>
+      <w:proofErr w:type="spellEnd"/>
+      <w:r>
+        <w:t xml:space="preserve"> y anuncios también en otros juegos.</w:t>
+      </w:r>
+    </w:p>
+    <w:p>
+      <w:pPr>
+        <w:pStyle w:val="Prrafodelista"/>
+        <w:numPr>
+          <w:ilvl w:val="0"/>
+          <w:numId w:val="21"/>
+        </w:numPr>
+        <w:spacing w:line="276" w:lineRule="auto"/>
+        <w:ind w:firstLine="567"/>
+        <w:jc w:val="both"/>
+      </w:pPr>
+      <w:r>
+        <w:rPr>
+          <w:b/>
+          <w:bCs/>
+        </w:rPr>
+        <w:t>Soporte y Mantenimiento</w:t>
+      </w:r>
+      <w:r>
+        <w:t>:</w:t>
+      </w:r>
+      <w:r>
+        <w:t xml:space="preserve"> </w:t>
+      </w:r>
+      <w:r>
+        <w:t>Una vez lanzada la plataforma, nos comprometeremos a brindar un soporte continuo a nuestros usuarios. Esto incluirá la atención de consultas, solución de problemas técnicos, actualizaciones periódicas de contenido y mantenimiento de la plataforma para garantizar su funcionamiento óptimo.</w:t>
+      </w:r>
+      <w:r>
+        <w:br/>
+      </w:r>
+      <w:r>
+        <w:br/>
+      </w:r>
+    </w:p>
+    <w:p>
+      <w:pPr>
+        <w:spacing w:line="276" w:lineRule="auto"/>
+        <w:ind w:firstLine="567"/>
+        <w:jc w:val="both"/>
+      </w:pPr>
+    </w:p>
+    <w:p>
+      <w:pPr>
+        <w:spacing w:line="276" w:lineRule="auto"/>
+        <w:ind w:firstLine="567"/>
+        <w:jc w:val="both"/>
+      </w:pPr>
+      <w:r>
+        <w:t>Por último, se</w:t>
+      </w:r>
+      <w:r>
+        <w:t xml:space="preserve"> establecerá un sistema de evaluación continua para monitorear el rendimiento de la plataforma, recopilar retroalimentación de los usuarios y realizar ajustes según sea necesario para garantizar la calidad y satisfacción del cliente.</w:t>
+      </w:r>
+      <w:r>
+        <w:t xml:space="preserve"> La opinión del usuario es importantísima para nosotros y valoraremos cada propue</w:t>
+      </w:r>
+      <w:r>
+        <w:t>sta.</w:t>
+      </w:r>
+    </w:p>
     <w:p/>
     <w:p/>
     <w:p>
@@ -1879,7 +2571,6 @@
           <w:b/>
           <w:bCs/>
         </w:rPr>
-        <w:lastRenderedPageBreak/>
         <w:t>Bootstrap</w:t>
       </w:r>
       <w:r>
@@ -2096,7 +2787,6 @@
       </w:pPr>
       <w:bookmarkStart w:id="7" w:name="_Toc166596850"/>
       <w:r>
-        <w:lastRenderedPageBreak/>
         <w:t>Diagramas de clase</w:t>
       </w:r>
       <w:bookmarkEnd w:id="7"/>
@@ -2104,6 +2794,9 @@
     <w:p/>
     <w:p>
       <w:r>
+        <w:rPr>
+          <w:noProof/>
+        </w:rPr>
         <w:drawing>
           <wp:inline distT="0" distB="0" distL="0" distR="0" wp14:anchorId="4F60343A" wp14:editId="23860A5F">
             <wp:extent cx="5400040" cy="3077667"/>
@@ -5607,6 +6300,119 @@
     </w:lvl>
   </w:abstractNum>
   <w:abstractNum w:abstractNumId="9" w15:restartNumberingAfterBreak="0">
+    <w:nsid w:val="44180EA9"/>
+    <w:multiLevelType w:val="hybridMultilevel"/>
+    <w:tmpl w:val="2FBA60A8"/>
+    <w:lvl w:ilvl="0" w:tplc="0C0A0001">
+      <w:start w:val="1"/>
+      <w:numFmt w:val="bullet"/>
+      <w:lvlText w:val=""/>
+      <w:lvlJc w:val="left"/>
+      <w:pPr>
+        <w:ind w:left="720" w:hanging="360"/>
+      </w:pPr>
+      <w:rPr>
+        <w:rFonts w:ascii="Symbol" w:hAnsi="Symbol" w:hint="default"/>
+      </w:rPr>
+    </w:lvl>
+    <w:lvl w:ilvl="1" w:tplc="0C0A0003" w:tentative="1">
+      <w:start w:val="1"/>
+      <w:numFmt w:val="bullet"/>
+      <w:lvlText w:val="o"/>
+      <w:lvlJc w:val="left"/>
+      <w:pPr>
+        <w:ind w:left="1440" w:hanging="360"/>
+      </w:pPr>
+      <w:rPr>
+        <w:rFonts w:ascii="Courier New" w:hAnsi="Courier New" w:cs="Courier New" w:hint="default"/>
+      </w:rPr>
+    </w:lvl>
+    <w:lvl w:ilvl="2" w:tplc="0C0A0005" w:tentative="1">
+      <w:start w:val="1"/>
+      <w:numFmt w:val="bullet"/>
+      <w:lvlText w:val=""/>
+      <w:lvlJc w:val="left"/>
+      <w:pPr>
+        <w:ind w:left="2160" w:hanging="360"/>
+      </w:pPr>
+      <w:rPr>
+        <w:rFonts w:ascii="Wingdings" w:hAnsi="Wingdings" w:hint="default"/>
+      </w:rPr>
+    </w:lvl>
+    <w:lvl w:ilvl="3" w:tplc="0C0A0001" w:tentative="1">
+      <w:start w:val="1"/>
+      <w:numFmt w:val="bullet"/>
+      <w:lvlText w:val=""/>
+      <w:lvlJc w:val="left"/>
+      <w:pPr>
+        <w:ind w:left="2880" w:hanging="360"/>
+      </w:pPr>
+      <w:rPr>
+        <w:rFonts w:ascii="Symbol" w:hAnsi="Symbol" w:hint="default"/>
+      </w:rPr>
+    </w:lvl>
+    <w:lvl w:ilvl="4" w:tplc="0C0A0003" w:tentative="1">
+      <w:start w:val="1"/>
+      <w:numFmt w:val="bullet"/>
+      <w:lvlText w:val="o"/>
+      <w:lvlJc w:val="left"/>
+      <w:pPr>
+        <w:ind w:left="3600" w:hanging="360"/>
+      </w:pPr>
+      <w:rPr>
+        <w:rFonts w:ascii="Courier New" w:hAnsi="Courier New" w:cs="Courier New" w:hint="default"/>
+      </w:rPr>
+    </w:lvl>
+    <w:lvl w:ilvl="5" w:tplc="0C0A0005" w:tentative="1">
+      <w:start w:val="1"/>
+      <w:numFmt w:val="bullet"/>
+      <w:lvlText w:val=""/>
+      <w:lvlJc w:val="left"/>
+      <w:pPr>
+        <w:ind w:left="4320" w:hanging="360"/>
+      </w:pPr>
+      <w:rPr>
+        <w:rFonts w:ascii="Wingdings" w:hAnsi="Wingdings" w:hint="default"/>
+      </w:rPr>
+    </w:lvl>
+    <w:lvl w:ilvl="6" w:tplc="0C0A0001" w:tentative="1">
+      <w:start w:val="1"/>
+      <w:numFmt w:val="bullet"/>
+      <w:lvlText w:val=""/>
+      <w:lvlJc w:val="left"/>
+      <w:pPr>
+        <w:ind w:left="5040" w:hanging="360"/>
+      </w:pPr>
+      <w:rPr>
+        <w:rFonts w:ascii="Symbol" w:hAnsi="Symbol" w:hint="default"/>
+      </w:rPr>
+    </w:lvl>
+    <w:lvl w:ilvl="7" w:tplc="0C0A0003" w:tentative="1">
+      <w:start w:val="1"/>
+      <w:numFmt w:val="bullet"/>
+      <w:lvlText w:val="o"/>
+      <w:lvlJc w:val="left"/>
+      <w:pPr>
+        <w:ind w:left="5760" w:hanging="360"/>
+      </w:pPr>
+      <w:rPr>
+        <w:rFonts w:ascii="Courier New" w:hAnsi="Courier New" w:cs="Courier New" w:hint="default"/>
+      </w:rPr>
+    </w:lvl>
+    <w:lvl w:ilvl="8" w:tplc="0C0A0005" w:tentative="1">
+      <w:start w:val="1"/>
+      <w:numFmt w:val="bullet"/>
+      <w:lvlText w:val=""/>
+      <w:lvlJc w:val="left"/>
+      <w:pPr>
+        <w:ind w:left="6480" w:hanging="360"/>
+      </w:pPr>
+      <w:rPr>
+        <w:rFonts w:ascii="Wingdings" w:hAnsi="Wingdings" w:hint="default"/>
+      </w:rPr>
+    </w:lvl>
+  </w:abstractNum>
+  <w:abstractNum w:abstractNumId="10" w15:restartNumberingAfterBreak="0">
     <w:nsid w:val="47F661F2"/>
     <w:multiLevelType w:val="hybridMultilevel"/>
     <w:tmpl w:val="8160DA42"/>
@@ -5719,7 +6525,7 @@
       </w:rPr>
     </w:lvl>
   </w:abstractNum>
-  <w:abstractNum w:abstractNumId="10" w15:restartNumberingAfterBreak="0">
+  <w:abstractNum w:abstractNumId="11" w15:restartNumberingAfterBreak="0">
     <w:nsid w:val="4BA67666"/>
     <w:multiLevelType w:val="hybridMultilevel"/>
     <w:tmpl w:val="F036F36A"/>
@@ -5832,7 +6638,7 @@
       </w:rPr>
     </w:lvl>
   </w:abstractNum>
-  <w:abstractNum w:abstractNumId="11" w15:restartNumberingAfterBreak="0">
+  <w:abstractNum w:abstractNumId="12" w15:restartNumberingAfterBreak="0">
     <w:nsid w:val="5FBC02A3"/>
     <w:multiLevelType w:val="hybridMultilevel"/>
     <w:tmpl w:val="E2E408FE"/>
@@ -5945,7 +6751,7 @@
       </w:rPr>
     </w:lvl>
   </w:abstractNum>
-  <w:abstractNum w:abstractNumId="12" w15:restartNumberingAfterBreak="0">
+  <w:abstractNum w:abstractNumId="13" w15:restartNumberingAfterBreak="0">
     <w:nsid w:val="62E95303"/>
     <w:multiLevelType w:val="hybridMultilevel"/>
     <w:tmpl w:val="96CCB548"/>
@@ -6058,7 +6864,7 @@
       </w:rPr>
     </w:lvl>
   </w:abstractNum>
-  <w:abstractNum w:abstractNumId="13" w15:restartNumberingAfterBreak="0">
+  <w:abstractNum w:abstractNumId="14" w15:restartNumberingAfterBreak="0">
     <w:nsid w:val="64322638"/>
     <w:multiLevelType w:val="hybridMultilevel"/>
     <w:tmpl w:val="F38CDB08"/>
@@ -6171,7 +6977,7 @@
       </w:rPr>
     </w:lvl>
   </w:abstractNum>
-  <w:abstractNum w:abstractNumId="14" w15:restartNumberingAfterBreak="0">
+  <w:abstractNum w:abstractNumId="15" w15:restartNumberingAfterBreak="0">
     <w:nsid w:val="64FF5290"/>
     <w:multiLevelType w:val="hybridMultilevel"/>
     <w:tmpl w:val="2676D6A0"/>
@@ -6284,7 +7090,7 @@
       </w:rPr>
     </w:lvl>
   </w:abstractNum>
-  <w:abstractNum w:abstractNumId="15" w15:restartNumberingAfterBreak="0">
+  <w:abstractNum w:abstractNumId="16" w15:restartNumberingAfterBreak="0">
     <w:nsid w:val="6C7F1057"/>
     <w:multiLevelType w:val="multilevel"/>
     <w:tmpl w:val="B61E51AE"/>
@@ -6402,7 +7208,120 @@
       </w:rPr>
     </w:lvl>
   </w:abstractNum>
-  <w:abstractNum w:abstractNumId="16" w15:restartNumberingAfterBreak="0">
+  <w:abstractNum w:abstractNumId="17" w15:restartNumberingAfterBreak="0">
+    <w:nsid w:val="7A724731"/>
+    <w:multiLevelType w:val="hybridMultilevel"/>
+    <w:tmpl w:val="D0FC1270"/>
+    <w:lvl w:ilvl="0" w:tplc="0C0A0001">
+      <w:start w:val="1"/>
+      <w:numFmt w:val="bullet"/>
+      <w:lvlText w:val=""/>
+      <w:lvlJc w:val="left"/>
+      <w:pPr>
+        <w:ind w:left="720" w:hanging="360"/>
+      </w:pPr>
+      <w:rPr>
+        <w:rFonts w:ascii="Symbol" w:hAnsi="Symbol" w:hint="default"/>
+      </w:rPr>
+    </w:lvl>
+    <w:lvl w:ilvl="1" w:tplc="0C0A0003" w:tentative="1">
+      <w:start w:val="1"/>
+      <w:numFmt w:val="bullet"/>
+      <w:lvlText w:val="o"/>
+      <w:lvlJc w:val="left"/>
+      <w:pPr>
+        <w:ind w:left="1440" w:hanging="360"/>
+      </w:pPr>
+      <w:rPr>
+        <w:rFonts w:ascii="Courier New" w:hAnsi="Courier New" w:cs="Courier New" w:hint="default"/>
+      </w:rPr>
+    </w:lvl>
+    <w:lvl w:ilvl="2" w:tplc="0C0A0005" w:tentative="1">
+      <w:start w:val="1"/>
+      <w:numFmt w:val="bullet"/>
+      <w:lvlText w:val=""/>
+      <w:lvlJc w:val="left"/>
+      <w:pPr>
+        <w:ind w:left="2160" w:hanging="360"/>
+      </w:pPr>
+      <w:rPr>
+        <w:rFonts w:ascii="Wingdings" w:hAnsi="Wingdings" w:hint="default"/>
+      </w:rPr>
+    </w:lvl>
+    <w:lvl w:ilvl="3" w:tplc="0C0A0001" w:tentative="1">
+      <w:start w:val="1"/>
+      <w:numFmt w:val="bullet"/>
+      <w:lvlText w:val=""/>
+      <w:lvlJc w:val="left"/>
+      <w:pPr>
+        <w:ind w:left="2880" w:hanging="360"/>
+      </w:pPr>
+      <w:rPr>
+        <w:rFonts w:ascii="Symbol" w:hAnsi="Symbol" w:hint="default"/>
+      </w:rPr>
+    </w:lvl>
+    <w:lvl w:ilvl="4" w:tplc="0C0A0003" w:tentative="1">
+      <w:start w:val="1"/>
+      <w:numFmt w:val="bullet"/>
+      <w:lvlText w:val="o"/>
+      <w:lvlJc w:val="left"/>
+      <w:pPr>
+        <w:ind w:left="3600" w:hanging="360"/>
+      </w:pPr>
+      <w:rPr>
+        <w:rFonts w:ascii="Courier New" w:hAnsi="Courier New" w:cs="Courier New" w:hint="default"/>
+      </w:rPr>
+    </w:lvl>
+    <w:lvl w:ilvl="5" w:tplc="0C0A0005" w:tentative="1">
+      <w:start w:val="1"/>
+      <w:numFmt w:val="bullet"/>
+      <w:lvlText w:val=""/>
+      <w:lvlJc w:val="left"/>
+      <w:pPr>
+        <w:ind w:left="4320" w:hanging="360"/>
+      </w:pPr>
+      <w:rPr>
+        <w:rFonts w:ascii="Wingdings" w:hAnsi="Wingdings" w:hint="default"/>
+      </w:rPr>
+    </w:lvl>
+    <w:lvl w:ilvl="6" w:tplc="0C0A0001" w:tentative="1">
+      <w:start w:val="1"/>
+      <w:numFmt w:val="bullet"/>
+      <w:lvlText w:val=""/>
+      <w:lvlJc w:val="left"/>
+      <w:pPr>
+        <w:ind w:left="5040" w:hanging="360"/>
+      </w:pPr>
+      <w:rPr>
+        <w:rFonts w:ascii="Symbol" w:hAnsi="Symbol" w:hint="default"/>
+      </w:rPr>
+    </w:lvl>
+    <w:lvl w:ilvl="7" w:tplc="0C0A0003" w:tentative="1">
+      <w:start w:val="1"/>
+      <w:numFmt w:val="bullet"/>
+      <w:lvlText w:val="o"/>
+      <w:lvlJc w:val="left"/>
+      <w:pPr>
+        <w:ind w:left="5760" w:hanging="360"/>
+      </w:pPr>
+      <w:rPr>
+        <w:rFonts w:ascii="Courier New" w:hAnsi="Courier New" w:cs="Courier New" w:hint="default"/>
+      </w:rPr>
+    </w:lvl>
+    <w:lvl w:ilvl="8" w:tplc="0C0A0005" w:tentative="1">
+      <w:start w:val="1"/>
+      <w:numFmt w:val="bullet"/>
+      <w:lvlText w:val=""/>
+      <w:lvlJc w:val="left"/>
+      <w:pPr>
+        <w:ind w:left="6480" w:hanging="360"/>
+      </w:pPr>
+      <w:rPr>
+        <w:rFonts w:ascii="Wingdings" w:hAnsi="Wingdings" w:hint="default"/>
+      </w:rPr>
+    </w:lvl>
+  </w:abstractNum>
+  <w:abstractNum w:abstractNumId="18" w15:restartNumberingAfterBreak="0">
     <w:nsid w:val="7B455785"/>
     <w:multiLevelType w:val="multilevel"/>
     <w:tmpl w:val="0C0A001F"/>
@@ -6488,7 +7407,120 @@
       </w:pPr>
     </w:lvl>
   </w:abstractNum>
-  <w:abstractNum w:abstractNumId="17" w15:restartNumberingAfterBreak="0">
+  <w:abstractNum w:abstractNumId="19" w15:restartNumberingAfterBreak="0">
+    <w:nsid w:val="7E2F1411"/>
+    <w:multiLevelType w:val="hybridMultilevel"/>
+    <w:tmpl w:val="F0A2F784"/>
+    <w:lvl w:ilvl="0" w:tplc="0C0A0001">
+      <w:start w:val="1"/>
+      <w:numFmt w:val="bullet"/>
+      <w:lvlText w:val=""/>
+      <w:lvlJc w:val="left"/>
+      <w:pPr>
+        <w:ind w:left="720" w:hanging="360"/>
+      </w:pPr>
+      <w:rPr>
+        <w:rFonts w:ascii="Symbol" w:hAnsi="Symbol" w:hint="default"/>
+      </w:rPr>
+    </w:lvl>
+    <w:lvl w:ilvl="1" w:tplc="0C0A0003" w:tentative="1">
+      <w:start w:val="1"/>
+      <w:numFmt w:val="bullet"/>
+      <w:lvlText w:val="o"/>
+      <w:lvlJc w:val="left"/>
+      <w:pPr>
+        <w:ind w:left="1440" w:hanging="360"/>
+      </w:pPr>
+      <w:rPr>
+        <w:rFonts w:ascii="Courier New" w:hAnsi="Courier New" w:cs="Courier New" w:hint="default"/>
+      </w:rPr>
+    </w:lvl>
+    <w:lvl w:ilvl="2" w:tplc="0C0A0005" w:tentative="1">
+      <w:start w:val="1"/>
+      <w:numFmt w:val="bullet"/>
+      <w:lvlText w:val=""/>
+      <w:lvlJc w:val="left"/>
+      <w:pPr>
+        <w:ind w:left="2160" w:hanging="360"/>
+      </w:pPr>
+      <w:rPr>
+        <w:rFonts w:ascii="Wingdings" w:hAnsi="Wingdings" w:hint="default"/>
+      </w:rPr>
+    </w:lvl>
+    <w:lvl w:ilvl="3" w:tplc="0C0A0001" w:tentative="1">
+      <w:start w:val="1"/>
+      <w:numFmt w:val="bullet"/>
+      <w:lvlText w:val=""/>
+      <w:lvlJc w:val="left"/>
+      <w:pPr>
+        <w:ind w:left="2880" w:hanging="360"/>
+      </w:pPr>
+      <w:rPr>
+        <w:rFonts w:ascii="Symbol" w:hAnsi="Symbol" w:hint="default"/>
+      </w:rPr>
+    </w:lvl>
+    <w:lvl w:ilvl="4" w:tplc="0C0A0003" w:tentative="1">
+      <w:start w:val="1"/>
+      <w:numFmt w:val="bullet"/>
+      <w:lvlText w:val="o"/>
+      <w:lvlJc w:val="left"/>
+      <w:pPr>
+        <w:ind w:left="3600" w:hanging="360"/>
+      </w:pPr>
+      <w:rPr>
+        <w:rFonts w:ascii="Courier New" w:hAnsi="Courier New" w:cs="Courier New" w:hint="default"/>
+      </w:rPr>
+    </w:lvl>
+    <w:lvl w:ilvl="5" w:tplc="0C0A0005" w:tentative="1">
+      <w:start w:val="1"/>
+      <w:numFmt w:val="bullet"/>
+      <w:lvlText w:val=""/>
+      <w:lvlJc w:val="left"/>
+      <w:pPr>
+        <w:ind w:left="4320" w:hanging="360"/>
+      </w:pPr>
+      <w:rPr>
+        <w:rFonts w:ascii="Wingdings" w:hAnsi="Wingdings" w:hint="default"/>
+      </w:rPr>
+    </w:lvl>
+    <w:lvl w:ilvl="6" w:tplc="0C0A0001" w:tentative="1">
+      <w:start w:val="1"/>
+      <w:numFmt w:val="bullet"/>
+      <w:lvlText w:val=""/>
+      <w:lvlJc w:val="left"/>
+      <w:pPr>
+        <w:ind w:left="5040" w:hanging="360"/>
+      </w:pPr>
+      <w:rPr>
+        <w:rFonts w:ascii="Symbol" w:hAnsi="Symbol" w:hint="default"/>
+      </w:rPr>
+    </w:lvl>
+    <w:lvl w:ilvl="7" w:tplc="0C0A0003" w:tentative="1">
+      <w:start w:val="1"/>
+      <w:numFmt w:val="bullet"/>
+      <w:lvlText w:val="o"/>
+      <w:lvlJc w:val="left"/>
+      <w:pPr>
+        <w:ind w:left="5760" w:hanging="360"/>
+      </w:pPr>
+      <w:rPr>
+        <w:rFonts w:ascii="Courier New" w:hAnsi="Courier New" w:cs="Courier New" w:hint="default"/>
+      </w:rPr>
+    </w:lvl>
+    <w:lvl w:ilvl="8" w:tplc="0C0A0005" w:tentative="1">
+      <w:start w:val="1"/>
+      <w:numFmt w:val="bullet"/>
+      <w:lvlText w:val=""/>
+      <w:lvlJc w:val="left"/>
+      <w:pPr>
+        <w:ind w:left="6480" w:hanging="360"/>
+      </w:pPr>
+      <w:rPr>
+        <w:rFonts w:ascii="Wingdings" w:hAnsi="Wingdings" w:hint="default"/>
+      </w:rPr>
+    </w:lvl>
+  </w:abstractNum>
+  <w:abstractNum w:abstractNumId="20" w15:restartNumberingAfterBreak="0">
     <w:nsid w:val="7EEC0A54"/>
     <w:multiLevelType w:val="multilevel"/>
     <w:tmpl w:val="4420E9A6"/>
@@ -6606,10 +7638,10 @@
     <w:abstractNumId w:val="6"/>
   </w:num>
   <w:num w:numId="2" w16cid:durableId="1315329655">
-    <w:abstractNumId w:val="9"/>
+    <w:abstractNumId w:val="10"/>
   </w:num>
   <w:num w:numId="3" w16cid:durableId="1657414992">
-    <w:abstractNumId w:val="16"/>
+    <w:abstractNumId w:val="18"/>
   </w:num>
   <w:num w:numId="4" w16cid:durableId="780806981">
     <w:abstractNumId w:val="0"/>
@@ -6627,13 +7659,13 @@
     <w:abstractNumId w:val="4"/>
   </w:num>
   <w:num w:numId="9" w16cid:durableId="287055245">
-    <w:abstractNumId w:val="17"/>
+    <w:abstractNumId w:val="20"/>
   </w:num>
   <w:num w:numId="10" w16cid:durableId="1170876123">
-    <w:abstractNumId w:val="15"/>
+    <w:abstractNumId w:val="16"/>
   </w:num>
   <w:num w:numId="11" w16cid:durableId="584924102">
-    <w:abstractNumId w:val="12"/>
+    <w:abstractNumId w:val="13"/>
   </w:num>
   <w:num w:numId="12" w16cid:durableId="1125083887">
     <w:abstractNumId w:val="3"/>
@@ -6642,19 +7674,28 @@
     <w:abstractNumId w:val="7"/>
   </w:num>
   <w:num w:numId="14" w16cid:durableId="1883444927">
-    <w:abstractNumId w:val="11"/>
+    <w:abstractNumId w:val="12"/>
   </w:num>
   <w:num w:numId="15" w16cid:durableId="123473899">
-    <w:abstractNumId w:val="13"/>
+    <w:abstractNumId w:val="14"/>
   </w:num>
   <w:num w:numId="16" w16cid:durableId="1563443857">
-    <w:abstractNumId w:val="14"/>
+    <w:abstractNumId w:val="15"/>
   </w:num>
   <w:num w:numId="17" w16cid:durableId="1700886480">
     <w:abstractNumId w:val="8"/>
   </w:num>
   <w:num w:numId="18" w16cid:durableId="453063741">
-    <w:abstractNumId w:val="10"/>
+    <w:abstractNumId w:val="11"/>
+  </w:num>
+  <w:num w:numId="19" w16cid:durableId="1115059566">
+    <w:abstractNumId w:val="9"/>
+  </w:num>
+  <w:num w:numId="20" w16cid:durableId="1414090286">
+    <w:abstractNumId w:val="19"/>
+  </w:num>
+  <w:num w:numId="21" w16cid:durableId="586037804">
+    <w:abstractNumId w:val="17"/>
   </w:num>
   <w:numIdMacAtCleanup w:val="9"/>
 </w:numbering>
@@ -8021,30 +9062,6 @@
 </file>
 
 <file path=customXml/item1.xml><?xml version="1.0" encoding="utf-8"?>
-<p:properties xmlns:p="http://schemas.microsoft.com/office/2006/metadata/properties" xmlns:xsi="http://www.w3.org/2001/XMLSchema-instance" xmlns:pc="http://schemas.microsoft.com/office/infopath/2007/PartnerControls">
-  <documentManagement>
-    <TaxCatchAll xmlns="c3614af2-e635-4072-be10-70b8c906c008" xsi:nil="true"/>
-    <lcf76f155ced4ddcb4097134ff3c332f xmlns="8fcaa2d4-51b8-4b8f-b7bc-98cf4b2177e8">
-      <Terms xmlns="http://schemas.microsoft.com/office/infopath/2007/PartnerControls"/>
-    </lcf76f155ced4ddcb4097134ff3c332f>
-  </documentManagement>
-</p:properties>
-</file>
-
-<file path=customXml/item2.xml><?xml version="1.0" encoding="utf-8"?>
-<?mso-contentType ?>
-<FormTemplates xmlns="http://schemas.microsoft.com/sharepoint/v3/contenttype/forms">
-  <Display>DocumentLibraryForm</Display>
-  <Edit>DocumentLibraryForm</Edit>
-  <New>DocumentLibraryForm</New>
-</FormTemplates>
-</file>
-
-<file path=customXml/item3.xml><?xml version="1.0" encoding="utf-8"?>
-<b:Sources xmlns:b="http://schemas.openxmlformats.org/officeDocument/2006/bibliography" xmlns="http://schemas.openxmlformats.org/officeDocument/2006/bibliography" SelectedStyle="\APASixthEditionOfficeOnline.xsl" StyleName="APA" Version="6"/>
-</file>
-
-<file path=customXml/item4.xml><?xml version="1.0" encoding="utf-8"?>
 <ct:contentTypeSchema xmlns:ct="http://schemas.microsoft.com/office/2006/metadata/contentType" xmlns:ma="http://schemas.microsoft.com/office/2006/metadata/properties/metaAttributes" ct:_="" ma:_="" ma:contentTypeName="Documento" ma:contentTypeID="0x010100C62BA20E8D966040A082E36E8561CD84" ma:contentTypeVersion="16" ma:contentTypeDescription="Crear nuevo documento." ma:contentTypeScope="" ma:versionID="77f031515d3d6aa4a272761676301d24">
   <xsd:schema xmlns:xsd="http://www.w3.org/2001/XMLSchema" xmlns:xs="http://www.w3.org/2001/XMLSchema" xmlns:p="http://schemas.microsoft.com/office/2006/metadata/properties" xmlns:ns2="8fcaa2d4-51b8-4b8f-b7bc-98cf4b2177e8" xmlns:ns3="c3614af2-e635-4072-be10-70b8c906c008" targetNamespace="http://schemas.microsoft.com/office/2006/metadata/properties" ma:root="true" ma:fieldsID="5ccf140876ae2b01cdb9492acee26f31" ns2:_="" ns3:_="">
     <xsd:import namespace="8fcaa2d4-51b8-4b8f-b7bc-98cf4b2177e8"/>
@@ -8287,34 +9304,31 @@
 </ct:contentTypeSchema>
 </file>
 
-<file path=customXml/itemProps1.xml><?xml version="1.0" encoding="utf-8"?>
-<ds:datastoreItem xmlns:ds="http://schemas.openxmlformats.org/officeDocument/2006/customXml" ds:itemID="{88A6ECAC-0B71-40C3-919D-6A07C4453A27}">
-  <ds:schemaRefs>
-    <ds:schemaRef ds:uri="http://schemas.microsoft.com/office/2006/metadata/properties"/>
-    <ds:schemaRef ds:uri="http://schemas.microsoft.com/office/infopath/2007/PartnerControls"/>
-    <ds:schemaRef ds:uri="c3614af2-e635-4072-be10-70b8c906c008"/>
-    <ds:schemaRef ds:uri="8fcaa2d4-51b8-4b8f-b7bc-98cf4b2177e8"/>
-  </ds:schemaRefs>
-</ds:datastoreItem>
+<file path=customXml/item2.xml><?xml version="1.0" encoding="utf-8"?>
+<b:Sources xmlns:b="http://schemas.openxmlformats.org/officeDocument/2006/bibliography" xmlns="http://schemas.openxmlformats.org/officeDocument/2006/bibliography" SelectedStyle="\APASixthEditionOfficeOnline.xsl" StyleName="APA" Version="6"/>
 </file>
 
-<file path=customXml/itemProps2.xml><?xml version="1.0" encoding="utf-8"?>
-<ds:datastoreItem xmlns:ds="http://schemas.openxmlformats.org/officeDocument/2006/customXml" ds:itemID="{7ACF66F9-DA77-4432-A9F8-7B88E125BEC2}">
-  <ds:schemaRefs>
-    <ds:schemaRef ds:uri="http://schemas.microsoft.com/sharepoint/v3/contenttype/forms"/>
-  </ds:schemaRefs>
-</ds:datastoreItem>
+<file path=customXml/item3.xml><?xml version="1.0" encoding="utf-8"?>
+<?mso-contentType ?>
+<FormTemplates xmlns="http://schemas.microsoft.com/sharepoint/v3/contenttype/forms">
+  <Display>DocumentLibraryForm</Display>
+  <Edit>DocumentLibraryForm</Edit>
+  <New>DocumentLibraryForm</New>
+</FormTemplates>
 </file>
 
-<file path=customXml/itemProps3.xml><?xml version="1.0" encoding="utf-8"?>
-<ds:datastoreItem xmlns:ds="http://schemas.openxmlformats.org/officeDocument/2006/customXml" ds:itemID="{0C031396-AFEC-4AD9-A87F-290EDFB2B80E}">
-  <ds:schemaRefs>
-    <ds:schemaRef ds:uri="http://schemas.openxmlformats.org/officeDocument/2006/bibliography"/>
-  </ds:schemaRefs>
-</ds:datastoreItem>
+<file path=customXml/item4.xml><?xml version="1.0" encoding="utf-8"?>
+<p:properties xmlns:p="http://schemas.microsoft.com/office/2006/metadata/properties" xmlns:xsi="http://www.w3.org/2001/XMLSchema-instance" xmlns:pc="http://schemas.microsoft.com/office/infopath/2007/PartnerControls">
+  <documentManagement>
+    <TaxCatchAll xmlns="c3614af2-e635-4072-be10-70b8c906c008" xsi:nil="true"/>
+    <lcf76f155ced4ddcb4097134ff3c332f xmlns="8fcaa2d4-51b8-4b8f-b7bc-98cf4b2177e8">
+      <Terms xmlns="http://schemas.microsoft.com/office/infopath/2007/PartnerControls"/>
+    </lcf76f155ced4ddcb4097134ff3c332f>
+  </documentManagement>
+</p:properties>
 </file>
 
-<file path=customXml/itemProps4.xml><?xml version="1.0" encoding="utf-8"?>
+<file path=customXml/itemProps1.xml><?xml version="1.0" encoding="utf-8"?>
 <ds:datastoreItem xmlns:ds="http://schemas.openxmlformats.org/officeDocument/2006/customXml" ds:itemID="{53247D0B-7D92-45C7-A6F8-1FEF48082B0C}">
   <ds:schemaRefs>
     <ds:schemaRef ds:uri="http://schemas.microsoft.com/office/2006/metadata/contentType"/>
@@ -8331,4 +9345,31 @@
     <ds:schemaRef ds:uri="http://schemas.microsoft.com/internal/obd"/>
   </ds:schemaRefs>
 </ds:datastoreItem>
+</file>
+
+<file path=customXml/itemProps2.xml><?xml version="1.0" encoding="utf-8"?>
+<ds:datastoreItem xmlns:ds="http://schemas.openxmlformats.org/officeDocument/2006/customXml" ds:itemID="{0C031396-AFEC-4AD9-A87F-290EDFB2B80E}">
+  <ds:schemaRefs>
+    <ds:schemaRef ds:uri="http://schemas.openxmlformats.org/officeDocument/2006/bibliography"/>
+  </ds:schemaRefs>
+</ds:datastoreItem>
+</file>
+
+<file path=customXml/itemProps3.xml><?xml version="1.0" encoding="utf-8"?>
+<ds:datastoreItem xmlns:ds="http://schemas.openxmlformats.org/officeDocument/2006/customXml" ds:itemID="{7ACF66F9-DA77-4432-A9F8-7B88E125BEC2}">
+  <ds:schemaRefs>
+    <ds:schemaRef ds:uri="http://schemas.microsoft.com/sharepoint/v3/contenttype/forms"/>
+  </ds:schemaRefs>
+</ds:datastoreItem>
+</file>
+
+<file path=customXml/itemProps4.xml><?xml version="1.0" encoding="utf-8"?>
+<ds:datastoreItem xmlns:ds="http://schemas.openxmlformats.org/officeDocument/2006/customXml" ds:itemID="{88A6ECAC-0B71-40C3-919D-6A07C4453A27}">
+  <ds:schemaRefs>
+    <ds:schemaRef ds:uri="http://schemas.microsoft.com/office/2006/metadata/properties"/>
+    <ds:schemaRef ds:uri="http://schemas.microsoft.com/office/infopath/2007/PartnerControls"/>
+    <ds:schemaRef ds:uri="c3614af2-e635-4072-be10-70b8c906c008"/>
+    <ds:schemaRef ds:uri="8fcaa2d4-51b8-4b8f-b7bc-98cf4b2177e8"/>
+  </ds:schemaRefs>
+</ds:datastoreItem>
 </file>
</xml_diff>

<commit_message>
[MOD] Revisada la memoria para que no hayan faltas de ortografía
</commit_message>
<xml_diff>
--- a/MEMORIA/TriWorld.docx
+++ b/MEMORIA/TriWorld.docx
@@ -309,21 +309,7 @@
             <w:rStyle w:val="Hipervnculo"/>
             <w:noProof/>
           </w:rPr>
-          <w:t>Intro</w:t>
-        </w:r>
-        <w:r>
-          <w:rPr>
-            <w:rStyle w:val="Hipervnculo"/>
-            <w:noProof/>
-          </w:rPr>
-          <w:t>d</w:t>
-        </w:r>
-        <w:r>
-          <w:rPr>
-            <w:rStyle w:val="Hipervnculo"/>
-            <w:noProof/>
-          </w:rPr>
-          <w:t>ucción</w:t>
+          <w:t>Introducción</w:t>
         </w:r>
         <w:r>
           <w:rPr>
@@ -413,21 +399,7 @@
             <w:rStyle w:val="Hipervnculo"/>
             <w:noProof/>
           </w:rPr>
-          <w:t>Descripción d</w:t>
-        </w:r>
-        <w:r>
-          <w:rPr>
-            <w:rStyle w:val="Hipervnculo"/>
-            <w:noProof/>
-          </w:rPr>
-          <w:t>e</w:t>
-        </w:r>
-        <w:r>
-          <w:rPr>
-            <w:rStyle w:val="Hipervnculo"/>
-            <w:noProof/>
-          </w:rPr>
-          <w:t xml:space="preserve"> la aplicación.</w:t>
+          <w:t>Descripción de la aplicación.</w:t>
         </w:r>
         <w:r>
           <w:rPr>
@@ -517,21 +489,7 @@
             <w:rStyle w:val="Hipervnculo"/>
             <w:noProof/>
           </w:rPr>
-          <w:t>Plan de</w:t>
-        </w:r>
-        <w:r>
-          <w:rPr>
-            <w:rStyle w:val="Hipervnculo"/>
-            <w:noProof/>
-          </w:rPr>
-          <w:t xml:space="preserve"> </w:t>
-        </w:r>
-        <w:r>
-          <w:rPr>
-            <w:rStyle w:val="Hipervnculo"/>
-            <w:noProof/>
-          </w:rPr>
-          <w:t>empresa</w:t>
+          <w:t>Plan de empresa</w:t>
         </w:r>
         <w:r>
           <w:rPr>
@@ -621,21 +579,7 @@
             <w:rStyle w:val="Hipervnculo"/>
             <w:noProof/>
           </w:rPr>
-          <w:t>Tecnologías escogi</w:t>
-        </w:r>
-        <w:r>
-          <w:rPr>
-            <w:rStyle w:val="Hipervnculo"/>
-            <w:noProof/>
-          </w:rPr>
-          <w:t>d</w:t>
-        </w:r>
-        <w:r>
-          <w:rPr>
-            <w:rStyle w:val="Hipervnculo"/>
-            <w:noProof/>
-          </w:rPr>
-          <w:t>as y justificación</w:t>
+          <w:t>Tecnologías escogidas y justificación</w:t>
         </w:r>
         <w:r>
           <w:rPr>
@@ -725,21 +669,7 @@
             <w:rStyle w:val="Hipervnculo"/>
             <w:noProof/>
           </w:rPr>
-          <w:t>Diseño</w:t>
-        </w:r>
-        <w:r>
-          <w:rPr>
-            <w:rStyle w:val="Hipervnculo"/>
-            <w:noProof/>
-          </w:rPr>
-          <w:t xml:space="preserve"> </w:t>
-        </w:r>
-        <w:r>
-          <w:rPr>
-            <w:rStyle w:val="Hipervnculo"/>
-            <w:noProof/>
-          </w:rPr>
-          <w:t>de la aplicación</w:t>
+          <w:t>Diseño de la aplicación</w:t>
         </w:r>
         <w:r>
           <w:rPr>
@@ -1099,21 +1029,7 @@
             <w:rStyle w:val="Hipervnculo"/>
             <w:noProof/>
           </w:rPr>
-          <w:t>Arqu</w:t>
-        </w:r>
-        <w:r>
-          <w:rPr>
-            <w:rStyle w:val="Hipervnculo"/>
-            <w:noProof/>
-          </w:rPr>
-          <w:t>i</w:t>
-        </w:r>
-        <w:r>
-          <w:rPr>
-            <w:rStyle w:val="Hipervnculo"/>
-            <w:noProof/>
-          </w:rPr>
-          <w:t>tectura de la aplicación</w:t>
+          <w:t>Arquitectura de la aplicación</w:t>
         </w:r>
         <w:r>
           <w:rPr>
@@ -1203,21 +1119,7 @@
             <w:rStyle w:val="Hipervnculo"/>
             <w:noProof/>
           </w:rPr>
-          <w:t>Estru</w:t>
-        </w:r>
-        <w:r>
-          <w:rPr>
-            <w:rStyle w:val="Hipervnculo"/>
-            <w:noProof/>
-          </w:rPr>
-          <w:t>c</w:t>
-        </w:r>
-        <w:r>
-          <w:rPr>
-            <w:rStyle w:val="Hipervnculo"/>
-            <w:noProof/>
-          </w:rPr>
-          <w:t>tura del proyecto</w:t>
+          <w:t>Estructura del proyecto</w:t>
         </w:r>
         <w:r>
           <w:rPr>
@@ -1397,21 +1299,7 @@
             <w:rStyle w:val="Hipervnculo"/>
             <w:noProof/>
           </w:rPr>
-          <w:t xml:space="preserve">Manual </w:t>
-        </w:r>
-        <w:r>
-          <w:rPr>
-            <w:rStyle w:val="Hipervnculo"/>
-            <w:noProof/>
-          </w:rPr>
-          <w:t>d</w:t>
-        </w:r>
-        <w:r>
-          <w:rPr>
-            <w:rStyle w:val="Hipervnculo"/>
-            <w:noProof/>
-          </w:rPr>
-          <w:t>e despliegue</w:t>
+          <w:t>Manual de despliegue</w:t>
         </w:r>
         <w:r>
           <w:rPr>
@@ -1785,19 +1673,7 @@
         <w:t xml:space="preserve">Nuestra </w:t>
       </w:r>
       <w:r>
-        <w:t>e</w:t>
-      </w:r>
-      <w:r>
-        <w:t xml:space="preserve">structura </w:t>
-      </w:r>
-      <w:r>
-        <w:t>o</w:t>
-      </w:r>
-      <w:r>
-        <w:t>rganizativa</w:t>
-      </w:r>
-      <w:r>
-        <w:t xml:space="preserve"> </w:t>
+        <w:t xml:space="preserve">estructura organizativa </w:t>
       </w:r>
       <w:r>
         <w:t>va a basarse de esta manera</w:t>
@@ -2302,15 +2178,7 @@
           <w:color w:val="0D0D0D"/>
           <w:shd w:val="clear" w:color="auto" w:fill="FFFFFF"/>
         </w:rPr>
-        <w:t>. Esta fase incluirá la creación de la arquitectura de software, diseño de la interfaz de usuario, programación de funcionalidades clave y configuración de servidores. Nos enfocaremos en garantizar que la plataforma sea robusta, escalable, segura y fácil de usar</w:t>
-      </w:r>
-      <w:r>
-        <w:rPr>
-          <w:rFonts w:cstheme="minorHAnsi"/>
-          <w:color w:val="0D0D0D"/>
-          <w:shd w:val="clear" w:color="auto" w:fill="FFFFFF"/>
-        </w:rPr>
-        <w:t xml:space="preserve">. </w:t>
+        <w:t xml:space="preserve">. Esta fase incluirá la creación de la arquitectura de software, diseño de la interfaz de usuario, programación de funcionalidades clave y configuración de servidores. Nos enfocaremos en garantizar que la plataforma sea robusta, escalable, segura y fácil de usar. </w:t>
       </w:r>
       <w:r>
         <w:rPr>
@@ -2457,10 +2325,7 @@
         <w:t>:</w:t>
       </w:r>
       <w:r>
-        <w:t xml:space="preserve"> </w:t>
-      </w:r>
-      <w:r>
-        <w:t>Una vez lanzada la plataforma, nos comprometeremos a brindar un soporte continuo a nuestros usuarios. Esto incluirá la atención de consultas, solución de problemas técnicos, actualizaciones periódicas de contenido y mantenimiento de la plataforma para garantizar su funcionamiento óptimo.</w:t>
+        <w:t xml:space="preserve"> Una vez lanzada la plataforma, nos comprometeremos a brindar un soporte continuo a nuestros usuarios. Esto incluirá la atención de consultas, solución de problemas técnicos, actualizaciones periódicas de contenido y mantenimiento de la plataforma para garantizar su funcionamiento óptimo.</w:t>
       </w:r>
       <w:r>
         <w:br/>
@@ -2746,15 +2611,13 @@
       </w:r>
       <w:proofErr w:type="spellEnd"/>
       <w:r>
+        <w:t xml:space="preserve"> sobre</w:t>
+      </w:r>
+      <w:r>
         <w:t xml:space="preserve"> </w:t>
       </w:r>
-      <w:proofErr w:type="spellStart"/>
-      <w:r>
-        <w:t>sobretodo</w:t>
-      </w:r>
-      <w:proofErr w:type="spellEnd"/>
-      <w:r>
-        <w:t xml:space="preserve"> por las vistas y componentes que hemos ido creando y por tener su característica principal de </w:t>
+      <w:r>
+        <w:t xml:space="preserve">todo por las vistas y componentes que hemos ido creando y por tener su característica principal de </w:t>
       </w:r>
       <w:proofErr w:type="spellStart"/>
       <w:r>
@@ -2805,15 +2668,31 @@
         <w:t>: API gratuita la cual nos da una amplia gama de opciones</w:t>
       </w:r>
       <w:r>
-        <w:t xml:space="preserve"> para elegir que </w:t>
-      </w:r>
-      <w:proofErr w:type="spellStart"/>
-      <w:r>
-        <w:t>que</w:t>
-      </w:r>
-      <w:proofErr w:type="spellEnd"/>
-      <w:r>
-        <w:t xml:space="preserve"> tipo de preguntas, cuantas en total y en que dificultad queremos estas preguntas. Esta API la hemos usado en la parte del </w:t>
+        <w:t xml:space="preserve"> para elegir </w:t>
+      </w:r>
+      <w:r>
+        <w:t>la categoría</w:t>
+      </w:r>
+      <w:r>
+        <w:t>, cu</w:t>
+      </w:r>
+      <w:r>
+        <w:t>á</w:t>
+      </w:r>
+      <w:r>
+        <w:t>ntas</w:t>
+      </w:r>
+      <w:r>
+        <w:t xml:space="preserve"> preguntas</w:t>
+      </w:r>
+      <w:r>
+        <w:t xml:space="preserve"> en total y en qu</w:t>
+      </w:r>
+      <w:r>
+        <w:t>é</w:t>
+      </w:r>
+      <w:r>
+        <w:t xml:space="preserve"> dificultad queremos estas preguntas. Esta API la hemos usado en la parte del </w:t>
       </w:r>
       <w:proofErr w:type="spellStart"/>
       <w:r>
@@ -3115,7 +2994,19 @@
         <w:rPr>
           <w:rFonts w:cstheme="minorHAnsi"/>
         </w:rPr>
-        <w:t xml:space="preserve"> la cual maneja vistas y un componente, maneja también una api para cargar las preguntas y  para acabar hablaremos del back-</w:t>
+        <w:t xml:space="preserve"> la cual maneja vistas y componente</w:t>
+      </w:r>
+      <w:r>
+        <w:rPr>
+          <w:rFonts w:cstheme="minorHAnsi"/>
+        </w:rPr>
+        <w:t>s</w:t>
+      </w:r>
+      <w:r>
+        <w:rPr>
+          <w:rFonts w:cstheme="minorHAnsi"/>
+        </w:rPr>
+        <w:t>, maneja también una api para cargar las preguntas y  para acabar hablaremos del back-</w:t>
       </w:r>
       <w:proofErr w:type="spellStart"/>
       <w:r>
@@ -3129,7 +3020,25 @@
         <w:rPr>
           <w:rFonts w:cstheme="minorHAnsi"/>
         </w:rPr>
-        <w:t xml:space="preserve"> la cual es una API-REST que se encarga de cuando le hagan llamadas para hacer un CRUD de los usuarios. </w:t>
+        <w:t xml:space="preserve"> la cual es una API-REST que se encarga de hacer un CRUD de los usuarios</w:t>
+      </w:r>
+      <w:r>
+        <w:rPr>
+          <w:rFonts w:cstheme="minorHAnsi"/>
+        </w:rPr>
+        <w:t xml:space="preserve">, roles, </w:t>
+      </w:r>
+      <w:r>
+        <w:rPr>
+          <w:rFonts w:cstheme="minorHAnsi"/>
+        </w:rPr>
+        <w:t>categorías y del ranking</w:t>
+      </w:r>
+      <w:r>
+        <w:rPr>
+          <w:rFonts w:cstheme="minorHAnsi"/>
+        </w:rPr>
+        <w:t xml:space="preserve">. </w:t>
       </w:r>
     </w:p>
     <w:p>
@@ -3342,7 +3251,37 @@
         <w:rPr>
           <w:rFonts w:cstheme="minorHAnsi"/>
         </w:rPr>
-        <w:t>: Contiene la puntuación de los usuarios ordenado de mayor a menor la puntuación, en caso de empate a puntos quien lo haya hecho a mayor dificultad estará por delante. La cual de cada usuario se encuentra su perfil.</w:t>
+        <w:t xml:space="preserve">: Contiene la puntuación de los usuarios ordenado de mayor a menor </w:t>
+      </w:r>
+      <w:r>
+        <w:rPr>
+          <w:rFonts w:cstheme="minorHAnsi"/>
+        </w:rPr>
+        <w:t xml:space="preserve">gracias a </w:t>
+      </w:r>
+      <w:r>
+        <w:rPr>
+          <w:rFonts w:cstheme="minorHAnsi"/>
+        </w:rPr>
+        <w:t>la puntuación, en caso de empate a puntos</w:t>
+      </w:r>
+      <w:r>
+        <w:rPr>
+          <w:rFonts w:cstheme="minorHAnsi"/>
+        </w:rPr>
+        <w:t>,</w:t>
+      </w:r>
+      <w:r>
+        <w:rPr>
+          <w:rFonts w:cstheme="minorHAnsi"/>
+        </w:rPr>
+        <w:t xml:space="preserve"> quien lo haya hecho a mayor dificultad estará por delante. </w:t>
+      </w:r>
+      <w:r>
+        <w:rPr>
+          <w:rFonts w:cstheme="minorHAnsi"/>
+        </w:rPr>
+        <w:t>Cabe añadir que cada usuario tiene su perfil.</w:t>
       </w:r>
     </w:p>
     <w:p>
@@ -4823,26 +4762,42 @@
       </w:r>
     </w:p>
     <w:p/>
+    <w:p>
+      <w:r>
+        <w:br/>
+      </w:r>
+    </w:p>
+    <w:p>
+      <w:r>
+        <w:br w:type="page"/>
+      </w:r>
+    </w:p>
+    <w:p>
+      <w:pPr>
+        <w:pStyle w:val="Ttulo2"/>
+      </w:pPr>
+      <w:bookmarkStart w:id="11" w:name="_Toc166596854"/>
+      <w:r>
+        <w:lastRenderedPageBreak/>
+        <w:t>Librerías externas utilizadas</w:t>
+      </w:r>
+      <w:bookmarkEnd w:id="11"/>
+    </w:p>
     <w:p/>
     <w:p>
       <w:pPr>
-        <w:pStyle w:val="Ttulo2"/>
-      </w:pPr>
-      <w:bookmarkStart w:id="11" w:name="_Toc166596854"/>
-      <w:r>
-        <w:t>Librerías externas utilizadas</w:t>
-      </w:r>
-      <w:bookmarkEnd w:id="11"/>
-    </w:p>
-    <w:p/>
-    <w:p>
-      <w:pPr>
-        <w:spacing w:line="276" w:lineRule="auto"/>
-        <w:ind w:firstLine="567"/>
-        <w:jc w:val="both"/>
-      </w:pPr>
-      <w:r>
-        <w:t>Las librerías que hemos usado ha sido Bootstrap únicamente:</w:t>
+        <w:spacing w:line="276" w:lineRule="auto"/>
+        <w:ind w:firstLine="567"/>
+        <w:jc w:val="both"/>
+      </w:pPr>
+      <w:r>
+        <w:t xml:space="preserve">Las librerías que hemos usado </w:t>
+      </w:r>
+      <w:r>
+        <w:t>han sido las siguientes</w:t>
+      </w:r>
+      <w:r>
+        <w:t>:</w:t>
       </w:r>
       <w:r>
         <w:br/>
@@ -4905,6 +4860,9 @@
       <w:r>
         <w:t xml:space="preserve"> que se adapta a la pantalla del dispositivo utilizado por el usuario.</w:t>
       </w:r>
+      <w:r>
+        <w:br/>
+      </w:r>
     </w:p>
     <w:p>
       <w:pPr>
@@ -4921,11 +4879,7 @@
         <w:t xml:space="preserve">Axios: </w:t>
       </w:r>
       <w:r>
-        <w:t xml:space="preserve">Axios es una biblioteca JavaScript que simplifica la realización de solicitudes HTTP desde el navegador o desde Node.js. Proporciona una interfaz </w:t>
-      </w:r>
-      <w:r>
-        <w:lastRenderedPageBreak/>
-        <w:t>fácil de usar para enviar solicitudes AJAX y manejar respuestas de manera eficiente.</w:t>
+        <w:t>Axios es una biblioteca JavaScript que simplifica la realización de solicitudes HTTP desde el navegador o desde Node.js. Proporciona una interfaz fácil de usar para enviar solicitudes AJAX y manejar respuestas de manera eficiente.</w:t>
       </w:r>
     </w:p>
     <w:p>
@@ -4988,21 +4942,41 @@
         <w:spacing w:line="276" w:lineRule="auto"/>
         <w:ind w:firstLine="567"/>
         <w:jc w:val="both"/>
-      </w:pPr>
-      <w:proofErr w:type="spellStart"/>
-      <w:r>
+        <w:rPr>
+          <w:b/>
+          <w:bCs/>
+        </w:rPr>
+      </w:pPr>
+      <w:proofErr w:type="spellStart"/>
+      <w:r>
+        <w:rPr>
+          <w:b/>
+          <w:bCs/>
+        </w:rPr>
         <w:t>alvaroboyero</w:t>
       </w:r>
       <w:proofErr w:type="spellEnd"/>
       <w:r>
+        <w:rPr>
+          <w:b/>
+          <w:bCs/>
+        </w:rPr>
         <w:t>/</w:t>
       </w:r>
       <w:proofErr w:type="spellStart"/>
       <w:r>
+        <w:rPr>
+          <w:b/>
+          <w:bCs/>
+        </w:rPr>
         <w:t>imgbbdd</w:t>
       </w:r>
       <w:proofErr w:type="spellEnd"/>
       <w:r>
+        <w:rPr>
+          <w:b/>
+          <w:bCs/>
+        </w:rPr>
         <w:t xml:space="preserve"> .</w:t>
       </w:r>
     </w:p>
@@ -5016,24 +4990,41 @@
         <w:spacing w:line="276" w:lineRule="auto"/>
         <w:ind w:firstLine="567"/>
         <w:jc w:val="both"/>
-      </w:pPr>
-      <w:proofErr w:type="spellStart"/>
-      <w:r>
+        <w:rPr>
+          <w:b/>
+          <w:bCs/>
+        </w:rPr>
+      </w:pPr>
+      <w:proofErr w:type="spellStart"/>
+      <w:r>
+        <w:rPr>
+          <w:b/>
+          <w:bCs/>
+        </w:rPr>
         <w:t>alvaroboyero</w:t>
       </w:r>
       <w:proofErr w:type="spellEnd"/>
       <w:r>
+        <w:rPr>
+          <w:b/>
+          <w:bCs/>
+        </w:rPr>
         <w:t>/</w:t>
       </w:r>
       <w:proofErr w:type="spellStart"/>
       <w:r>
-        <w:t>imgb</w:t>
-      </w:r>
-      <w:r>
-        <w:t>ack</w:t>
-      </w:r>
-      <w:proofErr w:type="spellEnd"/>
-      <w:r>
+        <w:rPr>
+          <w:b/>
+          <w:bCs/>
+        </w:rPr>
+        <w:t>imgback</w:t>
+      </w:r>
+      <w:proofErr w:type="spellEnd"/>
+      <w:r>
+        <w:rPr>
+          <w:b/>
+          <w:bCs/>
+        </w:rPr>
         <w:t xml:space="preserve"> .</w:t>
       </w:r>
     </w:p>
@@ -5047,24 +5038,41 @@
         <w:spacing w:line="276" w:lineRule="auto"/>
         <w:ind w:firstLine="567"/>
         <w:jc w:val="both"/>
-      </w:pPr>
-      <w:proofErr w:type="spellStart"/>
-      <w:r>
+        <w:rPr>
+          <w:b/>
+          <w:bCs/>
+        </w:rPr>
+      </w:pPr>
+      <w:proofErr w:type="spellStart"/>
+      <w:r>
+        <w:rPr>
+          <w:b/>
+          <w:bCs/>
+        </w:rPr>
         <w:t>alvaroboyero</w:t>
       </w:r>
       <w:proofErr w:type="spellEnd"/>
       <w:r>
+        <w:rPr>
+          <w:b/>
+          <w:bCs/>
+        </w:rPr>
         <w:t>/</w:t>
       </w:r>
       <w:proofErr w:type="spellStart"/>
       <w:r>
-        <w:t>img</w:t>
-      </w:r>
-      <w:r>
-        <w:t>front</w:t>
-      </w:r>
-      <w:proofErr w:type="spellEnd"/>
-      <w:r>
+        <w:rPr>
+          <w:b/>
+          <w:bCs/>
+        </w:rPr>
+        <w:t>imgfront</w:t>
+      </w:r>
+      <w:proofErr w:type="spellEnd"/>
+      <w:r>
+        <w:rPr>
+          <w:b/>
+          <w:bCs/>
+        </w:rPr>
         <w:t xml:space="preserve"> .</w:t>
       </w:r>
     </w:p>
@@ -5096,33 +5104,65 @@
         <w:spacing w:line="276" w:lineRule="auto"/>
         <w:ind w:firstLine="567"/>
         <w:jc w:val="both"/>
-      </w:pPr>
-      <w:proofErr w:type="spellStart"/>
-      <w:r>
+        <w:rPr>
+          <w:b/>
+          <w:bCs/>
+        </w:rPr>
+      </w:pPr>
+      <w:proofErr w:type="spellStart"/>
+      <w:r>
+        <w:rPr>
+          <w:b/>
+          <w:bCs/>
+        </w:rPr>
         <w:t>docker</w:t>
       </w:r>
       <w:proofErr w:type="spellEnd"/>
       <w:r>
+        <w:rPr>
+          <w:b/>
+          <w:bCs/>
+        </w:rPr>
         <w:t xml:space="preserve"> </w:t>
       </w:r>
       <w:proofErr w:type="spellStart"/>
       <w:r>
+        <w:rPr>
+          <w:b/>
+          <w:bCs/>
+        </w:rPr>
         <w:t>pull</w:t>
       </w:r>
       <w:proofErr w:type="spellEnd"/>
       <w:r>
+        <w:rPr>
+          <w:b/>
+          <w:bCs/>
+        </w:rPr>
         <w:t xml:space="preserve"> </w:t>
       </w:r>
       <w:proofErr w:type="spellStart"/>
       <w:r>
+        <w:rPr>
+          <w:b/>
+          <w:bCs/>
+        </w:rPr>
         <w:t>alvaroboyero</w:t>
       </w:r>
       <w:proofErr w:type="spellEnd"/>
       <w:r>
+        <w:rPr>
+          <w:b/>
+          <w:bCs/>
+        </w:rPr>
         <w:t>/</w:t>
       </w:r>
       <w:proofErr w:type="spellStart"/>
       <w:r>
+        <w:rPr>
+          <w:b/>
+          <w:bCs/>
+        </w:rPr>
         <w:t>imgbbdd:latest</w:t>
       </w:r>
       <w:proofErr w:type="spellEnd"/>
@@ -5137,33 +5177,65 @@
         <w:spacing w:line="276" w:lineRule="auto"/>
         <w:ind w:firstLine="567"/>
         <w:jc w:val="both"/>
-      </w:pPr>
-      <w:proofErr w:type="spellStart"/>
-      <w:r>
+        <w:rPr>
+          <w:b/>
+          <w:bCs/>
+        </w:rPr>
+      </w:pPr>
+      <w:proofErr w:type="spellStart"/>
+      <w:r>
+        <w:rPr>
+          <w:b/>
+          <w:bCs/>
+        </w:rPr>
         <w:t>docker</w:t>
       </w:r>
       <w:proofErr w:type="spellEnd"/>
       <w:r>
+        <w:rPr>
+          <w:b/>
+          <w:bCs/>
+        </w:rPr>
         <w:t xml:space="preserve"> </w:t>
       </w:r>
       <w:proofErr w:type="spellStart"/>
       <w:r>
+        <w:rPr>
+          <w:b/>
+          <w:bCs/>
+        </w:rPr>
         <w:t>pull</w:t>
       </w:r>
       <w:proofErr w:type="spellEnd"/>
       <w:r>
+        <w:rPr>
+          <w:b/>
+          <w:bCs/>
+        </w:rPr>
         <w:t xml:space="preserve"> </w:t>
       </w:r>
       <w:proofErr w:type="spellStart"/>
       <w:r>
+        <w:rPr>
+          <w:b/>
+          <w:bCs/>
+        </w:rPr>
         <w:t>alvaroboyero</w:t>
       </w:r>
       <w:proofErr w:type="spellEnd"/>
       <w:r>
+        <w:rPr>
+          <w:b/>
+          <w:bCs/>
+        </w:rPr>
         <w:t>/</w:t>
       </w:r>
       <w:proofErr w:type="spellStart"/>
       <w:r>
+        <w:rPr>
+          <w:b/>
+          <w:bCs/>
+        </w:rPr>
         <w:t>imgback:latest</w:t>
       </w:r>
       <w:proofErr w:type="spellEnd"/>
@@ -5178,37 +5250,73 @@
         <w:spacing w:line="276" w:lineRule="auto"/>
         <w:ind w:firstLine="567"/>
         <w:jc w:val="both"/>
-      </w:pPr>
-      <w:proofErr w:type="spellStart"/>
-      <w:r>
+        <w:rPr>
+          <w:b/>
+          <w:bCs/>
+        </w:rPr>
+      </w:pPr>
+      <w:proofErr w:type="spellStart"/>
+      <w:r>
+        <w:rPr>
+          <w:b/>
+          <w:bCs/>
+        </w:rPr>
         <w:t>docker</w:t>
       </w:r>
       <w:proofErr w:type="spellEnd"/>
       <w:r>
+        <w:rPr>
+          <w:b/>
+          <w:bCs/>
+        </w:rPr>
         <w:t xml:space="preserve"> </w:t>
       </w:r>
       <w:proofErr w:type="spellStart"/>
       <w:r>
+        <w:rPr>
+          <w:b/>
+          <w:bCs/>
+        </w:rPr>
         <w:t>pull</w:t>
       </w:r>
       <w:proofErr w:type="spellEnd"/>
       <w:r>
+        <w:rPr>
+          <w:b/>
+          <w:bCs/>
+        </w:rPr>
         <w:t xml:space="preserve"> </w:t>
       </w:r>
       <w:proofErr w:type="spellStart"/>
       <w:r>
+        <w:rPr>
+          <w:b/>
+          <w:bCs/>
+        </w:rPr>
         <w:t>alvaroboyero</w:t>
       </w:r>
       <w:proofErr w:type="spellEnd"/>
       <w:r>
+        <w:rPr>
+          <w:b/>
+          <w:bCs/>
+        </w:rPr>
         <w:t>/</w:t>
       </w:r>
       <w:proofErr w:type="spellStart"/>
       <w:r>
+        <w:rPr>
+          <w:b/>
+          <w:bCs/>
+        </w:rPr>
         <w:t>imgfront:latest</w:t>
       </w:r>
       <w:proofErr w:type="spellEnd"/>
       <w:r>
+        <w:rPr>
+          <w:b/>
+          <w:bCs/>
+        </w:rPr>
         <w:t>.</w:t>
       </w:r>
     </w:p>
@@ -5232,25 +5340,49 @@
         <w:spacing w:line="276" w:lineRule="auto"/>
         <w:ind w:firstLine="567"/>
         <w:jc w:val="both"/>
-      </w:pPr>
-      <w:proofErr w:type="spellStart"/>
-      <w:r>
+        <w:rPr>
+          <w:b/>
+          <w:bCs/>
+        </w:rPr>
+      </w:pPr>
+      <w:proofErr w:type="spellStart"/>
+      <w:r>
+        <w:rPr>
+          <w:b/>
+          <w:bCs/>
+        </w:rPr>
         <w:t>docker</w:t>
       </w:r>
       <w:proofErr w:type="spellEnd"/>
       <w:r>
+        <w:rPr>
+          <w:b/>
+          <w:bCs/>
+        </w:rPr>
         <w:t xml:space="preserve"> -</w:t>
       </w:r>
       <w:proofErr w:type="spellStart"/>
       <w:r>
+        <w:rPr>
+          <w:b/>
+          <w:bCs/>
+        </w:rPr>
         <w:t>compose</w:t>
       </w:r>
       <w:proofErr w:type="spellEnd"/>
       <w:r>
+        <w:rPr>
+          <w:b/>
+          <w:bCs/>
+        </w:rPr>
         <w:t xml:space="preserve"> -up –</w:t>
       </w:r>
       <w:proofErr w:type="spellStart"/>
       <w:r>
+        <w:rPr>
+          <w:b/>
+          <w:bCs/>
+        </w:rPr>
         <w:t>build</w:t>
       </w:r>
       <w:proofErr w:type="spellEnd"/>
@@ -5325,6 +5457,7 @@
         <w:jc w:val="both"/>
       </w:pPr>
       <w:r>
+        <w:lastRenderedPageBreak/>
         <w:t xml:space="preserve">Suponiendo que nuestro repositorio de </w:t>
       </w:r>
       <w:proofErr w:type="spellStart"/>
@@ -5559,6 +5692,7 @@
         <w:docPartUnique/>
       </w:docPartObj>
     </w:sdtPr>
+    <w:sdtEndPr/>
     <w:sdtContent>
       <w:sdt>
         <w:sdtPr>
@@ -5567,6 +5701,7 @@
           </w:rPr>
           <w:id w:val="1806425445"/>
         </w:sdtPr>
+        <w:sdtEndPr/>
         <w:sdtContent>
           <w:p>
             <w:pPr>
@@ -9765,6 +9900,30 @@
 </file>
 
 <file path=customXml/item1.xml><?xml version="1.0" encoding="utf-8"?>
+<p:properties xmlns:p="http://schemas.microsoft.com/office/2006/metadata/properties" xmlns:xsi="http://www.w3.org/2001/XMLSchema-instance" xmlns:pc="http://schemas.microsoft.com/office/infopath/2007/PartnerControls">
+  <documentManagement>
+    <TaxCatchAll xmlns="c3614af2-e635-4072-be10-70b8c906c008" xsi:nil="true"/>
+    <lcf76f155ced4ddcb4097134ff3c332f xmlns="8fcaa2d4-51b8-4b8f-b7bc-98cf4b2177e8">
+      <Terms xmlns="http://schemas.microsoft.com/office/infopath/2007/PartnerControls"/>
+    </lcf76f155ced4ddcb4097134ff3c332f>
+  </documentManagement>
+</p:properties>
+</file>
+
+<file path=customXml/item2.xml><?xml version="1.0" encoding="utf-8"?>
+<?mso-contentType ?>
+<FormTemplates xmlns="http://schemas.microsoft.com/sharepoint/v3/contenttype/forms">
+  <Display>DocumentLibraryForm</Display>
+  <Edit>DocumentLibraryForm</Edit>
+  <New>DocumentLibraryForm</New>
+</FormTemplates>
+</file>
+
+<file path=customXml/item3.xml><?xml version="1.0" encoding="utf-8"?>
+<b:Sources xmlns:b="http://schemas.openxmlformats.org/officeDocument/2006/bibliography" xmlns="http://schemas.openxmlformats.org/officeDocument/2006/bibliography" SelectedStyle="\APASixthEditionOfficeOnline.xsl" StyleName="APA" Version="6"/>
+</file>
+
+<file path=customXml/item4.xml><?xml version="1.0" encoding="utf-8"?>
 <ct:contentTypeSchema xmlns:ct="http://schemas.microsoft.com/office/2006/metadata/contentType" xmlns:ma="http://schemas.microsoft.com/office/2006/metadata/properties/metaAttributes" ct:_="" ma:_="" ma:contentTypeName="Documento" ma:contentTypeID="0x010100C62BA20E8D966040A082E36E8561CD84" ma:contentTypeVersion="16" ma:contentTypeDescription="Crear nuevo documento." ma:contentTypeScope="" ma:versionID="77f031515d3d6aa4a272761676301d24">
   <xsd:schema xmlns:xsd="http://www.w3.org/2001/XMLSchema" xmlns:xs="http://www.w3.org/2001/XMLSchema" xmlns:p="http://schemas.microsoft.com/office/2006/metadata/properties" xmlns:ns2="8fcaa2d4-51b8-4b8f-b7bc-98cf4b2177e8" xmlns:ns3="c3614af2-e635-4072-be10-70b8c906c008" targetNamespace="http://schemas.microsoft.com/office/2006/metadata/properties" ma:root="true" ma:fieldsID="5ccf140876ae2b01cdb9492acee26f31" ns2:_="" ns3:_="">
     <xsd:import namespace="8fcaa2d4-51b8-4b8f-b7bc-98cf4b2177e8"/>
@@ -10007,31 +10166,34 @@
 </ct:contentTypeSchema>
 </file>
 
-<file path=customXml/item2.xml><?xml version="1.0" encoding="utf-8"?>
-<b:Sources xmlns:b="http://schemas.openxmlformats.org/officeDocument/2006/bibliography" xmlns="http://schemas.openxmlformats.org/officeDocument/2006/bibliography" SelectedStyle="\APASixthEditionOfficeOnline.xsl" StyleName="APA" Version="6"/>
+<file path=customXml/itemProps1.xml><?xml version="1.0" encoding="utf-8"?>
+<ds:datastoreItem xmlns:ds="http://schemas.openxmlformats.org/officeDocument/2006/customXml" ds:itemID="{88A6ECAC-0B71-40C3-919D-6A07C4453A27}">
+  <ds:schemaRefs>
+    <ds:schemaRef ds:uri="http://schemas.microsoft.com/office/2006/metadata/properties"/>
+    <ds:schemaRef ds:uri="http://schemas.microsoft.com/office/infopath/2007/PartnerControls"/>
+    <ds:schemaRef ds:uri="c3614af2-e635-4072-be10-70b8c906c008"/>
+    <ds:schemaRef ds:uri="8fcaa2d4-51b8-4b8f-b7bc-98cf4b2177e8"/>
+  </ds:schemaRefs>
+</ds:datastoreItem>
 </file>
 
-<file path=customXml/item3.xml><?xml version="1.0" encoding="utf-8"?>
-<?mso-contentType ?>
-<FormTemplates xmlns="http://schemas.microsoft.com/sharepoint/v3/contenttype/forms">
-  <Display>DocumentLibraryForm</Display>
-  <Edit>DocumentLibraryForm</Edit>
-  <New>DocumentLibraryForm</New>
-</FormTemplates>
+<file path=customXml/itemProps2.xml><?xml version="1.0" encoding="utf-8"?>
+<ds:datastoreItem xmlns:ds="http://schemas.openxmlformats.org/officeDocument/2006/customXml" ds:itemID="{7ACF66F9-DA77-4432-A9F8-7B88E125BEC2}">
+  <ds:schemaRefs>
+    <ds:schemaRef ds:uri="http://schemas.microsoft.com/sharepoint/v3/contenttype/forms"/>
+  </ds:schemaRefs>
+</ds:datastoreItem>
 </file>
 
-<file path=customXml/item4.xml><?xml version="1.0" encoding="utf-8"?>
-<p:properties xmlns:p="http://schemas.microsoft.com/office/2006/metadata/properties" xmlns:xsi="http://www.w3.org/2001/XMLSchema-instance" xmlns:pc="http://schemas.microsoft.com/office/infopath/2007/PartnerControls">
-  <documentManagement>
-    <TaxCatchAll xmlns="c3614af2-e635-4072-be10-70b8c906c008" xsi:nil="true"/>
-    <lcf76f155ced4ddcb4097134ff3c332f xmlns="8fcaa2d4-51b8-4b8f-b7bc-98cf4b2177e8">
-      <Terms xmlns="http://schemas.microsoft.com/office/infopath/2007/PartnerControls"/>
-    </lcf76f155ced4ddcb4097134ff3c332f>
-  </documentManagement>
-</p:properties>
+<file path=customXml/itemProps3.xml><?xml version="1.0" encoding="utf-8"?>
+<ds:datastoreItem xmlns:ds="http://schemas.openxmlformats.org/officeDocument/2006/customXml" ds:itemID="{0C031396-AFEC-4AD9-A87F-290EDFB2B80E}">
+  <ds:schemaRefs>
+    <ds:schemaRef ds:uri="http://schemas.openxmlformats.org/officeDocument/2006/bibliography"/>
+  </ds:schemaRefs>
+</ds:datastoreItem>
 </file>
 
-<file path=customXml/itemProps1.xml><?xml version="1.0" encoding="utf-8"?>
+<file path=customXml/itemProps4.xml><?xml version="1.0" encoding="utf-8"?>
 <ds:datastoreItem xmlns:ds="http://schemas.openxmlformats.org/officeDocument/2006/customXml" ds:itemID="{53247D0B-7D92-45C7-A6F8-1FEF48082B0C}">
   <ds:schemaRefs>
     <ds:schemaRef ds:uri="http://schemas.microsoft.com/office/2006/metadata/contentType"/>
@@ -10050,33 +10212,6 @@
 </ds:datastoreItem>
 </file>
 
-<file path=customXml/itemProps2.xml><?xml version="1.0" encoding="utf-8"?>
-<ds:datastoreItem xmlns:ds="http://schemas.openxmlformats.org/officeDocument/2006/customXml" ds:itemID="{0C031396-AFEC-4AD9-A87F-290EDFB2B80E}">
-  <ds:schemaRefs>
-    <ds:schemaRef ds:uri="http://schemas.openxmlformats.org/officeDocument/2006/bibliography"/>
-  </ds:schemaRefs>
-</ds:datastoreItem>
-</file>
-
-<file path=customXml/itemProps3.xml><?xml version="1.0" encoding="utf-8"?>
-<ds:datastoreItem xmlns:ds="http://schemas.openxmlformats.org/officeDocument/2006/customXml" ds:itemID="{7ACF66F9-DA77-4432-A9F8-7B88E125BEC2}">
-  <ds:schemaRefs>
-    <ds:schemaRef ds:uri="http://schemas.microsoft.com/sharepoint/v3/contenttype/forms"/>
-  </ds:schemaRefs>
-</ds:datastoreItem>
-</file>
-
-<file path=customXml/itemProps4.xml><?xml version="1.0" encoding="utf-8"?>
-<ds:datastoreItem xmlns:ds="http://schemas.openxmlformats.org/officeDocument/2006/customXml" ds:itemID="{88A6ECAC-0B71-40C3-919D-6A07C4453A27}">
-  <ds:schemaRefs>
-    <ds:schemaRef ds:uri="http://schemas.microsoft.com/office/2006/metadata/properties"/>
-    <ds:schemaRef ds:uri="http://schemas.microsoft.com/office/infopath/2007/PartnerControls"/>
-    <ds:schemaRef ds:uri="c3614af2-e635-4072-be10-70b8c906c008"/>
-    <ds:schemaRef ds:uri="8fcaa2d4-51b8-4b8f-b7bc-98cf4b2177e8"/>
-  </ds:schemaRefs>
-</ds:datastoreItem>
-</file>
-
 <file path=docMetadata/LabelInfo.xml><?xml version="1.0" encoding="utf-8"?>
 <clbl:labelList xmlns:clbl="http://schemas.microsoft.com/office/2020/mipLabelMetadata">
   <clbl:label id="{3048dc87-43f0-4100-9acb-ae1971c79395}" enabled="0" method="" siteId="{3048dc87-43f0-4100-9acb-ae1971c79395}" removed="1"/>

</xml_diff>

<commit_message>
[MOD] Modificada la memoria para la aplicación
</commit_message>
<xml_diff>
--- a/MEMORIA/TriWorld.docx
+++ b/MEMORIA/TriWorld.docx
@@ -1,6 +1,6 @@
 
 <file path=word/document.xml><?xml version="1.0" encoding="utf-8"?>
-<w:document xmlns:wpc="http://schemas.microsoft.com/office/word/2010/wordprocessingCanvas" xmlns:cx="http://schemas.microsoft.com/office/drawing/2014/chartex" xmlns:cx1="http://schemas.microsoft.com/office/drawing/2015/9/8/chartex" xmlns:cx2="http://schemas.microsoft.com/office/drawing/2015/10/21/chartex" xmlns:cx3="http://schemas.microsoft.com/office/drawing/2016/5/9/chartex" xmlns:cx4="http://schemas.microsoft.com/office/drawing/2016/5/10/chartex" xmlns:cx5="http://schemas.microsoft.com/office/drawing/2016/5/11/chartex" xmlns:cx6="http://schemas.microsoft.com/office/drawing/2016/5/12/chartex" xmlns:cx7="http://schemas.microsoft.com/office/drawing/2016/5/13/chartex" xmlns:cx8="http://schemas.microsoft.com/office/drawing/2016/5/14/chartex" xmlns:mc="http://schemas.openxmlformats.org/markup-compatibility/2006" xmlns:aink="http://schemas.microsoft.com/office/drawing/2016/ink" xmlns:am3d="http://schemas.microsoft.com/office/drawing/2017/model3d" xmlns:o="urn:schemas-microsoft-com:office:office" xmlns:oel="http://schemas.microsoft.com/office/2019/extlst" xmlns:r="http://schemas.openxmlformats.org/officeDocument/2006/relationships" xmlns:m="http://schemas.openxmlformats.org/officeDocument/2006/math" xmlns:v="urn:schemas-microsoft-com:vml" xmlns:wp14="http://schemas.microsoft.com/office/word/2010/wordprocessingDrawing" xmlns:wp="http://schemas.openxmlformats.org/drawingml/2006/wordprocessingDrawing" xmlns:w10="urn:schemas-microsoft-com:office:word" xmlns:w="http://schemas.openxmlformats.org/wordprocessingml/2006/main" xmlns:w14="http://schemas.microsoft.com/office/word/2010/wordml" xmlns:w15="http://schemas.microsoft.com/office/word/2012/wordml" xmlns:w16cex="http://schemas.microsoft.com/office/word/2018/wordml/cex" xmlns:w16cid="http://schemas.microsoft.com/office/word/2016/wordml/cid" xmlns:w16="http://schemas.microsoft.com/office/word/2018/wordml" xmlns:w16sdtdh="http://schemas.microsoft.com/office/word/2020/wordml/sdtdatahash" xmlns:w16se="http://schemas.microsoft.com/office/word/2015/wordml/symex" xmlns:wpg="http://schemas.microsoft.com/office/word/2010/wordprocessingGroup" xmlns:wpi="http://schemas.microsoft.com/office/word/2010/wordprocessingInk" xmlns:wne="http://schemas.microsoft.com/office/word/2006/wordml" xmlns:wps="http://schemas.microsoft.com/office/word/2010/wordprocessingShape" mc:Ignorable="w14 w15 w16se w16cid w16 w16cex w16sdtdh wp14">
+<w:document xmlns:wpc="http://schemas.microsoft.com/office/word/2010/wordprocessingCanvas" xmlns:cx="http://schemas.microsoft.com/office/drawing/2014/chartex" xmlns:cx1="http://schemas.microsoft.com/office/drawing/2015/9/8/chartex" xmlns:mc="http://schemas.openxmlformats.org/markup-compatibility/2006" xmlns:o="urn:schemas-microsoft-com:office:office" xmlns:r="http://schemas.openxmlformats.org/officeDocument/2006/relationships" xmlns:m="http://schemas.openxmlformats.org/officeDocument/2006/math" xmlns:v="urn:schemas-microsoft-com:vml" xmlns:wp14="http://schemas.microsoft.com/office/word/2010/wordprocessingDrawing" xmlns:wp="http://schemas.openxmlformats.org/drawingml/2006/wordprocessingDrawing" xmlns:w10="urn:schemas-microsoft-com:office:word" xmlns:w="http://schemas.openxmlformats.org/wordprocessingml/2006/main" xmlns:w14="http://schemas.microsoft.com/office/word/2010/wordml" xmlns:w15="http://schemas.microsoft.com/office/word/2012/wordml" xmlns:w16se="http://schemas.microsoft.com/office/word/2015/wordml/symex" xmlns:wpg="http://schemas.microsoft.com/office/word/2010/wordprocessingGroup" xmlns:wpi="http://schemas.microsoft.com/office/word/2010/wordprocessingInk" xmlns:wne="http://schemas.microsoft.com/office/word/2006/wordml" xmlns:wps="http://schemas.microsoft.com/office/word/2010/wordprocessingShape" mc:Ignorable="w14 w15 w16se wp14">
   <w:body>
     <w:p>
       <w:pPr>
@@ -35,6 +35,7 @@
       <w:r>
         <w:rPr>
           <w:noProof/>
+          <w:lang w:eastAsia="es-ES"/>
         </w:rPr>
         <w:drawing>
           <wp:inline distT="0" distB="0" distL="0" distR="0" wp14:anchorId="0E8D4793" wp14:editId="5CFF8701">
@@ -201,7 +202,7 @@
           <w:sz w:val="24"/>
           <w:szCs w:val="24"/>
         </w:rPr>
-        <w:t>ÁLVARO BOYERO PLAZA, JOSÉ DANIEL VEGAS MARTÍN</w:t>
+        <w:t>JOSÉ DANIEL VEGAS MARTÍN</w:t>
       </w:r>
     </w:p>
     <w:p>
@@ -309,7 +310,21 @@
             <w:rStyle w:val="Hipervnculo"/>
             <w:noProof/>
           </w:rPr>
-          <w:t>Introducción</w:t>
+          <w:t>Introd</w:t>
+        </w:r>
+        <w:r>
+          <w:rPr>
+            <w:rStyle w:val="Hipervnculo"/>
+            <w:noProof/>
+          </w:rPr>
+          <w:t>u</w:t>
+        </w:r>
+        <w:r>
+          <w:rPr>
+            <w:rStyle w:val="Hipervnculo"/>
+            <w:noProof/>
+          </w:rPr>
+          <w:t>cción</w:t>
         </w:r>
         <w:r>
           <w:rPr>
@@ -399,7 +414,21 @@
             <w:rStyle w:val="Hipervnculo"/>
             <w:noProof/>
           </w:rPr>
-          <w:t>Descripción de la aplicación.</w:t>
+          <w:t>Descripci</w:t>
+        </w:r>
+        <w:r>
+          <w:rPr>
+            <w:rStyle w:val="Hipervnculo"/>
+            <w:noProof/>
+          </w:rPr>
+          <w:t>ó</w:t>
+        </w:r>
+        <w:r>
+          <w:rPr>
+            <w:rStyle w:val="Hipervnculo"/>
+            <w:noProof/>
+          </w:rPr>
+          <w:t>n de la aplicación.</w:t>
         </w:r>
         <w:r>
           <w:rPr>
@@ -489,7 +518,21 @@
             <w:rStyle w:val="Hipervnculo"/>
             <w:noProof/>
           </w:rPr>
-          <w:t>Plan de empresa</w:t>
+          <w:t>Plan de</w:t>
+        </w:r>
+        <w:r>
+          <w:rPr>
+            <w:rStyle w:val="Hipervnculo"/>
+            <w:noProof/>
+          </w:rPr>
+          <w:t xml:space="preserve"> </w:t>
+        </w:r>
+        <w:r>
+          <w:rPr>
+            <w:rStyle w:val="Hipervnculo"/>
+            <w:noProof/>
+          </w:rPr>
+          <w:t>empresa</w:t>
         </w:r>
         <w:r>
           <w:rPr>
@@ -579,7 +622,21 @@
             <w:rStyle w:val="Hipervnculo"/>
             <w:noProof/>
           </w:rPr>
-          <w:t>Tecnologías escogidas y justificación</w:t>
+          <w:t>Tecnol</w:t>
+        </w:r>
+        <w:r>
+          <w:rPr>
+            <w:rStyle w:val="Hipervnculo"/>
+            <w:noProof/>
+          </w:rPr>
+          <w:t>o</w:t>
+        </w:r>
+        <w:r>
+          <w:rPr>
+            <w:rStyle w:val="Hipervnculo"/>
+            <w:noProof/>
+          </w:rPr>
+          <w:t>gías escogidas y justificación</w:t>
         </w:r>
         <w:r>
           <w:rPr>
@@ -669,7 +726,21 @@
             <w:rStyle w:val="Hipervnculo"/>
             <w:noProof/>
           </w:rPr>
-          <w:t>Diseño de la aplicación</w:t>
+          <w:t>Diseño de</w:t>
+        </w:r>
+        <w:r>
+          <w:rPr>
+            <w:rStyle w:val="Hipervnculo"/>
+            <w:noProof/>
+          </w:rPr>
+          <w:t xml:space="preserve"> </w:t>
+        </w:r>
+        <w:r>
+          <w:rPr>
+            <w:rStyle w:val="Hipervnculo"/>
+            <w:noProof/>
+          </w:rPr>
+          <w:t>la aplicación</w:t>
         </w:r>
         <w:r>
           <w:rPr>
@@ -759,7 +830,21 @@
             <w:rStyle w:val="Hipervnculo"/>
             <w:noProof/>
           </w:rPr>
-          <w:t>Diagramas y definición de casos de uso</w:t>
+          <w:t>Diag</w:t>
+        </w:r>
+        <w:r>
+          <w:rPr>
+            <w:rStyle w:val="Hipervnculo"/>
+            <w:noProof/>
+          </w:rPr>
+          <w:t>r</w:t>
+        </w:r>
+        <w:r>
+          <w:rPr>
+            <w:rStyle w:val="Hipervnculo"/>
+            <w:noProof/>
+          </w:rPr>
+          <w:t>amas y definición de casos de uso</w:t>
         </w:r>
         <w:r>
           <w:rPr>
@@ -849,7 +934,21 @@
             <w:rStyle w:val="Hipervnculo"/>
             <w:noProof/>
           </w:rPr>
-          <w:t>Diagramas de clase</w:t>
+          <w:t>Diagramas</w:t>
+        </w:r>
+        <w:r>
+          <w:rPr>
+            <w:rStyle w:val="Hipervnculo"/>
+            <w:noProof/>
+          </w:rPr>
+          <w:t xml:space="preserve"> </w:t>
+        </w:r>
+        <w:r>
+          <w:rPr>
+            <w:rStyle w:val="Hipervnculo"/>
+            <w:noProof/>
+          </w:rPr>
+          <w:t>de clase</w:t>
         </w:r>
         <w:r>
           <w:rPr>
@@ -939,7 +1038,21 @@
             <w:rStyle w:val="Hipervnculo"/>
             <w:noProof/>
           </w:rPr>
-          <w:t>Modelo entidad relación</w:t>
+          <w:t>Modelo entidad re</w:t>
+        </w:r>
+        <w:r>
+          <w:rPr>
+            <w:rStyle w:val="Hipervnculo"/>
+            <w:noProof/>
+          </w:rPr>
+          <w:t>l</w:t>
+        </w:r>
+        <w:r>
+          <w:rPr>
+            <w:rStyle w:val="Hipervnculo"/>
+            <w:noProof/>
+          </w:rPr>
+          <w:t>ación</w:t>
         </w:r>
         <w:r>
           <w:rPr>
@@ -1029,7 +1142,21 @@
             <w:rStyle w:val="Hipervnculo"/>
             <w:noProof/>
           </w:rPr>
-          <w:t>Arquitectura de la aplicación</w:t>
+          <w:t>Arquitect</w:t>
+        </w:r>
+        <w:r>
+          <w:rPr>
+            <w:rStyle w:val="Hipervnculo"/>
+            <w:noProof/>
+          </w:rPr>
+          <w:t>u</w:t>
+        </w:r>
+        <w:r>
+          <w:rPr>
+            <w:rStyle w:val="Hipervnculo"/>
+            <w:noProof/>
+          </w:rPr>
+          <w:t>ra de la aplicación</w:t>
         </w:r>
         <w:r>
           <w:rPr>
@@ -1119,7 +1246,21 @@
             <w:rStyle w:val="Hipervnculo"/>
             <w:noProof/>
           </w:rPr>
-          <w:t>Estructura del proyecto</w:t>
+          <w:t>Estructura</w:t>
+        </w:r>
+        <w:r>
+          <w:rPr>
+            <w:rStyle w:val="Hipervnculo"/>
+            <w:noProof/>
+          </w:rPr>
+          <w:t xml:space="preserve"> </w:t>
+        </w:r>
+        <w:r>
+          <w:rPr>
+            <w:rStyle w:val="Hipervnculo"/>
+            <w:noProof/>
+          </w:rPr>
+          <w:t>del proyecto</w:t>
         </w:r>
         <w:r>
           <w:rPr>
@@ -1209,7 +1350,21 @@
             <w:rStyle w:val="Hipervnculo"/>
             <w:noProof/>
           </w:rPr>
-          <w:t>Librerías externas utilizadas</w:t>
+          <w:t>Librerías externas utili</w:t>
+        </w:r>
+        <w:r>
+          <w:rPr>
+            <w:rStyle w:val="Hipervnculo"/>
+            <w:noProof/>
+          </w:rPr>
+          <w:t>z</w:t>
+        </w:r>
+        <w:r>
+          <w:rPr>
+            <w:rStyle w:val="Hipervnculo"/>
+            <w:noProof/>
+          </w:rPr>
+          <w:t>adas</w:t>
         </w:r>
         <w:r>
           <w:rPr>
@@ -1299,7 +1454,35 @@
             <w:rStyle w:val="Hipervnculo"/>
             <w:noProof/>
           </w:rPr>
-          <w:t>Manual de despliegue</w:t>
+          <w:t>Manu</w:t>
+        </w:r>
+        <w:r>
+          <w:rPr>
+            <w:rStyle w:val="Hipervnculo"/>
+            <w:noProof/>
+          </w:rPr>
+          <w:t>a</w:t>
+        </w:r>
+        <w:r>
+          <w:rPr>
+            <w:rStyle w:val="Hipervnculo"/>
+            <w:noProof/>
+          </w:rPr>
+          <w:t>l de</w:t>
+        </w:r>
+        <w:r>
+          <w:rPr>
+            <w:rStyle w:val="Hipervnculo"/>
+            <w:noProof/>
+          </w:rPr>
+          <w:t xml:space="preserve"> </w:t>
+        </w:r>
+        <w:r>
+          <w:rPr>
+            <w:rStyle w:val="Hipervnculo"/>
+            <w:noProof/>
+          </w:rPr>
+          <w:t>despliegue</w:t>
         </w:r>
         <w:r>
           <w:rPr>
@@ -1399,7 +1582,10 @@
       </w:r>
       <w:r>
         <w:tab/>
-        <w:t>La aplicación consistirá en un juego de un trivial, donde la gente responderá a preguntas, pueden ser de diferentes dificultades y categorías, a mayor dificultad, mayor cantidad de puntos.</w:t>
+        <w:t xml:space="preserve">La aplicación consistirá en un juego de un trivial, donde la gente responderá a preguntas, pueden </w:t>
+      </w:r>
+      <w:r>
+        <w:t>elegir la dificultad a su gusto y habrá distintas categorías a la hora de jugar.</w:t>
       </w:r>
     </w:p>
     <w:p>
@@ -1415,9 +1601,6 @@
         <w:ind w:left="11" w:firstLine="567"/>
         <w:jc w:val="both"/>
       </w:pPr>
-      <w:r>
-        <w:t>El usuario tendrá que registrarse para poder jugar al trivial (mediante una API).</w:t>
-      </w:r>
     </w:p>
     <w:p>
       <w:pPr>
@@ -1433,6 +1616,37 @@
         <w:jc w:val="both"/>
       </w:pPr>
       <w:r>
+        <w:t>El usuario tendrá que registrarse para poder jugar al trivial (mediante una API).</w:t>
+      </w:r>
+    </w:p>
+    <w:p>
+      <w:pPr>
+        <w:pBdr>
+          <w:top w:val="nil"/>
+          <w:left w:val="nil"/>
+          <w:bottom w:val="nil"/>
+          <w:right w:val="nil"/>
+          <w:between w:val="nil"/>
+        </w:pBdr>
+        <w:spacing w:after="0" w:line="276" w:lineRule="auto"/>
+        <w:ind w:left="11" w:firstLine="567"/>
+        <w:jc w:val="both"/>
+      </w:pPr>
+    </w:p>
+    <w:p>
+      <w:pPr>
+        <w:pBdr>
+          <w:top w:val="nil"/>
+          <w:left w:val="nil"/>
+          <w:bottom w:val="nil"/>
+          <w:right w:val="nil"/>
+          <w:between w:val="nil"/>
+        </w:pBdr>
+        <w:spacing w:after="0" w:line="276" w:lineRule="auto"/>
+        <w:ind w:left="11" w:firstLine="567"/>
+        <w:jc w:val="both"/>
+      </w:pPr>
+      <w:r>
         <w:t>También se hará uso de un ranking donde se podrá ver quienes han ganado más puntos.</w:t>
       </w:r>
     </w:p>
@@ -1460,54 +1674,12 @@
     </w:p>
     <w:p>
       <w:pPr>
-        <w:spacing w:line="276" w:lineRule="auto"/>
-        <w:ind w:firstLine="567"/>
-        <w:jc w:val="both"/>
-      </w:pPr>
-      <w:r>
-        <w:t>El inicio de la página será el logo de la página en la cabecera y junto a dos botones de inicio sesión y de registrarse, más abajo en mitad de la página habrá un botón de jugar junto a un selector para elegir la categoría que la persona prefiera.</w:t>
-      </w:r>
-    </w:p>
-    <w:p>
-      <w:pPr>
-        <w:spacing w:line="276" w:lineRule="auto"/>
-        <w:ind w:firstLine="567"/>
-        <w:jc w:val="both"/>
-      </w:pPr>
-      <w:r>
-        <w:t>Si el usuario no ha iniciado sesión o no se ha registrado e inmediatamente accede a jugar se le redirigirá al inicio de sesión o registro.</w:t>
-      </w:r>
-    </w:p>
-    <w:p>
-      <w:pPr>
-        <w:spacing w:line="276" w:lineRule="auto"/>
-        <w:ind w:firstLine="567"/>
-        <w:jc w:val="both"/>
-      </w:pPr>
-      <w:r>
-        <w:t>En la página de juego se irá cargando las preguntas de la temática que haya elegido el usuario.</w:t>
-      </w:r>
-    </w:p>
-    <w:p>
-      <w:pPr>
-        <w:spacing w:line="276" w:lineRule="auto"/>
-        <w:ind w:firstLine="567"/>
-        <w:jc w:val="both"/>
-      </w:pPr>
-      <w:bookmarkStart w:id="2" w:name="_heading=h.35nkun2" w:colFirst="0" w:colLast="0"/>
-      <w:bookmarkEnd w:id="2"/>
-      <w:r>
-        <w:t xml:space="preserve">Las preguntas cuanto más difíciles, mayor puntuación, acertar una fácil 1 punto, acertar una de dificultad media 2 puntos y por último en difícil será de 3 puntos. </w:t>
-      </w:r>
-    </w:p>
-    <w:p>
-      <w:pPr>
         <w:spacing w:after="0" w:line="276" w:lineRule="auto"/>
         <w:ind w:firstLine="567"/>
         <w:jc w:val="both"/>
       </w:pPr>
       <w:r>
-        <w:t>El ranking estará ordenado por quien ha conseguido más puntos.</w:t>
+        <w:t>El inicio de la página será el logo de la página en mitad de la pantalla. Justo debajo del logo, encontraremos el botón para iniciar la partida.</w:t>
       </w:r>
     </w:p>
     <w:p>
@@ -1516,6 +1688,9 @@
         <w:ind w:firstLine="567"/>
         <w:jc w:val="both"/>
       </w:pPr>
+      <w:r>
+        <w:t>Si el usuario no ha iniciado sesión o no se ha registrado e inmediatamente accede a jugar, se le redirigirá al inicio de sesión o registro.</w:t>
+      </w:r>
     </w:p>
     <w:p>
       <w:pPr>
@@ -1524,7 +1699,7 @@
         <w:jc w:val="both"/>
       </w:pPr>
       <w:r>
-        <w:t>En el ranking aparecerán los nombres junto a su puesto actual más la puntuación.</w:t>
+        <w:t>En la página de juego, se irán cargando las preguntas dependiendo de la dificultad que haya elegido.</w:t>
       </w:r>
     </w:p>
     <w:p>
@@ -1533,6 +1708,9 @@
         <w:ind w:firstLine="567"/>
         <w:jc w:val="both"/>
       </w:pPr>
+      <w:r>
+        <w:t>Las preguntas, por ser más difíciles, no darán más puntos que las fáciles; todas sumarán 10 puntos y restarán 5 puntos si fallas. Las preguntas difíciles son únicamente para aquellos que quieren un mayor reto.</w:t>
+      </w:r>
     </w:p>
     <w:p>
       <w:pPr>
@@ -1541,7 +1719,7 @@
         <w:jc w:val="both"/>
       </w:pPr>
       <w:r>
-        <w:t>El usuario podrá acceder a la información de su perfil a través de su cuenta. Podrá desactivar su cuenta si el usuario quiere. Además accediendo a su perfil mostrará el listado de partidas y el resultado de puntos que ha ido consiguiendo.</w:t>
+        <w:t>El ranking estará ordenado por quien haya conseguido más puntos.</w:t>
       </w:r>
     </w:p>
     <w:p>
@@ -1558,7 +1736,7 @@
         <w:jc w:val="both"/>
       </w:pPr>
       <w:r>
-        <w:t>El usuario administrador podrá listar los usuarios, insertar usuarios, actualizar datos de algún usuario y eliminar usuarios.</w:t>
+        <w:t>En el ranking, aparecerán los nombres junto a su puesto actual y la puntuación.</w:t>
       </w:r>
     </w:p>
     <w:p/>
@@ -1566,34 +1744,38 @@
     <w:p/>
     <w:p/>
     <w:p/>
+    <w:p/>
+    <w:p/>
+    <w:p/>
+    <w:p/>
     <w:p>
       <w:pPr>
         <w:pStyle w:val="Ttulo1"/>
       </w:pPr>
-      <w:bookmarkStart w:id="3" w:name="_Toc166596846"/>
-      <w:r>
+      <w:bookmarkStart w:id="2" w:name="_Toc166596846"/>
+      <w:r>
+        <w:t>Plan de empresa</w:t>
+      </w:r>
+      <w:bookmarkEnd w:id="2"/>
+    </w:p>
+    <w:p>
+      <w:r>
+        <w:br/>
+      </w:r>
+    </w:p>
+    <w:p>
+      <w:pPr>
+        <w:spacing w:line="276" w:lineRule="auto"/>
+        <w:ind w:firstLine="567"/>
+        <w:jc w:val="both"/>
+      </w:pPr>
+      <w:proofErr w:type="spellStart"/>
+      <w:r>
+        <w:rPr>
+          <w:b/>
+          <w:bCs/>
+        </w:rPr>
         <w:lastRenderedPageBreak/>
-        <w:t>Plan de empresa</w:t>
-      </w:r>
-      <w:bookmarkEnd w:id="3"/>
-    </w:p>
-    <w:p>
-      <w:r>
-        <w:br/>
-      </w:r>
-    </w:p>
-    <w:p>
-      <w:pPr>
-        <w:spacing w:line="276" w:lineRule="auto"/>
-        <w:ind w:firstLine="567"/>
-        <w:jc w:val="both"/>
-      </w:pPr>
-      <w:proofErr w:type="spellStart"/>
-      <w:r>
-        <w:rPr>
-          <w:b/>
-          <w:bCs/>
-        </w:rPr>
         <w:t>TriWorld</w:t>
       </w:r>
       <w:proofErr w:type="spellEnd"/>
@@ -1838,27 +2020,24 @@
       </w:r>
       <w:proofErr w:type="spellEnd"/>
       <w:r>
-        <w:t xml:space="preserve"> es un proyecto innovador que combina la diversión de los juegos de trivia con la accesibilidad de una plataforma en línea. Nuestra propuesta de valor radica en la variedad de </w:t>
-      </w:r>
+        <w:t xml:space="preserve"> es un proyecto innovador que combina la diversión de los juegos de trivia con la accesibilidad de una plataforma en línea. Nuestra propuesta de valor radica en la variedad de categorías de preguntas, la interactividad de los desafíos y la posibilidad de competir con amigos y familiares en tiempo real.</w:t>
+      </w:r>
+    </w:p>
+    <w:p>
+      <w:pPr>
+        <w:spacing w:line="276" w:lineRule="auto"/>
+        <w:ind w:firstLine="567"/>
+        <w:jc w:val="both"/>
+      </w:pPr>
+    </w:p>
+    <w:p>
+      <w:pPr>
+        <w:spacing w:line="276" w:lineRule="auto"/>
+        <w:ind w:firstLine="567"/>
+        <w:jc w:val="both"/>
+      </w:pPr>
       <w:r>
         <w:lastRenderedPageBreak/>
-        <w:t>categorías de preguntas, la interactividad de los desafíos y la posibilidad de competir con amigos y familiares en tiempo real.</w:t>
-      </w:r>
-    </w:p>
-    <w:p>
-      <w:pPr>
-        <w:spacing w:line="276" w:lineRule="auto"/>
-        <w:ind w:firstLine="567"/>
-        <w:jc w:val="both"/>
-      </w:pPr>
-    </w:p>
-    <w:p>
-      <w:pPr>
-        <w:spacing w:line="276" w:lineRule="auto"/>
-        <w:ind w:firstLine="567"/>
-        <w:jc w:val="both"/>
-      </w:pPr>
-      <w:r>
         <w:t>Características</w:t>
       </w:r>
       <w:r>
@@ -2205,7 +2384,6 @@
           <w:b/>
           <w:bCs/>
         </w:rPr>
-        <w:lastRenderedPageBreak/>
         <w:t>Creación de Contenidos</w:t>
       </w:r>
       <w:r>
@@ -2250,7 +2428,16 @@
           <w:color w:val="0D0D0D"/>
           <w:shd w:val="clear" w:color="auto" w:fill="FFFFFF"/>
         </w:rPr>
-        <w:t>Una vez completado el desarrollo inicial de la plataforma y los contenidos, procederemos a realizar pruebas exhaustivas. Identificaremos y corregiremos errores, optimizaremos el rendimiento y ajustaremos la experiencia del usuario según los comentarios recibidos durante las pruebas.</w:t>
+        <w:t xml:space="preserve">Una vez completado el desarrollo inicial de la plataforma y los contenidos, procederemos a realizar pruebas exhaustivas. Identificaremos y </w:t>
+      </w:r>
+      <w:r>
+        <w:rPr>
+          <w:rFonts w:cstheme="minorHAnsi"/>
+          <w:color w:val="0D0D0D"/>
+          <w:shd w:val="clear" w:color="auto" w:fill="FFFFFF"/>
+        </w:rPr>
+        <w:lastRenderedPageBreak/>
+        <w:t>corregiremos errores, optimizaremos el rendimiento y ajustaremos la experiencia del usuario según los comentarios recibidos durante las pruebas.</w:t>
       </w:r>
     </w:p>
     <w:p>
@@ -2366,11 +2553,11 @@
       <w:pPr>
         <w:pStyle w:val="Ttulo1"/>
       </w:pPr>
-      <w:bookmarkStart w:id="4" w:name="_Toc166596847"/>
+      <w:bookmarkStart w:id="3" w:name="_Toc166596847"/>
       <w:r>
         <w:t>Tecnologías escogidas y justificación</w:t>
       </w:r>
-      <w:bookmarkEnd w:id="4"/>
+      <w:bookmarkEnd w:id="3"/>
     </w:p>
     <w:p/>
     <w:p/>
@@ -2524,7 +2711,13 @@
         <w:t>MySQL</w:t>
       </w:r>
       <w:r>
-        <w:t>: Es un sistema de gestión de BBDD. Este es uno de los más usados y también cuenta con una comunidad activa, por tanto es de gran utilidad ya que podremos encontrar una gran cantidad de recursos.</w:t>
+        <w:t xml:space="preserve">: Es un sistema de gestión de BBDD. Este es uno de los más usados y también cuenta con una comunidad activa, por </w:t>
+      </w:r>
+      <w:r>
+        <w:t>tanto,</w:t>
+      </w:r>
+      <w:r>
+        <w:t xml:space="preserve"> es de gran utilidad ya que podremos encontrar una gran cantidad de recursos.</w:t>
       </w:r>
     </w:p>
     <w:p>
@@ -2548,6 +2741,7 @@
           <w:b/>
           <w:bCs/>
         </w:rPr>
+        <w:lastRenderedPageBreak/>
         <w:t>Bootstrap</w:t>
       </w:r>
       <w:r>
@@ -2708,11 +2902,11 @@
       <w:pPr>
         <w:pStyle w:val="Ttulo1"/>
       </w:pPr>
-      <w:bookmarkStart w:id="5" w:name="_Toc166596848"/>
+      <w:bookmarkStart w:id="4" w:name="_Toc166596848"/>
       <w:r>
         <w:t>Diseño de la aplicación</w:t>
       </w:r>
-      <w:bookmarkEnd w:id="5"/>
+      <w:bookmarkEnd w:id="4"/>
     </w:p>
     <w:p/>
     <w:p/>
@@ -2720,17 +2914,18 @@
       <w:pPr>
         <w:pStyle w:val="Ttulo2"/>
       </w:pPr>
-      <w:bookmarkStart w:id="6" w:name="_Toc166596849"/>
+      <w:bookmarkStart w:id="5" w:name="_Toc166596849"/>
       <w:r>
         <w:t>Diagramas y definición de casos de uso</w:t>
       </w:r>
-      <w:bookmarkEnd w:id="6"/>
+      <w:bookmarkEnd w:id="5"/>
     </w:p>
     <w:p/>
     <w:p>
       <w:r>
         <w:rPr>
           <w:noProof/>
+          <w:lang w:eastAsia="es-ES"/>
         </w:rPr>
         <w:drawing>
           <wp:inline distT="0" distB="0" distL="0" distR="0" wp14:anchorId="0F836838" wp14:editId="6AD71F42">
@@ -2776,23 +2971,21 @@
       <w:pPr>
         <w:pStyle w:val="Ttulo2"/>
       </w:pPr>
-      <w:bookmarkStart w:id="7" w:name="_Toc166596850"/>
-      <w:r>
+      <w:bookmarkStart w:id="6" w:name="_Toc166596850"/>
+      <w:r>
+        <w:lastRenderedPageBreak/>
         <w:t>Diagramas de clase</w:t>
       </w:r>
-      <w:bookmarkEnd w:id="7"/>
+      <w:bookmarkEnd w:id="6"/>
     </w:p>
     <w:p/>
     <w:p>
       <w:r>
-        <w:rPr>
-          <w:noProof/>
-        </w:rPr>
         <w:drawing>
-          <wp:inline distT="0" distB="0" distL="0" distR="0" wp14:anchorId="4F60343A" wp14:editId="23860A5F">
-            <wp:extent cx="5400040" cy="3077667"/>
-            <wp:effectExtent l="0" t="0" r="0" b="8890"/>
-            <wp:docPr id="1062936274" name="Imagen 1" descr="Diagrama&#10;&#10;Descripción generada automáticamente"/>
+          <wp:inline distT="0" distB="0" distL="0" distR="0" wp14:anchorId="62D2839B" wp14:editId="197668B1">
+            <wp:extent cx="5400040" cy="2964815"/>
+            <wp:effectExtent l="0" t="0" r="0" b="6985"/>
+            <wp:docPr id="3" name="Imagen 3"/>
             <wp:cNvGraphicFramePr>
               <a:graphicFrameLocks xmlns:a="http://schemas.openxmlformats.org/drawingml/2006/main" noChangeAspect="1"/>
             </wp:cNvGraphicFramePr>
@@ -2800,7 +2993,7 @@
               <a:graphicData uri="http://schemas.openxmlformats.org/drawingml/2006/picture">
                 <pic:pic xmlns:pic="http://schemas.openxmlformats.org/drawingml/2006/picture">
                   <pic:nvPicPr>
-                    <pic:cNvPr id="1062936274" name="Imagen 1" descr="Diagrama&#10;&#10;Descripción generada automáticamente"/>
+                    <pic:cNvPr id="1" name=""/>
                     <pic:cNvPicPr/>
                   </pic:nvPicPr>
                   <pic:blipFill>
@@ -2812,7 +3005,7 @@
                   <pic:spPr>
                     <a:xfrm>
                       <a:off x="0" y="0"/>
-                      <a:ext cx="5400040" cy="3077667"/>
+                      <a:ext cx="5400040" cy="2964815"/>
                     </a:xfrm>
                     <a:prstGeom prst="rect">
                       <a:avLst/>
@@ -2829,23 +3022,19 @@
       <w:pPr>
         <w:pStyle w:val="Ttulo2"/>
       </w:pPr>
-      <w:bookmarkStart w:id="8" w:name="_Toc166596851"/>
-      <w:r>
-        <w:lastRenderedPageBreak/>
+      <w:bookmarkStart w:id="7" w:name="_Toc166596851"/>
+      <w:r>
         <w:t>Modelo entidad relación</w:t>
       </w:r>
-      <w:bookmarkEnd w:id="8"/>
-    </w:p>
-    <w:p>
-      <w:r>
-        <w:rPr>
-          <w:noProof/>
-        </w:rPr>
+      <w:bookmarkEnd w:id="7"/>
+    </w:p>
+    <w:p>
+      <w:r>
         <w:drawing>
-          <wp:inline distT="0" distB="0" distL="0" distR="0" wp14:anchorId="2877DF01" wp14:editId="19B2E229">
-            <wp:extent cx="5353325" cy="5112013"/>
-            <wp:effectExtent l="0" t="0" r="0" b="0"/>
-            <wp:docPr id="1883980507" name="Imagen 1" descr="Diagrama&#10;&#10;Descripción generada automáticamente"/>
+          <wp:inline distT="0" distB="0" distL="0" distR="0" wp14:anchorId="5941532A" wp14:editId="3A205A1C">
+            <wp:extent cx="2715004" cy="4496427"/>
+            <wp:effectExtent l="0" t="0" r="9525" b="0"/>
+            <wp:docPr id="2" name="Imagen 2"/>
             <wp:cNvGraphicFramePr>
               <a:graphicFrameLocks xmlns:a="http://schemas.openxmlformats.org/drawingml/2006/main" noChangeAspect="1"/>
             </wp:cNvGraphicFramePr>
@@ -2853,7 +3042,7 @@
               <a:graphicData uri="http://schemas.openxmlformats.org/drawingml/2006/picture">
                 <pic:pic xmlns:pic="http://schemas.openxmlformats.org/drawingml/2006/picture">
                   <pic:nvPicPr>
-                    <pic:cNvPr id="1883980507" name="Imagen 1" descr="Diagrama&#10;&#10;Descripción generada automáticamente"/>
+                    <pic:cNvPr id="1" name=""/>
                     <pic:cNvPicPr/>
                   </pic:nvPicPr>
                   <pic:blipFill>
@@ -2865,7 +3054,7 @@
                   <pic:spPr>
                     <a:xfrm>
                       <a:off x="0" y="0"/>
-                      <a:ext cx="5353325" cy="5112013"/>
+                      <a:ext cx="2715004" cy="4496427"/>
                     </a:xfrm>
                     <a:prstGeom prst="rect">
                       <a:avLst/>
@@ -2883,11 +3072,12 @@
       <w:pPr>
         <w:pStyle w:val="Ttulo1"/>
       </w:pPr>
-      <w:bookmarkStart w:id="9" w:name="_Toc166596852"/>
-      <w:r>
+      <w:bookmarkStart w:id="8" w:name="_Toc166596852"/>
+      <w:r>
+        <w:lastRenderedPageBreak/>
         <w:t>Arquitectura de la aplicación</w:t>
       </w:r>
-      <w:bookmarkEnd w:id="9"/>
+      <w:bookmarkEnd w:id="8"/>
     </w:p>
     <w:p/>
     <w:p/>
@@ -2895,11 +3085,11 @@
       <w:pPr>
         <w:pStyle w:val="Ttulo2"/>
       </w:pPr>
-      <w:bookmarkStart w:id="10" w:name="_Toc166596853"/>
+      <w:bookmarkStart w:id="9" w:name="_Toc166596853"/>
       <w:r>
         <w:t>Estructura del proyecto</w:t>
       </w:r>
-      <w:bookmarkEnd w:id="10"/>
+      <w:bookmarkEnd w:id="9"/>
     </w:p>
     <w:p>
       <w:pPr>
@@ -2950,7 +3140,49 @@
         <w:rPr>
           <w:rFonts w:cstheme="minorHAnsi"/>
         </w:rPr>
-        <w:t xml:space="preserve">. </w:t>
+        <w:t xml:space="preserve">. Nuestra base de datos contiene todos los usuarios, la información de estos usuarios y sus roles. En cuanto al </w:t>
+      </w:r>
+      <w:proofErr w:type="spellStart"/>
+      <w:r>
+        <w:rPr>
+          <w:rFonts w:cstheme="minorHAnsi"/>
+        </w:rPr>
+        <w:t>front-end</w:t>
+      </w:r>
+      <w:proofErr w:type="spellEnd"/>
+      <w:r>
+        <w:rPr>
+          <w:rFonts w:cstheme="minorHAnsi"/>
+        </w:rPr>
+        <w:t xml:space="preserve">, usamos </w:t>
+      </w:r>
+      <w:proofErr w:type="spellStart"/>
+      <w:r>
+        <w:rPr>
+          <w:rFonts w:cstheme="minorHAnsi"/>
+        </w:rPr>
+        <w:t>Vue</w:t>
+      </w:r>
+      <w:proofErr w:type="spellEnd"/>
+      <w:r>
+        <w:rPr>
+          <w:rFonts w:cstheme="minorHAnsi"/>
+        </w:rPr>
+        <w:t>, que maneja vistas y componentes. También maneja una API para cargar las preguntas. Por último, hablaremos del back-</w:t>
+      </w:r>
+      <w:proofErr w:type="spellStart"/>
+      <w:r>
+        <w:rPr>
+          <w:rFonts w:cstheme="minorHAnsi"/>
+        </w:rPr>
+        <w:t>end</w:t>
+      </w:r>
+      <w:proofErr w:type="spellEnd"/>
+      <w:r>
+        <w:rPr>
+          <w:rFonts w:cstheme="minorHAnsi"/>
+        </w:rPr>
+        <w:t>, el cual es una API-REST que se encarga de hacer un CRUD de los usuarios.</w:t>
       </w:r>
     </w:p>
     <w:p>
@@ -2966,79 +3198,35 @@
         <w:rPr>
           <w:rFonts w:cstheme="minorHAnsi"/>
         </w:rPr>
-        <w:t xml:space="preserve">Nuestra base de datos contiene todos los usuarios, dificultades, categorías, contraseñas, etc. En cuanto al </w:t>
+        <w:t xml:space="preserve">El </w:t>
       </w:r>
       <w:proofErr w:type="spellStart"/>
       <w:r>
         <w:rPr>
           <w:rFonts w:cstheme="minorHAnsi"/>
         </w:rPr>
-        <w:t>frontend</w:t>
+        <w:t>front-end</w:t>
       </w:r>
       <w:proofErr w:type="spellEnd"/>
       <w:r>
         <w:rPr>
           <w:rFonts w:cstheme="minorHAnsi"/>
         </w:rPr>
-        <w:t xml:space="preserve">, usamos </w:t>
+        <w:t xml:space="preserve"> se encuentra dividido de la siguiente forma: Hemos usado </w:t>
       </w:r>
       <w:proofErr w:type="spellStart"/>
       <w:r>
         <w:rPr>
           <w:rFonts w:cstheme="minorHAnsi"/>
         </w:rPr>
-        <w:t>vue</w:t>
+        <w:t>Vue</w:t>
       </w:r>
       <w:proofErr w:type="spellEnd"/>
       <w:r>
         <w:rPr>
           <w:rFonts w:cstheme="minorHAnsi"/>
         </w:rPr>
-        <w:t xml:space="preserve"> la cual maneja vistas y componente</w:t>
-      </w:r>
-      <w:r>
-        <w:rPr>
-          <w:rFonts w:cstheme="minorHAnsi"/>
-        </w:rPr>
-        <w:t>s</w:t>
-      </w:r>
-      <w:r>
-        <w:rPr>
-          <w:rFonts w:cstheme="minorHAnsi"/>
-        </w:rPr>
-        <w:t>, maneja también una api para cargar las preguntas y  para acabar hablaremos del back-</w:t>
-      </w:r>
-      <w:proofErr w:type="spellStart"/>
-      <w:r>
-        <w:rPr>
-          <w:rFonts w:cstheme="minorHAnsi"/>
-        </w:rPr>
-        <w:t>end</w:t>
-      </w:r>
-      <w:proofErr w:type="spellEnd"/>
-      <w:r>
-        <w:rPr>
-          <w:rFonts w:cstheme="minorHAnsi"/>
-        </w:rPr>
-        <w:t xml:space="preserve"> la cual es una API-REST que se encarga de hacer un CRUD de los usuarios</w:t>
-      </w:r>
-      <w:r>
-        <w:rPr>
-          <w:rFonts w:cstheme="minorHAnsi"/>
-        </w:rPr>
-        <w:t xml:space="preserve">, roles, </w:t>
-      </w:r>
-      <w:r>
-        <w:rPr>
-          <w:rFonts w:cstheme="minorHAnsi"/>
-        </w:rPr>
-        <w:t>categorías y del ranking</w:t>
-      </w:r>
-      <w:r>
-        <w:rPr>
-          <w:rFonts w:cstheme="minorHAnsi"/>
-        </w:rPr>
-        <w:t xml:space="preserve">. </w:t>
+        <w:t>, donde tenemos vistas y varios componentes que comentaremos ahora.</w:t>
       </w:r>
     </w:p>
     <w:p>
@@ -3050,115 +3238,18 @@
           <w:rFonts w:cstheme="minorHAnsi"/>
         </w:rPr>
       </w:pPr>
-    </w:p>
-    <w:p>
-      <w:pPr>
-        <w:spacing w:line="276" w:lineRule="auto"/>
-        <w:ind w:firstLine="567"/>
-        <w:jc w:val="both"/>
-        <w:rPr>
-          <w:rFonts w:cstheme="minorHAnsi"/>
-        </w:rPr>
-      </w:pPr>
-    </w:p>
-    <w:p>
-      <w:pPr>
-        <w:spacing w:line="276" w:lineRule="auto"/>
-        <w:ind w:firstLine="567"/>
-        <w:jc w:val="both"/>
-        <w:rPr>
-          <w:rFonts w:cstheme="minorHAnsi"/>
-        </w:rPr>
-      </w:pPr>
-      <w:r>
-        <w:rPr>
-          <w:rFonts w:cstheme="minorHAnsi"/>
-        </w:rPr>
-        <w:lastRenderedPageBreak/>
-        <w:t xml:space="preserve">En la parte </w:t>
-      </w:r>
-      <w:proofErr w:type="spellStart"/>
-      <w:r>
-        <w:rPr>
-          <w:rFonts w:cstheme="minorHAnsi"/>
-        </w:rPr>
-        <w:t>front</w:t>
-      </w:r>
-      <w:proofErr w:type="spellEnd"/>
-      <w:r>
-        <w:rPr>
-          <w:rFonts w:cstheme="minorHAnsi"/>
-        </w:rPr>
-        <w:t xml:space="preserve"> se encuentra dividida de esta forma:</w:t>
-      </w:r>
-      <w:r>
-        <w:rPr>
-          <w:rFonts w:cstheme="minorHAnsi"/>
-        </w:rPr>
-        <w:br/>
-        <w:t xml:space="preserve">Hemos usado </w:t>
-      </w:r>
-      <w:proofErr w:type="spellStart"/>
-      <w:r>
-        <w:rPr>
-          <w:rFonts w:cstheme="minorHAnsi"/>
-        </w:rPr>
-        <w:t>Vue</w:t>
-      </w:r>
-      <w:proofErr w:type="spellEnd"/>
-      <w:r>
-        <w:rPr>
-          <w:rFonts w:cstheme="minorHAnsi"/>
-        </w:rPr>
-        <w:t xml:space="preserve"> la cual tenemos vistas y varios componentes los cuales vamos a comentar ahora.</w:t>
-      </w:r>
-    </w:p>
-    <w:p>
-      <w:pPr>
-        <w:spacing w:line="276" w:lineRule="auto"/>
-        <w:ind w:firstLine="567"/>
-        <w:jc w:val="both"/>
-        <w:rPr>
-          <w:rFonts w:cstheme="minorHAnsi"/>
-        </w:rPr>
-      </w:pPr>
-    </w:p>
-    <w:p>
-      <w:pPr>
-        <w:spacing w:line="276" w:lineRule="auto"/>
-        <w:ind w:firstLine="567"/>
-        <w:jc w:val="both"/>
-        <w:rPr>
-          <w:rFonts w:cstheme="minorHAnsi"/>
-        </w:rPr>
-      </w:pPr>
-      <w:r>
-        <w:rPr>
-          <w:rFonts w:cstheme="minorHAnsi"/>
-        </w:rPr>
-        <w:t xml:space="preserve">En cuanto a las </w:t>
-      </w:r>
-      <w:r>
-        <w:rPr>
-          <w:rFonts w:cstheme="minorHAnsi"/>
-          <w:b/>
-          <w:bCs/>
-        </w:rPr>
-        <w:t>vistas</w:t>
-      </w:r>
-      <w:r>
-        <w:rPr>
-          <w:rFonts w:cstheme="minorHAnsi"/>
-        </w:rPr>
-        <w:t xml:space="preserve"> tenemos:</w:t>
-      </w:r>
-    </w:p>
-    <w:p>
-      <w:pPr>
-        <w:pStyle w:val="Prrafodelista"/>
+      <w:r>
+        <w:rPr>
+          <w:rFonts w:cstheme="minorHAnsi"/>
+        </w:rPr>
+        <w:t>En cuanto a las vistas, tenemos:</w:t>
+      </w:r>
+    </w:p>
+    <w:p>
+      <w:pPr>
         <w:numPr>
           <w:ilvl w:val="0"/>
-          <w:numId w:val="12"/>
+          <w:numId w:val="24"/>
         </w:numPr>
         <w:spacing w:line="276" w:lineRule="auto"/>
         <w:ind w:firstLine="567"/>
@@ -3180,8 +3271,16 @@
       <w:r>
         <w:rPr>
           <w:rFonts w:cstheme="minorHAnsi"/>
-        </w:rPr>
-        <w:t xml:space="preserve">: Contiene la página principal de </w:t>
+          <w:b/>
+          <w:bCs/>
+        </w:rPr>
+        <w:t>:</w:t>
+      </w:r>
+      <w:r>
+        <w:rPr>
+          <w:rFonts w:cstheme="minorHAnsi"/>
+        </w:rPr>
+        <w:t xml:space="preserve"> Contiene la página principal de </w:t>
       </w:r>
       <w:proofErr w:type="spellStart"/>
       <w:r>
@@ -3195,13 +3294,27 @@
         <w:rPr>
           <w:rFonts w:cstheme="minorHAnsi"/>
         </w:rPr>
-        <w:t xml:space="preserve">, el botón de iniciar partida, el menú de navegación para ir a inicio, ranking y noticias, acceso a la parte de administración y para crear tu cuenta, en el </w:t>
+        <w:t xml:space="preserve">, el botón de iniciar partida, el menú de navegación para ir a inicio, ranking, </w:t>
       </w:r>
       <w:proofErr w:type="spellStart"/>
       <w:r>
         <w:rPr>
           <w:rFonts w:cstheme="minorHAnsi"/>
         </w:rPr>
+        <w:t>login</w:t>
+      </w:r>
+      <w:proofErr w:type="spellEnd"/>
+      <w:r>
+        <w:rPr>
+          <w:rFonts w:cstheme="minorHAnsi"/>
+        </w:rPr>
+        <w:t xml:space="preserve"> y registro. En el </w:t>
+      </w:r>
+      <w:proofErr w:type="spellStart"/>
+      <w:r>
+        <w:rPr>
+          <w:rFonts w:cstheme="minorHAnsi"/>
+        </w:rPr>
         <w:t>footer</w:t>
       </w:r>
       <w:proofErr w:type="spellEnd"/>
@@ -3209,26 +3322,14 @@
         <w:rPr>
           <w:rFonts w:cstheme="minorHAnsi"/>
         </w:rPr>
-        <w:t xml:space="preserve"> las redes sociales, y políticas de protección de datos y cookies y el aviso legal.</w:t>
-      </w:r>
-    </w:p>
-    <w:p>
-      <w:pPr>
-        <w:pStyle w:val="Prrafodelista"/>
-        <w:spacing w:line="276" w:lineRule="auto"/>
-        <w:ind w:firstLine="567"/>
-        <w:jc w:val="both"/>
-        <w:rPr>
-          <w:rFonts w:cstheme="minorHAnsi"/>
-        </w:rPr>
-      </w:pPr>
-    </w:p>
-    <w:p>
-      <w:pPr>
-        <w:pStyle w:val="Prrafodelista"/>
+        <w:t xml:space="preserve"> se encuentran las redes sociales, las políticas de protección de datos y cookies, y el aviso legal.</w:t>
+      </w:r>
+    </w:p>
+    <w:p>
+      <w:pPr>
         <w:numPr>
           <w:ilvl w:val="0"/>
-          <w:numId w:val="12"/>
+          <w:numId w:val="24"/>
         </w:numPr>
         <w:spacing w:line="276" w:lineRule="auto"/>
         <w:ind w:firstLine="567"/>
@@ -3250,68 +3351,23 @@
       <w:r>
         <w:rPr>
           <w:rFonts w:cstheme="minorHAnsi"/>
-        </w:rPr>
-        <w:t xml:space="preserve">: Contiene la puntuación de los usuarios ordenado de mayor a menor </w:t>
-      </w:r>
-      <w:r>
-        <w:rPr>
-          <w:rFonts w:cstheme="minorHAnsi"/>
-        </w:rPr>
-        <w:t xml:space="preserve">gracias a </w:t>
-      </w:r>
-      <w:r>
-        <w:rPr>
-          <w:rFonts w:cstheme="minorHAnsi"/>
-        </w:rPr>
-        <w:t>la puntuación, en caso de empate a puntos</w:t>
-      </w:r>
-      <w:r>
-        <w:rPr>
-          <w:rFonts w:cstheme="minorHAnsi"/>
-        </w:rPr>
-        <w:t>,</w:t>
-      </w:r>
-      <w:r>
-        <w:rPr>
-          <w:rFonts w:cstheme="minorHAnsi"/>
-        </w:rPr>
-        <w:t xml:space="preserve"> quien lo haya hecho a mayor dificultad estará por delante. </w:t>
-      </w:r>
-      <w:r>
-        <w:rPr>
-          <w:rFonts w:cstheme="minorHAnsi"/>
-        </w:rPr>
-        <w:t>Cabe añadir que cada usuario tiene su perfil.</w:t>
-      </w:r>
-    </w:p>
-    <w:p>
-      <w:pPr>
-        <w:pStyle w:val="Prrafodelista"/>
-        <w:spacing w:line="276" w:lineRule="auto"/>
-        <w:ind w:firstLine="567"/>
-        <w:jc w:val="both"/>
-        <w:rPr>
-          <w:rFonts w:cstheme="minorHAnsi"/>
-        </w:rPr>
-      </w:pPr>
-    </w:p>
-    <w:p>
-      <w:pPr>
-        <w:pStyle w:val="Prrafodelista"/>
-        <w:spacing w:line="276" w:lineRule="auto"/>
-        <w:ind w:firstLine="567"/>
-        <w:jc w:val="both"/>
-        <w:rPr>
-          <w:rFonts w:cstheme="minorHAnsi"/>
-        </w:rPr>
-      </w:pPr>
-    </w:p>
-    <w:p>
-      <w:pPr>
-        <w:pStyle w:val="Prrafodelista"/>
+          <w:b/>
+          <w:bCs/>
+        </w:rPr>
+        <w:t>:</w:t>
+      </w:r>
+      <w:r>
+        <w:rPr>
+          <w:rFonts w:cstheme="minorHAnsi"/>
+        </w:rPr>
+        <w:t xml:space="preserve"> Contiene la puntuación de los usuarios ordenada de mayor a menor.</w:t>
+      </w:r>
+    </w:p>
+    <w:p>
+      <w:pPr>
         <w:numPr>
           <w:ilvl w:val="0"/>
-          <w:numId w:val="12"/>
+          <w:numId w:val="24"/>
         </w:numPr>
         <w:spacing w:line="276" w:lineRule="auto"/>
         <w:ind w:firstLine="567"/>
@@ -3327,42 +3383,45 @@
           <w:b/>
           <w:bCs/>
         </w:rPr>
-        <w:t>NoticiasView</w:t>
+        <w:t>PreguntasView</w:t>
       </w:r>
       <w:proofErr w:type="spellEnd"/>
       <w:r>
         <w:rPr>
           <w:rFonts w:cstheme="minorHAnsi"/>
-        </w:rPr>
-        <w:t xml:space="preserve">: En esta página se encuentra el apartado de noticias relacionadas con </w:t>
-      </w:r>
-      <w:proofErr w:type="spellStart"/>
-      <w:r>
-        <w:rPr>
-          <w:rFonts w:cstheme="minorHAnsi"/>
-        </w:rPr>
-        <w:t>TriWorld</w:t>
-      </w:r>
-      <w:proofErr w:type="spellEnd"/>
-      <w:r>
-        <w:rPr>
-          <w:rFonts w:cstheme="minorHAnsi"/>
-        </w:rPr>
-        <w:t>.</w:t>
-      </w:r>
-      <w:r>
-        <w:rPr>
-          <w:rFonts w:cstheme="minorHAnsi"/>
-        </w:rPr>
-        <w:br/>
-      </w:r>
-    </w:p>
-    <w:p>
-      <w:pPr>
-        <w:pStyle w:val="Prrafodelista"/>
+          <w:b/>
+          <w:bCs/>
+        </w:rPr>
+        <w:t>:</w:t>
+      </w:r>
+      <w:r>
+        <w:rPr>
+          <w:rFonts w:cstheme="minorHAnsi"/>
+        </w:rPr>
+        <w:t xml:space="preserve"> En esta página nos encontraremos con las preguntas una vez elegida la dificultad. En la vista también aparecerá la puntuación que llevemos. Una vez terminadas las preguntas, se nos redirigirá al inicio y se actualizará la puntuación.</w:t>
+      </w:r>
+    </w:p>
+    <w:p>
+      <w:pPr>
+        <w:spacing w:line="276" w:lineRule="auto"/>
+        <w:ind w:firstLine="567"/>
+        <w:jc w:val="both"/>
+        <w:rPr>
+          <w:rFonts w:cstheme="minorHAnsi"/>
+        </w:rPr>
+      </w:pPr>
+      <w:r>
+        <w:rPr>
+          <w:rFonts w:cstheme="minorHAnsi"/>
+        </w:rPr>
+        <w:t>En cuanto a los componentes, tenemos los siguientes:</w:t>
+      </w:r>
+    </w:p>
+    <w:p>
+      <w:pPr>
         <w:numPr>
           <w:ilvl w:val="0"/>
-          <w:numId w:val="12"/>
+          <w:numId w:val="25"/>
         </w:numPr>
         <w:spacing w:line="276" w:lineRule="auto"/>
         <w:ind w:firstLine="567"/>
@@ -3378,28 +3437,43 @@
           <w:b/>
           <w:bCs/>
         </w:rPr>
-        <w:t>CuentaView</w:t>
+        <w:t>SeleccionDificultad</w:t>
       </w:r>
       <w:proofErr w:type="spellEnd"/>
       <w:r>
         <w:rPr>
           <w:rFonts w:cstheme="minorHAnsi"/>
-        </w:rPr>
-        <w:t>: En esta página nos encontramos la vista del perfil de cada usuario. Aquí los usuarios podrán añadir su descripción y comprobar el número de partidas y los puntos, también pueden añadir su foto de perfil.</w:t>
-      </w:r>
-      <w:r>
-        <w:rPr>
-          <w:rFonts w:cstheme="minorHAnsi"/>
-        </w:rPr>
-        <w:br/>
-      </w:r>
-    </w:p>
-    <w:p>
-      <w:pPr>
-        <w:pStyle w:val="Prrafodelista"/>
+          <w:b/>
+          <w:bCs/>
+        </w:rPr>
+        <w:t>:</w:t>
+      </w:r>
+      <w:r>
+        <w:rPr>
+          <w:rFonts w:cstheme="minorHAnsi"/>
+        </w:rPr>
+        <w:t xml:space="preserve"> Este componente aparece antes de la vista de las preguntas. Cuando pulsamos el botón de iniciar partida, aparecerá este componente con las opciones de dificultad. Dependiendo de la dificultad que elijamos, en </w:t>
+      </w:r>
+      <w:proofErr w:type="spellStart"/>
+      <w:r>
+        <w:rPr>
+          <w:rFonts w:cstheme="minorHAnsi"/>
+        </w:rPr>
+        <w:t>PreguntasView</w:t>
+      </w:r>
+      <w:proofErr w:type="spellEnd"/>
+      <w:r>
+        <w:rPr>
+          <w:rFonts w:cstheme="minorHAnsi"/>
+        </w:rPr>
+        <w:t xml:space="preserve"> las preguntas tendrán esa dificultad. Si no se ha iniciado sesión, se mostrará un mensaje indicando que primero debemos iniciar sesión.</w:t>
+      </w:r>
+    </w:p>
+    <w:p>
+      <w:pPr>
         <w:numPr>
           <w:ilvl w:val="0"/>
-          <w:numId w:val="12"/>
+          <w:numId w:val="25"/>
         </w:numPr>
         <w:spacing w:line="276" w:lineRule="auto"/>
         <w:ind w:firstLine="567"/>
@@ -3408,19 +3482,36 @@
           <w:rFonts w:cstheme="minorHAnsi"/>
         </w:rPr>
       </w:pPr>
-      <w:r>
-        <w:rPr>
-          <w:rFonts w:cstheme="minorHAnsi"/>
-        </w:rPr>
-        <w:t>En la carpeta usuarios nos encontraremos con:</w:t>
-      </w:r>
-    </w:p>
-    <w:p>
-      <w:pPr>
-        <w:pStyle w:val="Prrafodelista"/>
+      <w:proofErr w:type="spellStart"/>
+      <w:r>
+        <w:rPr>
+          <w:rFonts w:cstheme="minorHAnsi"/>
+          <w:b/>
+          <w:bCs/>
+        </w:rPr>
+        <w:t>AvisoLegal</w:t>
+      </w:r>
+      <w:proofErr w:type="spellEnd"/>
+      <w:r>
+        <w:rPr>
+          <w:rFonts w:cstheme="minorHAnsi"/>
+          <w:b/>
+          <w:bCs/>
+        </w:rPr>
+        <w:t>:</w:t>
+      </w:r>
+      <w:r>
+        <w:rPr>
+          <w:rFonts w:cstheme="minorHAnsi"/>
+        </w:rPr>
+        <w:t xml:space="preserve"> Este componente contiene el aviso legal de la web, donde informamos a los usuarios sobre una serie de datos relacionados con el titular y el funcionamiento de la página web.</w:t>
+      </w:r>
+    </w:p>
+    <w:p>
+      <w:pPr>
         <w:numPr>
-          <w:ilvl w:val="1"/>
-          <w:numId w:val="12"/>
+          <w:ilvl w:val="0"/>
+          <w:numId w:val="25"/>
         </w:numPr>
         <w:spacing w:line="276" w:lineRule="auto"/>
         <w:ind w:firstLine="567"/>
@@ -3436,22 +3527,29 @@
           <w:b/>
           <w:bCs/>
         </w:rPr>
-        <w:t>AdminsView</w:t>
+        <w:t>PoliticaProteccionDatos</w:t>
       </w:r>
       <w:proofErr w:type="spellEnd"/>
       <w:r>
         <w:rPr>
           <w:rFonts w:cstheme="minorHAnsi"/>
-        </w:rPr>
-        <w:t>: Esta vista se encuentra el listado de usuarios, en este apartado se podrá añadir, actualizar y eliminar los usuarios que el usuario administrador desee.</w:t>
-      </w:r>
-    </w:p>
-    <w:p>
-      <w:pPr>
-        <w:pStyle w:val="Prrafodelista"/>
+          <w:b/>
+          <w:bCs/>
+        </w:rPr>
+        <w:t>:</w:t>
+      </w:r>
+      <w:r>
+        <w:rPr>
+          <w:rFonts w:cstheme="minorHAnsi"/>
+        </w:rPr>
+        <w:t xml:space="preserve"> En esta vista encontraremos la protección de datos, donde informamos sobre el uso de los datos que nos ha aportado el usuario.</w:t>
+      </w:r>
+    </w:p>
+    <w:p>
+      <w:pPr>
         <w:numPr>
-          <w:ilvl w:val="1"/>
-          <w:numId w:val="12"/>
+          <w:ilvl w:val="0"/>
+          <w:numId w:val="25"/>
         </w:numPr>
         <w:spacing w:line="276" w:lineRule="auto"/>
         <w:ind w:firstLine="567"/>
@@ -3467,22 +3565,90 @@
           <w:b/>
           <w:bCs/>
         </w:rPr>
-        <w:t>InsertarUsuarioView</w:t>
+        <w:t>PoliticaCookies</w:t>
       </w:r>
       <w:proofErr w:type="spellEnd"/>
       <w:r>
         <w:rPr>
           <w:rFonts w:cstheme="minorHAnsi"/>
-        </w:rPr>
-        <w:t>: En esta vista se accede una vez pulses el botón de añadir usuario, será un formulario donde se deberá introducir los datos que se quiera insertar.</w:t>
-      </w:r>
-    </w:p>
-    <w:p>
-      <w:pPr>
-        <w:pStyle w:val="Prrafodelista"/>
+          <w:b/>
+          <w:bCs/>
+        </w:rPr>
+        <w:t>:</w:t>
+      </w:r>
+      <w:r>
+        <w:rPr>
+          <w:rFonts w:cstheme="minorHAnsi"/>
+        </w:rPr>
+        <w:t xml:space="preserve"> En esta vista encontraremos la política de cookies que usamos, donde informamos sobre los distintos tipos de cookies que empleamos.</w:t>
+      </w:r>
+    </w:p>
+    <w:p>
+      <w:pPr>
+        <w:spacing w:line="276" w:lineRule="auto"/>
+        <w:ind w:firstLine="567"/>
+        <w:jc w:val="both"/>
+        <w:rPr>
+          <w:rFonts w:cstheme="minorHAnsi"/>
+        </w:rPr>
+      </w:pPr>
+    </w:p>
+    <w:p>
+      <w:pPr>
+        <w:spacing w:line="276" w:lineRule="auto"/>
+        <w:ind w:firstLine="567"/>
+        <w:jc w:val="both"/>
+        <w:rPr>
+          <w:rFonts w:cstheme="minorHAnsi"/>
+        </w:rPr>
+      </w:pPr>
+    </w:p>
+    <w:p>
+      <w:pPr>
+        <w:spacing w:line="276" w:lineRule="auto"/>
+        <w:ind w:firstLine="567"/>
+        <w:jc w:val="both"/>
+        <w:rPr>
+          <w:rFonts w:cstheme="minorHAnsi"/>
+        </w:rPr>
+      </w:pPr>
+    </w:p>
+    <w:p>
+      <w:pPr>
+        <w:spacing w:line="276" w:lineRule="auto"/>
+        <w:ind w:firstLine="567"/>
+        <w:jc w:val="both"/>
+        <w:rPr>
+          <w:rFonts w:cstheme="minorHAnsi"/>
+        </w:rPr>
+      </w:pPr>
+      <w:r>
+        <w:rPr>
+          <w:rFonts w:cstheme="minorHAnsi"/>
+        </w:rPr>
+        <w:lastRenderedPageBreak/>
+        <w:t>Procedamos con la parte del back-</w:t>
+      </w:r>
+      <w:proofErr w:type="spellStart"/>
+      <w:r>
+        <w:rPr>
+          <w:rFonts w:cstheme="minorHAnsi"/>
+        </w:rPr>
+        <w:t>end</w:t>
+      </w:r>
+      <w:proofErr w:type="spellEnd"/>
+      <w:r>
+        <w:rPr>
+          <w:rFonts w:cstheme="minorHAnsi"/>
+        </w:rPr>
+        <w:t>: Se trata de una arquitectura REST, cuya función es escuchar las peticiones que envía el cliente y responder con los datos de la petición. Estará estructurado de la siguiente forma:</w:t>
+      </w:r>
+    </w:p>
+    <w:p>
+      <w:pPr>
         <w:numPr>
-          <w:ilvl w:val="1"/>
-          <w:numId w:val="12"/>
+          <w:ilvl w:val="0"/>
+          <w:numId w:val="26"/>
         </w:numPr>
         <w:spacing w:line="276" w:lineRule="auto"/>
         <w:ind w:firstLine="567"/>
@@ -3498,28 +3664,73 @@
           <w:b/>
           <w:bCs/>
         </w:rPr>
-        <w:t>ActualizarUsuarioView</w:t>
+        <w:t>ProyectoTrivialApplication</w:t>
       </w:r>
       <w:proofErr w:type="spellEnd"/>
       <w:r>
         <w:rPr>
           <w:rFonts w:cstheme="minorHAnsi"/>
-        </w:rPr>
-        <w:t>: En esta vista se accede una vez le des al botón de editar, se recoge el id del usuario y habrá un formulario para actualizar los datos del usuario.</w:t>
-      </w:r>
-      <w:r>
-        <w:rPr>
-          <w:rFonts w:cstheme="minorHAnsi"/>
-        </w:rPr>
-        <w:br/>
-      </w:r>
-    </w:p>
-    <w:p>
-      <w:pPr>
-        <w:pStyle w:val="Prrafodelista"/>
+          <w:b/>
+          <w:bCs/>
+        </w:rPr>
+        <w:t>:</w:t>
+      </w:r>
+      <w:r>
+        <w:rPr>
+          <w:rFonts w:cstheme="minorHAnsi"/>
+        </w:rPr>
+        <w:t xml:space="preserve"> Esta clase es la clase principal donde se inicia el back-</w:t>
+      </w:r>
+      <w:proofErr w:type="spellStart"/>
+      <w:r>
+        <w:rPr>
+          <w:rFonts w:cstheme="minorHAnsi"/>
+        </w:rPr>
+        <w:t>end</w:t>
+      </w:r>
+      <w:proofErr w:type="spellEnd"/>
+      <w:r>
+        <w:rPr>
+          <w:rFonts w:cstheme="minorHAnsi"/>
+        </w:rPr>
+        <w:t>.</w:t>
+      </w:r>
+    </w:p>
+    <w:p>
+      <w:pPr>
+        <w:spacing w:line="276" w:lineRule="auto"/>
+        <w:ind w:firstLine="567"/>
+        <w:jc w:val="both"/>
+        <w:rPr>
+          <w:rFonts w:cstheme="minorHAnsi"/>
+        </w:rPr>
+      </w:pPr>
+      <w:r>
+        <w:rPr>
+          <w:rFonts w:cstheme="minorHAnsi"/>
+        </w:rPr>
+        <w:t xml:space="preserve">La clase mencionada sería la clase </w:t>
+      </w:r>
+      <w:proofErr w:type="spellStart"/>
+      <w:r>
+        <w:rPr>
+          <w:rFonts w:cstheme="minorHAnsi"/>
+        </w:rPr>
+        <w:t>main</w:t>
+      </w:r>
+      <w:proofErr w:type="spellEnd"/>
+      <w:r>
+        <w:rPr>
+          <w:rFonts w:cstheme="minorHAnsi"/>
+        </w:rPr>
+        <w:t>. Ahora iremos con la parte de configuración, donde tenemos la clase que trata los errores del CORS:</w:t>
+      </w:r>
+    </w:p>
+    <w:p>
+      <w:pPr>
         <w:numPr>
           <w:ilvl w:val="0"/>
-          <w:numId w:val="12"/>
+          <w:numId w:val="27"/>
         </w:numPr>
         <w:spacing w:line="276" w:lineRule="auto"/>
         <w:ind w:firstLine="567"/>
@@ -3535,76 +3746,97 @@
           <w:b/>
           <w:bCs/>
         </w:rPr>
-        <w:t>PreguntasView</w:t>
+        <w:t>CorsConfig</w:t>
       </w:r>
       <w:proofErr w:type="spellEnd"/>
       <w:r>
         <w:rPr>
           <w:rFonts w:cstheme="minorHAnsi"/>
-        </w:rPr>
-        <w:t>: En esta página nos encontraremos con las preguntas una vez elegida ya la dificultad, en la vista aparecerá también la puntuación que llevemos. Una vez terminadas las preguntas aparecerá un pequeño formulario donde el mensaje será distinto dependiendo de la puntuación.</w:t>
-      </w:r>
-      <w:r>
-        <w:rPr>
-          <w:rFonts w:cstheme="minorHAnsi"/>
-        </w:rPr>
-        <w:br/>
-      </w:r>
-    </w:p>
-    <w:p>
-      <w:pPr>
-        <w:pStyle w:val="Prrafodelista"/>
+          <w:b/>
+          <w:bCs/>
+        </w:rPr>
+        <w:t>:</w:t>
+      </w:r>
+      <w:r>
+        <w:rPr>
+          <w:rFonts w:cstheme="minorHAnsi"/>
+        </w:rPr>
+        <w:t xml:space="preserve"> Da permisos al </w:t>
+      </w:r>
+      <w:proofErr w:type="spellStart"/>
+      <w:r>
+        <w:rPr>
+          <w:rFonts w:cstheme="minorHAnsi"/>
+        </w:rPr>
+        <w:t>front-end</w:t>
+      </w:r>
+      <w:proofErr w:type="spellEnd"/>
+      <w:r>
+        <w:rPr>
+          <w:rFonts w:cstheme="minorHAnsi"/>
+        </w:rPr>
+        <w:t xml:space="preserve"> para que reciba peticiones del back-</w:t>
+      </w:r>
+      <w:proofErr w:type="spellStart"/>
+      <w:r>
+        <w:rPr>
+          <w:rFonts w:cstheme="minorHAnsi"/>
+        </w:rPr>
+        <w:t>end</w:t>
+      </w:r>
+      <w:proofErr w:type="spellEnd"/>
+      <w:r>
+        <w:rPr>
+          <w:rFonts w:cstheme="minorHAnsi"/>
+        </w:rPr>
+        <w:t xml:space="preserve"> y trata los errores que pueda ocasionar el CORS.</w:t>
+      </w:r>
+    </w:p>
+    <w:p>
+      <w:pPr>
         <w:spacing w:line="276" w:lineRule="auto"/>
-        <w:ind w:left="0" w:firstLine="567"/>
-        <w:jc w:val="both"/>
-        <w:rPr>
-          <w:rFonts w:cstheme="minorHAnsi"/>
-        </w:rPr>
-      </w:pPr>
-    </w:p>
-    <w:p>
-      <w:pPr>
-        <w:pStyle w:val="Prrafodelista"/>
+        <w:ind w:left="720" w:firstLine="567"/>
+        <w:jc w:val="both"/>
+        <w:rPr>
+          <w:rFonts w:cstheme="minorHAnsi"/>
+        </w:rPr>
+      </w:pPr>
+    </w:p>
+    <w:p>
+      <w:pPr>
         <w:spacing w:line="276" w:lineRule="auto"/>
-        <w:ind w:left="0" w:firstLine="567"/>
-        <w:jc w:val="both"/>
-        <w:rPr>
-          <w:rFonts w:cstheme="minorHAnsi"/>
-        </w:rPr>
-      </w:pPr>
-      <w:r>
-        <w:rPr>
-          <w:rFonts w:cstheme="minorHAnsi"/>
-        </w:rPr>
-        <w:t xml:space="preserve">Y en cuanto a los </w:t>
-      </w:r>
-      <w:r>
-        <w:rPr>
-          <w:rFonts w:cstheme="minorHAnsi"/>
-          <w:b/>
-          <w:bCs/>
-        </w:rPr>
-        <w:t>componentes</w:t>
-      </w:r>
-      <w:r>
-        <w:rPr>
-          <w:rFonts w:cstheme="minorHAnsi"/>
-        </w:rPr>
-        <w:t xml:space="preserve"> nos encontraremos con lo siguiente:</w:t>
-      </w:r>
-      <w:r>
-        <w:rPr>
-          <w:rFonts w:cstheme="minorHAnsi"/>
-        </w:rPr>
-        <w:br/>
-      </w:r>
-    </w:p>
-    <w:p>
-      <w:pPr>
-        <w:pStyle w:val="Prrafodelista"/>
+        <w:ind w:firstLine="567"/>
+        <w:jc w:val="both"/>
+        <w:rPr>
+          <w:rFonts w:cstheme="minorHAnsi"/>
+        </w:rPr>
+      </w:pPr>
+      <w:r>
+        <w:rPr>
+          <w:rFonts w:cstheme="minorHAnsi"/>
+        </w:rPr>
+        <w:t xml:space="preserve">De momento, esa sería la parte de configuración. Ahora pasamos a los </w:t>
+      </w:r>
+      <w:proofErr w:type="spellStart"/>
+      <w:r>
+        <w:rPr>
+          <w:rFonts w:cstheme="minorHAnsi"/>
+        </w:rPr>
+        <w:t>controllers</w:t>
+      </w:r>
+      <w:proofErr w:type="spellEnd"/>
+      <w:r>
+        <w:rPr>
+          <w:rFonts w:cstheme="minorHAnsi"/>
+        </w:rPr>
+        <w:t>:</w:t>
+      </w:r>
+    </w:p>
+    <w:p>
+      <w:pPr>
         <w:numPr>
           <w:ilvl w:val="0"/>
-          <w:numId w:val="13"/>
+          <w:numId w:val="28"/>
         </w:numPr>
         <w:spacing w:line="276" w:lineRule="auto"/>
         <w:ind w:firstLine="567"/>
@@ -3620,44 +3852,26 @@
           <w:b/>
           <w:bCs/>
         </w:rPr>
-        <w:t>SeleccionDificultad</w:t>
+        <w:t>UserRestController</w:t>
       </w:r>
       <w:proofErr w:type="spellEnd"/>
       <w:r>
         <w:rPr>
           <w:rFonts w:cstheme="minorHAnsi"/>
-        </w:rPr>
-        <w:t xml:space="preserve">: Este componente va ante de la vista de las preguntas, cuando pulsamos el botón de iniciar partida aparecerá este componente el cual tendrá </w:t>
-      </w:r>
-      <w:r>
-        <w:rPr>
-          <w:rFonts w:cstheme="minorHAnsi"/>
-        </w:rPr>
-        <w:lastRenderedPageBreak/>
-        <w:t xml:space="preserve">las dificultades, dependiendo de cual elijamos de las dificultades en </w:t>
-      </w:r>
-      <w:proofErr w:type="spellStart"/>
-      <w:r>
-        <w:rPr>
-          <w:rFonts w:cstheme="minorHAnsi"/>
-        </w:rPr>
-        <w:t>PreguntasView</w:t>
-      </w:r>
-      <w:proofErr w:type="spellEnd"/>
-      <w:r>
-        <w:rPr>
-          <w:rFonts w:cstheme="minorHAnsi"/>
-        </w:rPr>
-        <w:t xml:space="preserve"> las preguntas tendrán esta dificultad.</w:t>
-      </w:r>
-    </w:p>
-    <w:p>
-      <w:pPr>
-        <w:pStyle w:val="Prrafodelista"/>
-        <w:numPr>
-          <w:ilvl w:val="0"/>
-          <w:numId w:val="13"/>
-        </w:numPr>
+          <w:b/>
+          <w:bCs/>
+        </w:rPr>
+        <w:t>:</w:t>
+      </w:r>
+      <w:r>
+        <w:rPr>
+          <w:rFonts w:cstheme="minorHAnsi"/>
+        </w:rPr>
+        <w:t xml:space="preserve"> Responde a las llamadas para obtener, crear, actualizar y borrar datos de la tabla de usuario.</w:t>
+      </w:r>
+    </w:p>
+    <w:p>
+      <w:pPr>
         <w:spacing w:line="276" w:lineRule="auto"/>
         <w:ind w:firstLine="567"/>
         <w:jc w:val="both"/>
@@ -3665,36 +3879,9 @@
           <w:rFonts w:cstheme="minorHAnsi"/>
         </w:rPr>
       </w:pPr>
-      <w:proofErr w:type="spellStart"/>
-      <w:r>
-        <w:rPr>
-          <w:rFonts w:cstheme="minorHAnsi"/>
-          <w:b/>
-          <w:bCs/>
-        </w:rPr>
-        <w:t>AvisoLegal</w:t>
-      </w:r>
-      <w:proofErr w:type="spellEnd"/>
-      <w:r>
-        <w:rPr>
-          <w:rFonts w:cstheme="minorHAnsi"/>
-        </w:rPr>
-        <w:t>: Este componente lo único que contiene es el aviso legal de la web la cual informamos a los usuarios una serie de datos relacionados con el titular y el funcionamiento de una página web.</w:t>
-      </w:r>
-      <w:r>
-        <w:rPr>
-          <w:rFonts w:cstheme="minorHAnsi"/>
-        </w:rPr>
-        <w:br/>
-      </w:r>
-    </w:p>
-    <w:p>
-      <w:pPr>
-        <w:pStyle w:val="Prrafodelista"/>
-        <w:numPr>
-          <w:ilvl w:val="0"/>
-          <w:numId w:val="13"/>
-        </w:numPr>
+    </w:p>
+    <w:p>
+      <w:pPr>
         <w:spacing w:line="276" w:lineRule="auto"/>
         <w:ind w:firstLine="567"/>
         <w:jc w:val="both"/>
@@ -3702,483 +3889,10 @@
           <w:rFonts w:cstheme="minorHAnsi"/>
         </w:rPr>
       </w:pPr>
-      <w:proofErr w:type="spellStart"/>
-      <w:r>
-        <w:rPr>
-          <w:rFonts w:cstheme="minorHAnsi"/>
-          <w:b/>
-          <w:bCs/>
-        </w:rPr>
-        <w:t>PoliticaProteccionDatos</w:t>
-      </w:r>
-      <w:proofErr w:type="spellEnd"/>
-      <w:r>
-        <w:rPr>
-          <w:rFonts w:cstheme="minorHAnsi"/>
-        </w:rPr>
-        <w:t>: En esta vista encontraremos la protección de datos donde informamos el uso de los datos que nos ha aportado el usuario.</w:t>
-      </w:r>
-      <w:r>
-        <w:rPr>
-          <w:rFonts w:cstheme="minorHAnsi"/>
-        </w:rPr>
-        <w:br/>
-      </w:r>
-    </w:p>
-    <w:p>
-      <w:pPr>
-        <w:pStyle w:val="Prrafodelista"/>
-        <w:numPr>
-          <w:ilvl w:val="0"/>
-          <w:numId w:val="13"/>
-        </w:numPr>
-        <w:spacing w:line="276" w:lineRule="auto"/>
-        <w:ind w:firstLine="567"/>
-        <w:jc w:val="both"/>
-        <w:rPr>
-          <w:rFonts w:cstheme="minorHAnsi"/>
-        </w:rPr>
-      </w:pPr>
-      <w:proofErr w:type="spellStart"/>
-      <w:r>
-        <w:rPr>
-          <w:rFonts w:cstheme="minorHAnsi"/>
-          <w:b/>
-          <w:bCs/>
-        </w:rPr>
-        <w:t>PoliticaCookies</w:t>
-      </w:r>
-      <w:proofErr w:type="spellEnd"/>
-      <w:r>
-        <w:rPr>
-          <w:rFonts w:cstheme="minorHAnsi"/>
-        </w:rPr>
-        <w:t>: En esta vista encontraremos la política de cookies que usamos donde informamos del distinto tipo de cookies que usamos.</w:t>
-      </w:r>
-    </w:p>
-    <w:p>
-      <w:pPr>
-        <w:pStyle w:val="Prrafodelista"/>
-        <w:spacing w:line="276" w:lineRule="auto"/>
-        <w:ind w:firstLine="567"/>
-        <w:jc w:val="both"/>
-        <w:rPr>
-          <w:rFonts w:cstheme="minorHAnsi"/>
-        </w:rPr>
-      </w:pPr>
-    </w:p>
-    <w:p>
-      <w:pPr>
-        <w:spacing w:line="276" w:lineRule="auto"/>
-        <w:ind w:firstLine="567"/>
-        <w:jc w:val="both"/>
-        <w:rPr>
-          <w:rFonts w:cstheme="minorHAnsi"/>
-        </w:rPr>
-      </w:pPr>
-      <w:r>
-        <w:rPr>
-          <w:rFonts w:cstheme="minorHAnsi"/>
-        </w:rPr>
-        <w:t xml:space="preserve">Procedamos con la parte del </w:t>
-      </w:r>
-      <w:r>
-        <w:rPr>
-          <w:rFonts w:cstheme="minorHAnsi"/>
-          <w:b/>
-          <w:bCs/>
-        </w:rPr>
-        <w:t>back-</w:t>
-      </w:r>
-      <w:proofErr w:type="spellStart"/>
-      <w:r>
-        <w:rPr>
-          <w:rFonts w:cstheme="minorHAnsi"/>
-          <w:b/>
-          <w:bCs/>
-        </w:rPr>
-        <w:t>end</w:t>
-      </w:r>
-      <w:proofErr w:type="spellEnd"/>
-      <w:r>
-        <w:rPr>
-          <w:rFonts w:cstheme="minorHAnsi"/>
-        </w:rPr>
-        <w:t>: Se trata de una arquitectura REST, su función es escuchar las peticiones que envía el cliente y responderle con los datos de la petición. Estará estructurado de esta forma:</w:t>
-      </w:r>
-      <w:r>
-        <w:rPr>
-          <w:rFonts w:cstheme="minorHAnsi"/>
-        </w:rPr>
-        <w:br/>
-      </w:r>
-    </w:p>
-    <w:p>
-      <w:pPr>
-        <w:pStyle w:val="Prrafodelista"/>
-        <w:numPr>
-          <w:ilvl w:val="0"/>
-          <w:numId w:val="14"/>
-        </w:numPr>
-        <w:spacing w:line="276" w:lineRule="auto"/>
-        <w:ind w:firstLine="567"/>
-        <w:jc w:val="both"/>
-        <w:rPr>
-          <w:rFonts w:cstheme="minorHAnsi"/>
-        </w:rPr>
-      </w:pPr>
-      <w:proofErr w:type="spellStart"/>
-      <w:r>
-        <w:rPr>
-          <w:rFonts w:cstheme="minorHAnsi"/>
-          <w:b/>
-          <w:bCs/>
-        </w:rPr>
-        <w:t>ProyectoTrivialApplication</w:t>
-      </w:r>
-      <w:proofErr w:type="spellEnd"/>
-      <w:r>
-        <w:rPr>
-          <w:rFonts w:cstheme="minorHAnsi"/>
-        </w:rPr>
-        <w:t>: Esta clase es la clase principal donde se inicia el back-</w:t>
-      </w:r>
-      <w:proofErr w:type="spellStart"/>
-      <w:r>
-        <w:rPr>
-          <w:rFonts w:cstheme="minorHAnsi"/>
-        </w:rPr>
-        <w:t>end</w:t>
-      </w:r>
-      <w:proofErr w:type="spellEnd"/>
-      <w:r>
-        <w:rPr>
-          <w:rFonts w:cstheme="minorHAnsi"/>
-        </w:rPr>
-        <w:t>.</w:t>
-      </w:r>
-    </w:p>
-    <w:p>
-      <w:pPr>
-        <w:spacing w:line="276" w:lineRule="auto"/>
-        <w:ind w:firstLine="567"/>
-        <w:jc w:val="both"/>
-        <w:rPr>
-          <w:rFonts w:cstheme="minorHAnsi"/>
-        </w:rPr>
-      </w:pPr>
-    </w:p>
-    <w:p>
-      <w:pPr>
-        <w:spacing w:line="276" w:lineRule="auto"/>
-        <w:ind w:firstLine="567"/>
-        <w:jc w:val="both"/>
-        <w:rPr>
-          <w:rFonts w:cstheme="minorHAnsi"/>
-        </w:rPr>
-      </w:pPr>
-      <w:r>
-        <w:rPr>
-          <w:rFonts w:cstheme="minorHAnsi"/>
-        </w:rPr>
-        <w:t xml:space="preserve">La anterior mencionada sería la clase </w:t>
-      </w:r>
-      <w:proofErr w:type="spellStart"/>
-      <w:r>
-        <w:rPr>
-          <w:rFonts w:cstheme="minorHAnsi"/>
-        </w:rPr>
-        <w:t>main</w:t>
-      </w:r>
-      <w:proofErr w:type="spellEnd"/>
-      <w:r>
-        <w:rPr>
-          <w:rFonts w:cstheme="minorHAnsi"/>
-        </w:rPr>
-        <w:t>, ahora iremos con la parte de configuración, la cual tenemos la clase que trata los errores del CORS.</w:t>
-      </w:r>
-    </w:p>
-    <w:p>
-      <w:pPr>
-        <w:pStyle w:val="Prrafodelista"/>
-        <w:numPr>
-          <w:ilvl w:val="0"/>
-          <w:numId w:val="14"/>
-        </w:numPr>
-        <w:spacing w:line="276" w:lineRule="auto"/>
-        <w:ind w:firstLine="567"/>
-        <w:jc w:val="both"/>
-        <w:rPr>
-          <w:rFonts w:cstheme="minorHAnsi"/>
-        </w:rPr>
-      </w:pPr>
-      <w:proofErr w:type="spellStart"/>
-      <w:r>
-        <w:rPr>
-          <w:rFonts w:cstheme="minorHAnsi"/>
-          <w:b/>
-          <w:bCs/>
-        </w:rPr>
-        <w:t>CorsConfig</w:t>
-      </w:r>
-      <w:proofErr w:type="spellEnd"/>
-      <w:r>
-        <w:rPr>
-          <w:rFonts w:cstheme="minorHAnsi"/>
-        </w:rPr>
-        <w:t xml:space="preserve">: Da permisos al </w:t>
-      </w:r>
-      <w:proofErr w:type="spellStart"/>
-      <w:r>
-        <w:rPr>
-          <w:rFonts w:cstheme="minorHAnsi"/>
-        </w:rPr>
-        <w:t>front</w:t>
-      </w:r>
-      <w:proofErr w:type="spellEnd"/>
-      <w:r>
-        <w:rPr>
-          <w:rFonts w:cstheme="minorHAnsi"/>
-        </w:rPr>
-        <w:t xml:space="preserve"> para que reciba peticiones del back-</w:t>
-      </w:r>
-      <w:proofErr w:type="spellStart"/>
-      <w:r>
-        <w:rPr>
-          <w:rFonts w:cstheme="minorHAnsi"/>
-        </w:rPr>
-        <w:t>end</w:t>
-      </w:r>
-      <w:proofErr w:type="spellEnd"/>
-      <w:r>
-        <w:rPr>
-          <w:rFonts w:cstheme="minorHAnsi"/>
-        </w:rPr>
-        <w:t xml:space="preserve"> y trata los errores que pueda ocasionar el CORS.</w:t>
-      </w:r>
-    </w:p>
-    <w:p>
-      <w:pPr>
-        <w:spacing w:line="276" w:lineRule="auto"/>
-        <w:ind w:firstLine="567"/>
-        <w:jc w:val="both"/>
-        <w:rPr>
-          <w:rFonts w:cstheme="minorHAnsi"/>
-        </w:rPr>
-      </w:pPr>
-    </w:p>
-    <w:p>
-      <w:pPr>
-        <w:spacing w:line="276" w:lineRule="auto"/>
-        <w:ind w:firstLine="567"/>
-        <w:jc w:val="both"/>
-        <w:rPr>
-          <w:rFonts w:cstheme="minorHAnsi"/>
-        </w:rPr>
-      </w:pPr>
-      <w:r>
-        <w:rPr>
-          <w:rFonts w:cstheme="minorHAnsi"/>
-        </w:rPr>
-        <w:t xml:space="preserve">De momento eso sería la parte de configuración, ahora pasamos con los </w:t>
-      </w:r>
-      <w:proofErr w:type="spellStart"/>
-      <w:r>
-        <w:rPr>
-          <w:rFonts w:cstheme="minorHAnsi"/>
-        </w:rPr>
-        <w:t>controllers</w:t>
-      </w:r>
-      <w:proofErr w:type="spellEnd"/>
-      <w:r>
-        <w:rPr>
-          <w:rFonts w:cstheme="minorHAnsi"/>
-        </w:rPr>
-        <w:t>:</w:t>
-      </w:r>
-      <w:r>
-        <w:rPr>
-          <w:rFonts w:cstheme="minorHAnsi"/>
-        </w:rPr>
-        <w:br/>
-      </w:r>
-    </w:p>
-    <w:p>
-      <w:pPr>
-        <w:pStyle w:val="Prrafodelista"/>
-        <w:numPr>
-          <w:ilvl w:val="0"/>
-          <w:numId w:val="14"/>
-        </w:numPr>
-        <w:spacing w:line="276" w:lineRule="auto"/>
-        <w:ind w:firstLine="567"/>
-        <w:jc w:val="both"/>
-        <w:rPr>
-          <w:rFonts w:cstheme="minorHAnsi"/>
-        </w:rPr>
-      </w:pPr>
-      <w:proofErr w:type="spellStart"/>
-      <w:r>
-        <w:rPr>
-          <w:rFonts w:cstheme="minorHAnsi"/>
-          <w:b/>
-          <w:bCs/>
-        </w:rPr>
-        <w:t>UserRestController</w:t>
-      </w:r>
-      <w:proofErr w:type="spellEnd"/>
-      <w:r>
-        <w:rPr>
-          <w:rFonts w:cstheme="minorHAnsi"/>
-        </w:rPr>
-        <w:t>: Responde a las llamadas para obtener, crear, actualizar y borrar datos de la tabla de usuario.</w:t>
-      </w:r>
-      <w:r>
-        <w:rPr>
-          <w:rFonts w:cstheme="minorHAnsi"/>
-        </w:rPr>
-        <w:br/>
-      </w:r>
-    </w:p>
-    <w:p>
-      <w:pPr>
-        <w:pStyle w:val="Prrafodelista"/>
-        <w:numPr>
-          <w:ilvl w:val="0"/>
-          <w:numId w:val="14"/>
-        </w:numPr>
-        <w:spacing w:line="276" w:lineRule="auto"/>
-        <w:ind w:firstLine="567"/>
-        <w:jc w:val="both"/>
-        <w:rPr>
-          <w:rFonts w:cstheme="minorHAnsi"/>
-        </w:rPr>
-      </w:pPr>
-      <w:proofErr w:type="spellStart"/>
-      <w:r>
-        <w:rPr>
-          <w:rFonts w:cstheme="minorHAnsi"/>
-          <w:b/>
-          <w:bCs/>
-        </w:rPr>
-        <w:t>RankingRestController</w:t>
-      </w:r>
-      <w:proofErr w:type="spellEnd"/>
-      <w:r>
-        <w:rPr>
-          <w:rFonts w:cstheme="minorHAnsi"/>
-        </w:rPr>
-        <w:t>: Responde a las llamadas para obtener, crear, actualizar y borrar datos de la tabla de ranking.</w:t>
-      </w:r>
-      <w:r>
-        <w:rPr>
-          <w:rFonts w:cstheme="minorHAnsi"/>
-        </w:rPr>
-        <w:br/>
-      </w:r>
-    </w:p>
-    <w:p>
-      <w:pPr>
-        <w:pStyle w:val="Prrafodelista"/>
-        <w:numPr>
-          <w:ilvl w:val="0"/>
-          <w:numId w:val="14"/>
-        </w:numPr>
-        <w:spacing w:line="276" w:lineRule="auto"/>
-        <w:ind w:firstLine="567"/>
-        <w:jc w:val="both"/>
-        <w:rPr>
-          <w:rFonts w:cstheme="minorHAnsi"/>
-        </w:rPr>
-      </w:pPr>
-      <w:proofErr w:type="spellStart"/>
-      <w:r>
-        <w:rPr>
-          <w:rFonts w:cstheme="minorHAnsi"/>
-          <w:b/>
-          <w:bCs/>
-        </w:rPr>
-        <w:t>RolesRestController</w:t>
-      </w:r>
-      <w:proofErr w:type="spellEnd"/>
-      <w:r>
-        <w:rPr>
-          <w:rFonts w:cstheme="minorHAnsi"/>
-        </w:rPr>
-        <w:t>: Responde a las llamadas para obtener, crear, actualizar y borrar datos de la tabla de roles de los usuarios.</w:t>
-      </w:r>
-      <w:r>
-        <w:rPr>
-          <w:rFonts w:cstheme="minorHAnsi"/>
-        </w:rPr>
-        <w:br/>
-      </w:r>
-    </w:p>
-    <w:p>
-      <w:pPr>
-        <w:pStyle w:val="Prrafodelista"/>
-        <w:numPr>
-          <w:ilvl w:val="0"/>
-          <w:numId w:val="14"/>
-        </w:numPr>
-        <w:spacing w:line="276" w:lineRule="auto"/>
-        <w:ind w:firstLine="567"/>
-        <w:jc w:val="both"/>
-        <w:rPr>
-          <w:rFonts w:cstheme="minorHAnsi"/>
-        </w:rPr>
-      </w:pPr>
-      <w:proofErr w:type="spellStart"/>
-      <w:r>
-        <w:rPr>
-          <w:rFonts w:cstheme="minorHAnsi"/>
-          <w:b/>
-          <w:bCs/>
-        </w:rPr>
-        <w:t>CategoriasRestController</w:t>
-      </w:r>
-      <w:proofErr w:type="spellEnd"/>
-      <w:r>
-        <w:rPr>
-          <w:rFonts w:cstheme="minorHAnsi"/>
-        </w:rPr>
-        <w:t>: Responde a las llamadas para obtener, crear, actualizar y borrar datos de la tabla de categorías.</w:t>
-      </w:r>
-    </w:p>
-    <w:p>
-      <w:pPr>
-        <w:spacing w:line="276" w:lineRule="auto"/>
-        <w:ind w:left="360" w:firstLine="567"/>
-        <w:jc w:val="both"/>
-        <w:rPr>
-          <w:rFonts w:cstheme="minorHAnsi"/>
-        </w:rPr>
-      </w:pPr>
-    </w:p>
-    <w:p>
-      <w:pPr>
-        <w:spacing w:line="276" w:lineRule="auto"/>
-        <w:ind w:firstLine="567"/>
-        <w:jc w:val="both"/>
-        <w:rPr>
-          <w:rFonts w:cstheme="minorHAnsi"/>
-        </w:rPr>
-      </w:pPr>
-    </w:p>
-    <w:p>
-      <w:pPr>
-        <w:spacing w:line="276" w:lineRule="auto"/>
-        <w:ind w:firstLine="567"/>
-        <w:jc w:val="both"/>
-        <w:rPr>
-          <w:rFonts w:cstheme="minorHAnsi"/>
-        </w:rPr>
-      </w:pPr>
-      <w:r>
-        <w:rPr>
-          <w:rFonts w:cstheme="minorHAnsi"/>
-        </w:rPr>
-        <w:lastRenderedPageBreak/>
+      <w:r>
+        <w:rPr>
+          <w:rFonts w:cstheme="minorHAnsi"/>
+        </w:rPr>
         <w:t>Estos son los DTOS:</w:t>
       </w:r>
     </w:p>
@@ -4331,7 +4045,19 @@
         <w:rPr>
           <w:rFonts w:cstheme="minorHAnsi"/>
         </w:rPr>
-        <w:t xml:space="preserve">A continuación las </w:t>
+        <w:t xml:space="preserve">A </w:t>
+      </w:r>
+      <w:r>
+        <w:rPr>
+          <w:rFonts w:cstheme="minorHAnsi"/>
+        </w:rPr>
+        <w:t>continuación,</w:t>
+      </w:r>
+      <w:r>
+        <w:rPr>
+          <w:rFonts w:cstheme="minorHAnsi"/>
+        </w:rPr>
+        <w:t xml:space="preserve"> las </w:t>
       </w:r>
       <w:proofErr w:type="spellStart"/>
       <w:r>
@@ -4523,7 +4249,19 @@
         <w:rPr>
           <w:rFonts w:cstheme="minorHAnsi"/>
         </w:rPr>
-        <w:t xml:space="preserve">A continuación los </w:t>
+        <w:t xml:space="preserve">A </w:t>
+      </w:r>
+      <w:r>
+        <w:rPr>
+          <w:rFonts w:cstheme="minorHAnsi"/>
+        </w:rPr>
+        <w:t>continuación,</w:t>
+      </w:r>
+      <w:r>
+        <w:rPr>
+          <w:rFonts w:cstheme="minorHAnsi"/>
+        </w:rPr>
+        <w:t xml:space="preserve"> los </w:t>
       </w:r>
       <w:proofErr w:type="spellStart"/>
       <w:r>
@@ -4705,10 +4443,21 @@
           <w:rFonts w:cstheme="minorHAnsi"/>
         </w:rPr>
       </w:pPr>
-      <w:r>
-        <w:rPr>
-          <w:rFonts w:cstheme="minorHAnsi"/>
-        </w:rPr>
+    </w:p>
+    <w:p>
+      <w:pPr>
+        <w:spacing w:line="276" w:lineRule="auto"/>
+        <w:ind w:firstLine="567"/>
+        <w:jc w:val="both"/>
+        <w:rPr>
+          <w:rFonts w:cstheme="minorHAnsi"/>
+        </w:rPr>
+      </w:pPr>
+      <w:r>
+        <w:rPr>
+          <w:rFonts w:cstheme="minorHAnsi"/>
+        </w:rPr>
+        <w:lastRenderedPageBreak/>
         <w:t xml:space="preserve">Ya por último por comentar de todo esto sería la carpeta de </w:t>
       </w:r>
       <w:proofErr w:type="spellStart"/>
@@ -4776,52 +4525,69 @@
       <w:pPr>
         <w:pStyle w:val="Ttulo2"/>
       </w:pPr>
-      <w:bookmarkStart w:id="11" w:name="_Toc166596854"/>
+      <w:bookmarkStart w:id="10" w:name="_Toc166596854"/>
       <w:r>
         <w:lastRenderedPageBreak/>
         <w:t>Librerías externas utilizadas</w:t>
       </w:r>
-      <w:bookmarkEnd w:id="11"/>
+      <w:bookmarkEnd w:id="10"/>
     </w:p>
     <w:p/>
     <w:p>
       <w:pPr>
-        <w:spacing w:line="276" w:lineRule="auto"/>
-        <w:ind w:firstLine="567"/>
-        <w:jc w:val="both"/>
-      </w:pPr>
-      <w:r>
-        <w:t xml:space="preserve">Las librerías que hemos usado </w:t>
-      </w:r>
-      <w:r>
-        <w:t>han sido las siguientes</w:t>
-      </w:r>
-      <w:r>
-        <w:t>:</w:t>
-      </w:r>
-      <w:r>
-        <w:br/>
-      </w:r>
-    </w:p>
-    <w:p>
-      <w:pPr>
-        <w:pStyle w:val="Prrafodelista"/>
+        <w:spacing w:after="384" w:line="276" w:lineRule="auto"/>
+        <w:ind w:firstLine="567"/>
+        <w:jc w:val="both"/>
+      </w:pPr>
+      <w:r>
+        <w:t xml:space="preserve">Las librerías que </w:t>
+      </w:r>
+      <w:r>
+        <w:t>se han</w:t>
+      </w:r>
+      <w:r>
+        <w:t xml:space="preserve"> usado han sido las siguientes:</w:t>
+      </w:r>
+    </w:p>
+    <w:p>
+      <w:pPr>
         <w:numPr>
           <w:ilvl w:val="0"/>
-          <w:numId w:val="18"/>
+          <w:numId w:val="29"/>
         </w:numPr>
-        <w:spacing w:line="276" w:lineRule="auto"/>
-        <w:ind w:left="1416" w:firstLine="567"/>
-        <w:jc w:val="both"/>
-      </w:pPr>
-      <w:r>
-        <w:t xml:space="preserve">Bootstrap: </w:t>
-      </w:r>
-      <w:r>
-        <w:t xml:space="preserve">Bootstrap es un </w:t>
-      </w:r>
+        <w:spacing w:after="384" w:line="276" w:lineRule="auto"/>
+        <w:ind w:firstLine="567"/>
+        <w:jc w:val="both"/>
+      </w:pPr>
       <w:proofErr w:type="spellStart"/>
       <w:r>
+        <w:rPr>
+          <w:b/>
+          <w:bCs/>
+        </w:rPr>
+        <w:t>Bootstrap</w:t>
+      </w:r>
+      <w:proofErr w:type="spellEnd"/>
+      <w:r>
+        <w:rPr>
+          <w:b/>
+          <w:bCs/>
+        </w:rPr>
+        <w:t>:</w:t>
+      </w:r>
+      <w:r>
+        <w:t xml:space="preserve"> </w:t>
+      </w:r>
+      <w:proofErr w:type="spellStart"/>
+      <w:r>
+        <w:t>Bootstrap</w:t>
+      </w:r>
+      <w:proofErr w:type="spellEnd"/>
+      <w:r>
+        <w:t xml:space="preserve"> es un </w:t>
+      </w:r>
+      <w:proofErr w:type="spellStart"/>
+      <w:r>
         <w:t>framework</w:t>
       </w:r>
       <w:proofErr w:type="spellEnd"/>
@@ -4850,36 +4616,83 @@
       </w:r>
       <w:proofErr w:type="spellEnd"/>
       <w:r>
-        <w:t xml:space="preserve">, o sea, con un </w:t>
-      </w:r>
-      <w:proofErr w:type="spellStart"/>
-      <w:r>
-        <w:t>layout</w:t>
-      </w:r>
-      <w:proofErr w:type="spellEnd"/>
-      <w:r>
-        <w:t xml:space="preserve"> que se adapta a la pantalla del dispositivo utilizado por el usuario.</w:t>
-      </w:r>
-      <w:r>
-        <w:br/>
-      </w:r>
-    </w:p>
-    <w:p>
-      <w:pPr>
-        <w:pStyle w:val="Prrafodelista"/>
+        <w:t>, es decir, con un diseño que se adapta a la pantalla del dispositivo utilizado por el usuario.</w:t>
+      </w:r>
+    </w:p>
+    <w:p>
+      <w:pPr>
         <w:numPr>
           <w:ilvl w:val="0"/>
-          <w:numId w:val="18"/>
+          <w:numId w:val="29"/>
         </w:numPr>
-        <w:spacing w:line="276" w:lineRule="auto"/>
-        <w:ind w:left="1416" w:firstLine="567"/>
-        <w:jc w:val="both"/>
-      </w:pPr>
-      <w:r>
-        <w:t xml:space="preserve">Axios: </w:t>
-      </w:r>
-      <w:r>
-        <w:t>Axios es una biblioteca JavaScript que simplifica la realización de solicitudes HTTP desde el navegador o desde Node.js. Proporciona una interfaz fácil de usar para enviar solicitudes AJAX y manejar respuestas de manera eficiente.</w:t>
+        <w:spacing w:after="384" w:line="276" w:lineRule="auto"/>
+        <w:ind w:firstLine="567"/>
+        <w:jc w:val="both"/>
+      </w:pPr>
+      <w:proofErr w:type="spellStart"/>
+      <w:r>
+        <w:rPr>
+          <w:b/>
+          <w:bCs/>
+        </w:rPr>
+        <w:t>Axios</w:t>
+      </w:r>
+      <w:proofErr w:type="spellEnd"/>
+      <w:r>
+        <w:rPr>
+          <w:b/>
+          <w:bCs/>
+        </w:rPr>
+        <w:t>:</w:t>
+      </w:r>
+      <w:r>
+        <w:t xml:space="preserve"> </w:t>
+      </w:r>
+      <w:proofErr w:type="spellStart"/>
+      <w:r>
+        <w:t>Axios</w:t>
+      </w:r>
+      <w:proofErr w:type="spellEnd"/>
+      <w:r>
+        <w:t xml:space="preserve"> es una biblioteca JavaScript que simplifica la realización de solicitudes HTTP desde el navegador o desde Node.js. Proporciona una interfaz fácil de usar para enviar solicitudes AJAX y manejar respuestas de manera eficiente.</w:t>
+      </w:r>
+    </w:p>
+    <w:p>
+      <w:pPr>
+        <w:spacing w:after="384" w:line="276" w:lineRule="auto"/>
+        <w:ind w:firstLine="567"/>
+        <w:jc w:val="both"/>
+      </w:pPr>
+      <w:r>
+        <w:t xml:space="preserve">Además, se ha utilizado </w:t>
+      </w:r>
+      <w:proofErr w:type="spellStart"/>
+      <w:r>
+        <w:rPr>
+          <w:b/>
+          <w:bCs/>
+        </w:rPr>
+        <w:t>LocalStorage</w:t>
+      </w:r>
+      <w:proofErr w:type="spellEnd"/>
+      <w:r>
+        <w:t xml:space="preserve"> para almacenar datos de manera persistente en el navegador del usuario. Aunque </w:t>
+      </w:r>
+      <w:proofErr w:type="spellStart"/>
+      <w:r>
+        <w:t>LocalStorage</w:t>
+      </w:r>
+      <w:proofErr w:type="spellEnd"/>
+      <w:r>
+        <w:t xml:space="preserve"> no es una librería externa, es una funcionalidad importante proporcionada por los navegadores modernos. Los datos almacenados en </w:t>
+      </w:r>
+      <w:proofErr w:type="spellStart"/>
+      <w:r>
+        <w:t>LocalStorage</w:t>
+      </w:r>
+      <w:proofErr w:type="spellEnd"/>
+      <w:r>
+        <w:t xml:space="preserve"> no tienen fecha de expiración y se mantienen incluso si se cierra el navegador, lo que es útil para guardar información del usuario, configuraciones o cualquier dato que deba ser persistente entre sesiones.</w:t>
       </w:r>
     </w:p>
     <w:p>
@@ -4895,527 +4708,39 @@
       <w:pPr>
         <w:pStyle w:val="Ttulo1"/>
       </w:pPr>
-      <w:bookmarkStart w:id="12" w:name="_Toc166596855"/>
+      <w:bookmarkStart w:id="11" w:name="_Toc166596855"/>
+      <w:bookmarkStart w:id="12" w:name="_GoBack"/>
+      <w:bookmarkEnd w:id="12"/>
       <w:r>
         <w:t>Manual de despliegue</w:t>
       </w:r>
-      <w:bookmarkEnd w:id="12"/>
+      <w:bookmarkEnd w:id="11"/>
     </w:p>
     <w:p/>
     <w:p>
       <w:pPr>
-        <w:spacing w:line="276" w:lineRule="auto"/>
+        <w:spacing w:after="161" w:line="276" w:lineRule="auto"/>
         <w:ind w:firstLine="567"/>
         <w:jc w:val="both"/>
       </w:pPr>
       <w:r>
         <w:t xml:space="preserve">Despliegue usando </w:t>
       </w:r>
+      <w:proofErr w:type="spellStart"/>
       <w:r>
         <w:rPr>
           <w:b/>
           <w:bCs/>
         </w:rPr>
-        <w:t>Docker</w:t>
-      </w:r>
+        <w:t>Github</w:t>
+      </w:r>
+      <w:proofErr w:type="spellEnd"/>
       <w:r>
         <w:t>:</w:t>
       </w:r>
     </w:p>
     <w:p>
       <w:pPr>
-        <w:spacing w:line="276" w:lineRule="auto"/>
-        <w:ind w:firstLine="567"/>
-        <w:jc w:val="both"/>
-      </w:pPr>
-      <w:r>
-        <w:t>Para desplegarlo con Docker, necesitaremos estas 3 imágenes:</w:t>
-      </w:r>
-    </w:p>
-    <w:p>
-      <w:pPr>
-        <w:pStyle w:val="Prrafodelista"/>
-        <w:numPr>
-          <w:ilvl w:val="0"/>
-          <w:numId w:val="18"/>
-        </w:numPr>
-        <w:spacing w:line="276" w:lineRule="auto"/>
-        <w:ind w:firstLine="567"/>
-        <w:jc w:val="both"/>
-        <w:rPr>
-          <w:b/>
-          <w:bCs/>
-        </w:rPr>
-      </w:pPr>
-      <w:proofErr w:type="spellStart"/>
-      <w:r>
-        <w:rPr>
-          <w:b/>
-          <w:bCs/>
-        </w:rPr>
-        <w:t>alvaroboyero</w:t>
-      </w:r>
-      <w:proofErr w:type="spellEnd"/>
-      <w:r>
-        <w:rPr>
-          <w:b/>
-          <w:bCs/>
-        </w:rPr>
-        <w:t>/</w:t>
-      </w:r>
-      <w:proofErr w:type="spellStart"/>
-      <w:r>
-        <w:rPr>
-          <w:b/>
-          <w:bCs/>
-        </w:rPr>
-        <w:t>imgbbdd</w:t>
-      </w:r>
-      <w:proofErr w:type="spellEnd"/>
-      <w:r>
-        <w:rPr>
-          <w:b/>
-          <w:bCs/>
-        </w:rPr>
-        <w:t xml:space="preserve"> .</w:t>
-      </w:r>
-    </w:p>
-    <w:p>
-      <w:pPr>
-        <w:pStyle w:val="Prrafodelista"/>
-        <w:numPr>
-          <w:ilvl w:val="0"/>
-          <w:numId w:val="18"/>
-        </w:numPr>
-        <w:spacing w:line="276" w:lineRule="auto"/>
-        <w:ind w:firstLine="567"/>
-        <w:jc w:val="both"/>
-        <w:rPr>
-          <w:b/>
-          <w:bCs/>
-        </w:rPr>
-      </w:pPr>
-      <w:proofErr w:type="spellStart"/>
-      <w:r>
-        <w:rPr>
-          <w:b/>
-          <w:bCs/>
-        </w:rPr>
-        <w:t>alvaroboyero</w:t>
-      </w:r>
-      <w:proofErr w:type="spellEnd"/>
-      <w:r>
-        <w:rPr>
-          <w:b/>
-          <w:bCs/>
-        </w:rPr>
-        <w:t>/</w:t>
-      </w:r>
-      <w:proofErr w:type="spellStart"/>
-      <w:r>
-        <w:rPr>
-          <w:b/>
-          <w:bCs/>
-        </w:rPr>
-        <w:t>imgback</w:t>
-      </w:r>
-      <w:proofErr w:type="spellEnd"/>
-      <w:r>
-        <w:rPr>
-          <w:b/>
-          <w:bCs/>
-        </w:rPr>
-        <w:t xml:space="preserve"> .</w:t>
-      </w:r>
-    </w:p>
-    <w:p>
-      <w:pPr>
-        <w:pStyle w:val="Prrafodelista"/>
-        <w:numPr>
-          <w:ilvl w:val="0"/>
-          <w:numId w:val="18"/>
-        </w:numPr>
-        <w:spacing w:line="276" w:lineRule="auto"/>
-        <w:ind w:firstLine="567"/>
-        <w:jc w:val="both"/>
-        <w:rPr>
-          <w:b/>
-          <w:bCs/>
-        </w:rPr>
-      </w:pPr>
-      <w:proofErr w:type="spellStart"/>
-      <w:r>
-        <w:rPr>
-          <w:b/>
-          <w:bCs/>
-        </w:rPr>
-        <w:t>alvaroboyero</w:t>
-      </w:r>
-      <w:proofErr w:type="spellEnd"/>
-      <w:r>
-        <w:rPr>
-          <w:b/>
-          <w:bCs/>
-        </w:rPr>
-        <w:t>/</w:t>
-      </w:r>
-      <w:proofErr w:type="spellStart"/>
-      <w:r>
-        <w:rPr>
-          <w:b/>
-          <w:bCs/>
-        </w:rPr>
-        <w:t>imgfront</w:t>
-      </w:r>
-      <w:proofErr w:type="spellEnd"/>
-      <w:r>
-        <w:rPr>
-          <w:b/>
-          <w:bCs/>
-        </w:rPr>
-        <w:t xml:space="preserve"> .</w:t>
-      </w:r>
-    </w:p>
-    <w:p>
-      <w:pPr>
-        <w:spacing w:line="276" w:lineRule="auto"/>
-        <w:ind w:firstLine="567"/>
-        <w:jc w:val="both"/>
-      </w:pPr>
-      <w:r>
-        <w:t xml:space="preserve">Con estas tres imágenes, las bajaremos haciendo </w:t>
-      </w:r>
-      <w:proofErr w:type="spellStart"/>
-      <w:r>
-        <w:t>pull</w:t>
-      </w:r>
-      <w:proofErr w:type="spellEnd"/>
-      <w:r>
-        <w:t xml:space="preserve"> de ellas:</w:t>
-      </w:r>
-    </w:p>
-    <w:p>
-      <w:pPr>
-        <w:pStyle w:val="Prrafodelista"/>
-        <w:numPr>
-          <w:ilvl w:val="0"/>
-          <w:numId w:val="22"/>
-        </w:numPr>
-        <w:spacing w:line="276" w:lineRule="auto"/>
-        <w:ind w:firstLine="567"/>
-        <w:jc w:val="both"/>
-        <w:rPr>
-          <w:b/>
-          <w:bCs/>
-        </w:rPr>
-      </w:pPr>
-      <w:proofErr w:type="spellStart"/>
-      <w:r>
-        <w:rPr>
-          <w:b/>
-          <w:bCs/>
-        </w:rPr>
-        <w:t>docker</w:t>
-      </w:r>
-      <w:proofErr w:type="spellEnd"/>
-      <w:r>
-        <w:rPr>
-          <w:b/>
-          <w:bCs/>
-        </w:rPr>
-        <w:t xml:space="preserve"> </w:t>
-      </w:r>
-      <w:proofErr w:type="spellStart"/>
-      <w:r>
-        <w:rPr>
-          <w:b/>
-          <w:bCs/>
-        </w:rPr>
-        <w:t>pull</w:t>
-      </w:r>
-      <w:proofErr w:type="spellEnd"/>
-      <w:r>
-        <w:rPr>
-          <w:b/>
-          <w:bCs/>
-        </w:rPr>
-        <w:t xml:space="preserve"> </w:t>
-      </w:r>
-      <w:proofErr w:type="spellStart"/>
-      <w:r>
-        <w:rPr>
-          <w:b/>
-          <w:bCs/>
-        </w:rPr>
-        <w:t>alvaroboyero</w:t>
-      </w:r>
-      <w:proofErr w:type="spellEnd"/>
-      <w:r>
-        <w:rPr>
-          <w:b/>
-          <w:bCs/>
-        </w:rPr>
-        <w:t>/</w:t>
-      </w:r>
-      <w:proofErr w:type="spellStart"/>
-      <w:r>
-        <w:rPr>
-          <w:b/>
-          <w:bCs/>
-        </w:rPr>
-        <w:t>imgbbdd:latest</w:t>
-      </w:r>
-      <w:proofErr w:type="spellEnd"/>
-    </w:p>
-    <w:p>
-      <w:pPr>
-        <w:pStyle w:val="Prrafodelista"/>
-        <w:numPr>
-          <w:ilvl w:val="0"/>
-          <w:numId w:val="22"/>
-        </w:numPr>
-        <w:spacing w:line="276" w:lineRule="auto"/>
-        <w:ind w:firstLine="567"/>
-        <w:jc w:val="both"/>
-        <w:rPr>
-          <w:b/>
-          <w:bCs/>
-        </w:rPr>
-      </w:pPr>
-      <w:proofErr w:type="spellStart"/>
-      <w:r>
-        <w:rPr>
-          <w:b/>
-          <w:bCs/>
-        </w:rPr>
-        <w:t>docker</w:t>
-      </w:r>
-      <w:proofErr w:type="spellEnd"/>
-      <w:r>
-        <w:rPr>
-          <w:b/>
-          <w:bCs/>
-        </w:rPr>
-        <w:t xml:space="preserve"> </w:t>
-      </w:r>
-      <w:proofErr w:type="spellStart"/>
-      <w:r>
-        <w:rPr>
-          <w:b/>
-          <w:bCs/>
-        </w:rPr>
-        <w:t>pull</w:t>
-      </w:r>
-      <w:proofErr w:type="spellEnd"/>
-      <w:r>
-        <w:rPr>
-          <w:b/>
-          <w:bCs/>
-        </w:rPr>
-        <w:t xml:space="preserve"> </w:t>
-      </w:r>
-      <w:proofErr w:type="spellStart"/>
-      <w:r>
-        <w:rPr>
-          <w:b/>
-          <w:bCs/>
-        </w:rPr>
-        <w:t>alvaroboyero</w:t>
-      </w:r>
-      <w:proofErr w:type="spellEnd"/>
-      <w:r>
-        <w:rPr>
-          <w:b/>
-          <w:bCs/>
-        </w:rPr>
-        <w:t>/</w:t>
-      </w:r>
-      <w:proofErr w:type="spellStart"/>
-      <w:r>
-        <w:rPr>
-          <w:b/>
-          <w:bCs/>
-        </w:rPr>
-        <w:t>imgback:latest</w:t>
-      </w:r>
-      <w:proofErr w:type="spellEnd"/>
-    </w:p>
-    <w:p>
-      <w:pPr>
-        <w:pStyle w:val="Prrafodelista"/>
-        <w:numPr>
-          <w:ilvl w:val="0"/>
-          <w:numId w:val="22"/>
-        </w:numPr>
-        <w:spacing w:line="276" w:lineRule="auto"/>
-        <w:ind w:firstLine="567"/>
-        <w:jc w:val="both"/>
-        <w:rPr>
-          <w:b/>
-          <w:bCs/>
-        </w:rPr>
-      </w:pPr>
-      <w:proofErr w:type="spellStart"/>
-      <w:r>
-        <w:rPr>
-          <w:b/>
-          <w:bCs/>
-        </w:rPr>
-        <w:t>docker</w:t>
-      </w:r>
-      <w:proofErr w:type="spellEnd"/>
-      <w:r>
-        <w:rPr>
-          <w:b/>
-          <w:bCs/>
-        </w:rPr>
-        <w:t xml:space="preserve"> </w:t>
-      </w:r>
-      <w:proofErr w:type="spellStart"/>
-      <w:r>
-        <w:rPr>
-          <w:b/>
-          <w:bCs/>
-        </w:rPr>
-        <w:t>pull</w:t>
-      </w:r>
-      <w:proofErr w:type="spellEnd"/>
-      <w:r>
-        <w:rPr>
-          <w:b/>
-          <w:bCs/>
-        </w:rPr>
-        <w:t xml:space="preserve"> </w:t>
-      </w:r>
-      <w:proofErr w:type="spellStart"/>
-      <w:r>
-        <w:rPr>
-          <w:b/>
-          <w:bCs/>
-        </w:rPr>
-        <w:t>alvaroboyero</w:t>
-      </w:r>
-      <w:proofErr w:type="spellEnd"/>
-      <w:r>
-        <w:rPr>
-          <w:b/>
-          <w:bCs/>
-        </w:rPr>
-        <w:t>/</w:t>
-      </w:r>
-      <w:proofErr w:type="spellStart"/>
-      <w:r>
-        <w:rPr>
-          <w:b/>
-          <w:bCs/>
-        </w:rPr>
-        <w:t>imgfront:latest</w:t>
-      </w:r>
-      <w:proofErr w:type="spellEnd"/>
-      <w:r>
-        <w:rPr>
-          <w:b/>
-          <w:bCs/>
-        </w:rPr>
-        <w:t>.</w:t>
-      </w:r>
-    </w:p>
-    <w:p>
-      <w:pPr>
-        <w:spacing w:line="276" w:lineRule="auto"/>
-        <w:ind w:firstLine="567"/>
-        <w:jc w:val="both"/>
-      </w:pPr>
-      <w:r>
-        <w:t>Una vez bajadas las imágenes, ejecutaremos el siguiente comando:</w:t>
-      </w:r>
-    </w:p>
-    <w:p>
-      <w:pPr>
-        <w:pStyle w:val="Prrafodelista"/>
-        <w:numPr>
-          <w:ilvl w:val="0"/>
-          <w:numId w:val="23"/>
-        </w:numPr>
-        <w:spacing w:line="276" w:lineRule="auto"/>
-        <w:ind w:firstLine="567"/>
-        <w:jc w:val="both"/>
-        <w:rPr>
-          <w:b/>
-          <w:bCs/>
-        </w:rPr>
-      </w:pPr>
-      <w:proofErr w:type="spellStart"/>
-      <w:r>
-        <w:rPr>
-          <w:b/>
-          <w:bCs/>
-        </w:rPr>
-        <w:t>docker</w:t>
-      </w:r>
-      <w:proofErr w:type="spellEnd"/>
-      <w:r>
-        <w:rPr>
-          <w:b/>
-          <w:bCs/>
-        </w:rPr>
-        <w:t xml:space="preserve"> -</w:t>
-      </w:r>
-      <w:proofErr w:type="spellStart"/>
-      <w:r>
-        <w:rPr>
-          <w:b/>
-          <w:bCs/>
-        </w:rPr>
-        <w:t>compose</w:t>
-      </w:r>
-      <w:proofErr w:type="spellEnd"/>
-      <w:r>
-        <w:rPr>
-          <w:b/>
-          <w:bCs/>
-        </w:rPr>
-        <w:t xml:space="preserve"> -up –</w:t>
-      </w:r>
-      <w:proofErr w:type="spellStart"/>
-      <w:r>
-        <w:rPr>
-          <w:b/>
-          <w:bCs/>
-        </w:rPr>
-        <w:t>build</w:t>
-      </w:r>
-      <w:proofErr w:type="spellEnd"/>
-    </w:p>
-    <w:p>
-      <w:pPr>
-        <w:spacing w:line="276" w:lineRule="auto"/>
-        <w:ind w:firstLine="567"/>
-        <w:jc w:val="both"/>
-      </w:pPr>
-      <w:r>
-        <w:t>Con esto ejecutaremos las 3 imágenes y a su vez arrancará el contenedor. El back-</w:t>
-      </w:r>
-      <w:proofErr w:type="spellStart"/>
-      <w:r>
-        <w:t>end</w:t>
-      </w:r>
-      <w:proofErr w:type="spellEnd"/>
-      <w:r>
-        <w:t xml:space="preserve"> escuchará el puerto 8080 y el </w:t>
-      </w:r>
-      <w:proofErr w:type="spellStart"/>
-      <w:r>
-        <w:t>front-end</w:t>
-      </w:r>
-      <w:proofErr w:type="spellEnd"/>
-      <w:r>
-        <w:t xml:space="preserve"> el puerto 8081.</w:t>
-      </w:r>
-    </w:p>
-    <w:p/>
-    <w:p>
-      <w:pPr>
         <w:spacing w:after="161" w:line="276" w:lineRule="auto"/>
         <w:ind w:firstLine="567"/>
         <w:jc w:val="both"/>
@@ -5428,36 +4753,6 @@
         <w:jc w:val="both"/>
       </w:pPr>
       <w:r>
-        <w:t xml:space="preserve">Despliegue usando </w:t>
-      </w:r>
-      <w:proofErr w:type="spellStart"/>
-      <w:r>
-        <w:rPr>
-          <w:b/>
-          <w:bCs/>
-        </w:rPr>
-        <w:t>Github</w:t>
-      </w:r>
-      <w:proofErr w:type="spellEnd"/>
-      <w:r>
-        <w:t>:</w:t>
-      </w:r>
-    </w:p>
-    <w:p>
-      <w:pPr>
-        <w:spacing w:after="161" w:line="276" w:lineRule="auto"/>
-        <w:ind w:firstLine="567"/>
-        <w:jc w:val="both"/>
-      </w:pPr>
-    </w:p>
-    <w:p>
-      <w:pPr>
-        <w:spacing w:after="161" w:line="276" w:lineRule="auto"/>
-        <w:ind w:firstLine="567"/>
-        <w:jc w:val="both"/>
-      </w:pPr>
-      <w:r>
-        <w:lastRenderedPageBreak/>
         <w:t xml:space="preserve">Suponiendo que nuestro repositorio de </w:t>
       </w:r>
       <w:proofErr w:type="spellStart"/>
@@ -5525,7 +4820,15 @@
         <w:t>IntelliJ</w:t>
       </w:r>
       <w:r>
-        <w:t xml:space="preserve"> IDEA por ejemplo), abrimos la terminal del editor de código y tendremos que instalar las dependencias del proyecto, para ello usar este comando. </w:t>
+        <w:t xml:space="preserve"> </w:t>
+      </w:r>
+      <w:proofErr w:type="gramStart"/>
+      <w:r>
+        <w:t>IDEA</w:t>
+      </w:r>
+      <w:proofErr w:type="gramEnd"/>
+      <w:r>
+        <w:t xml:space="preserve"> por ejemplo), abrimos la terminal del editor de código y tendremos que instalar las dependencias del proyecto, para ello usar este comando. </w:t>
       </w:r>
       <w:proofErr w:type="spellStart"/>
       <w:r>
@@ -5604,6 +4907,7 @@
         <w:jc w:val="both"/>
       </w:pPr>
       <w:r>
+        <w:lastRenderedPageBreak/>
         <w:t xml:space="preserve">En este caso al estar ocupado el puerto 8080, se asigna automáticamente el puerto 8081. En caso de que queramos acceder a la página web, en la terminal se nos mostrará con cuales </w:t>
       </w:r>
       <w:proofErr w:type="spellStart"/>
@@ -5655,7 +4959,7 @@
 </file>
 
 <file path=word/endnotes.xml><?xml version="1.0" encoding="utf-8"?>
-<w:endnotes xmlns:wpc="http://schemas.microsoft.com/office/word/2010/wordprocessingCanvas" xmlns:cx="http://schemas.microsoft.com/office/drawing/2014/chartex" xmlns:cx1="http://schemas.microsoft.com/office/drawing/2015/9/8/chartex" xmlns:cx2="http://schemas.microsoft.com/office/drawing/2015/10/21/chartex" xmlns:cx3="http://schemas.microsoft.com/office/drawing/2016/5/9/chartex" xmlns:cx4="http://schemas.microsoft.com/office/drawing/2016/5/10/chartex" xmlns:cx5="http://schemas.microsoft.com/office/drawing/2016/5/11/chartex" xmlns:cx6="http://schemas.microsoft.com/office/drawing/2016/5/12/chartex" xmlns:cx7="http://schemas.microsoft.com/office/drawing/2016/5/13/chartex" xmlns:cx8="http://schemas.microsoft.com/office/drawing/2016/5/14/chartex" xmlns:mc="http://schemas.openxmlformats.org/markup-compatibility/2006" xmlns:aink="http://schemas.microsoft.com/office/drawing/2016/ink" xmlns:am3d="http://schemas.microsoft.com/office/drawing/2017/model3d" xmlns:o="urn:schemas-microsoft-com:office:office" xmlns:oel="http://schemas.microsoft.com/office/2019/extlst" xmlns:r="http://schemas.openxmlformats.org/officeDocument/2006/relationships" xmlns:m="http://schemas.openxmlformats.org/officeDocument/2006/math" xmlns:v="urn:schemas-microsoft-com:vml" xmlns:wp14="http://schemas.microsoft.com/office/word/2010/wordprocessingDrawing" xmlns:wp="http://schemas.openxmlformats.org/drawingml/2006/wordprocessingDrawing" xmlns:w10="urn:schemas-microsoft-com:office:word" xmlns:w="http://schemas.openxmlformats.org/wordprocessingml/2006/main" xmlns:w14="http://schemas.microsoft.com/office/word/2010/wordml" xmlns:w15="http://schemas.microsoft.com/office/word/2012/wordml" xmlns:w16cex="http://schemas.microsoft.com/office/word/2018/wordml/cex" xmlns:w16cid="http://schemas.microsoft.com/office/word/2016/wordml/cid" xmlns:w16="http://schemas.microsoft.com/office/word/2018/wordml" xmlns:w16sdtdh="http://schemas.microsoft.com/office/word/2020/wordml/sdtdatahash" xmlns:w16se="http://schemas.microsoft.com/office/word/2015/wordml/symex" xmlns:wpg="http://schemas.microsoft.com/office/word/2010/wordprocessingGroup" xmlns:wpi="http://schemas.microsoft.com/office/word/2010/wordprocessingInk" xmlns:wne="http://schemas.microsoft.com/office/word/2006/wordml" xmlns:wps="http://schemas.microsoft.com/office/word/2010/wordprocessingShape" mc:Ignorable="w14 w15 w16se w16cid w16 w16cex w16sdtdh wp14">
+<w:endnotes xmlns:wpc="http://schemas.microsoft.com/office/word/2010/wordprocessingCanvas" xmlns:cx="http://schemas.microsoft.com/office/drawing/2014/chartex" xmlns:cx1="http://schemas.microsoft.com/office/drawing/2015/9/8/chartex" xmlns:mc="http://schemas.openxmlformats.org/markup-compatibility/2006" xmlns:o="urn:schemas-microsoft-com:office:office" xmlns:r="http://schemas.openxmlformats.org/officeDocument/2006/relationships" xmlns:m="http://schemas.openxmlformats.org/officeDocument/2006/math" xmlns:v="urn:schemas-microsoft-com:vml" xmlns:wp14="http://schemas.microsoft.com/office/word/2010/wordprocessingDrawing" xmlns:wp="http://schemas.openxmlformats.org/drawingml/2006/wordprocessingDrawing" xmlns:w10="urn:schemas-microsoft-com:office:word" xmlns:w="http://schemas.openxmlformats.org/wordprocessingml/2006/main" xmlns:w14="http://schemas.microsoft.com/office/word/2010/wordml" xmlns:w15="http://schemas.microsoft.com/office/word/2012/wordml" xmlns:w16se="http://schemas.microsoft.com/office/word/2015/wordml/symex" xmlns:wpg="http://schemas.microsoft.com/office/word/2010/wordprocessingGroup" xmlns:wpi="http://schemas.microsoft.com/office/word/2010/wordprocessingInk" xmlns:wne="http://schemas.microsoft.com/office/word/2006/wordml" xmlns:wps="http://schemas.microsoft.com/office/word/2010/wordprocessingShape" mc:Ignorable="w14 w15 w16se wp14">
   <w:endnote w:type="separator" w:id="-1">
     <w:p>
       <w:pPr>
@@ -5680,7 +4984,7 @@
 </file>
 
 <file path=word/footer1.xml><?xml version="1.0" encoding="utf-8"?>
-<w:ftr xmlns:wpc="http://schemas.microsoft.com/office/word/2010/wordprocessingCanvas" xmlns:cx="http://schemas.microsoft.com/office/drawing/2014/chartex" xmlns:cx1="http://schemas.microsoft.com/office/drawing/2015/9/8/chartex" xmlns:cx2="http://schemas.microsoft.com/office/drawing/2015/10/21/chartex" xmlns:cx3="http://schemas.microsoft.com/office/drawing/2016/5/9/chartex" xmlns:cx4="http://schemas.microsoft.com/office/drawing/2016/5/10/chartex" xmlns:cx5="http://schemas.microsoft.com/office/drawing/2016/5/11/chartex" xmlns:cx6="http://schemas.microsoft.com/office/drawing/2016/5/12/chartex" xmlns:cx7="http://schemas.microsoft.com/office/drawing/2016/5/13/chartex" xmlns:cx8="http://schemas.microsoft.com/office/drawing/2016/5/14/chartex" xmlns:mc="http://schemas.openxmlformats.org/markup-compatibility/2006" xmlns:aink="http://schemas.microsoft.com/office/drawing/2016/ink" xmlns:am3d="http://schemas.microsoft.com/office/drawing/2017/model3d" xmlns:o="urn:schemas-microsoft-com:office:office" xmlns:oel="http://schemas.microsoft.com/office/2019/extlst" xmlns:r="http://schemas.openxmlformats.org/officeDocument/2006/relationships" xmlns:m="http://schemas.openxmlformats.org/officeDocument/2006/math" xmlns:v="urn:schemas-microsoft-com:vml" xmlns:wp14="http://schemas.microsoft.com/office/word/2010/wordprocessingDrawing" xmlns:wp="http://schemas.openxmlformats.org/drawingml/2006/wordprocessingDrawing" xmlns:w10="urn:schemas-microsoft-com:office:word" xmlns:w="http://schemas.openxmlformats.org/wordprocessingml/2006/main" xmlns:w14="http://schemas.microsoft.com/office/word/2010/wordml" xmlns:w15="http://schemas.microsoft.com/office/word/2012/wordml" xmlns:w16cex="http://schemas.microsoft.com/office/word/2018/wordml/cex" xmlns:w16cid="http://schemas.microsoft.com/office/word/2016/wordml/cid" xmlns:w16="http://schemas.microsoft.com/office/word/2018/wordml" xmlns:w16sdtdh="http://schemas.microsoft.com/office/word/2020/wordml/sdtdatahash" xmlns:w16se="http://schemas.microsoft.com/office/word/2015/wordml/symex" xmlns:wpg="http://schemas.microsoft.com/office/word/2010/wordprocessingGroup" xmlns:wpi="http://schemas.microsoft.com/office/word/2010/wordprocessingInk" xmlns:wne="http://schemas.microsoft.com/office/word/2006/wordml" xmlns:wps="http://schemas.microsoft.com/office/word/2010/wordprocessingShape" mc:Ignorable="w14 w15 w16se w16cid w16 w16cex w16sdtdh wp14">
+<w:ftr xmlns:wpc="http://schemas.microsoft.com/office/word/2010/wordprocessingCanvas" xmlns:cx="http://schemas.microsoft.com/office/drawing/2014/chartex" xmlns:cx1="http://schemas.microsoft.com/office/drawing/2015/9/8/chartex" xmlns:mc="http://schemas.openxmlformats.org/markup-compatibility/2006" xmlns:o="urn:schemas-microsoft-com:office:office" xmlns:r="http://schemas.openxmlformats.org/officeDocument/2006/relationships" xmlns:m="http://schemas.openxmlformats.org/officeDocument/2006/math" xmlns:v="urn:schemas-microsoft-com:vml" xmlns:wp14="http://schemas.microsoft.com/office/word/2010/wordprocessingDrawing" xmlns:wp="http://schemas.openxmlformats.org/drawingml/2006/wordprocessingDrawing" xmlns:w10="urn:schemas-microsoft-com:office:word" xmlns:w="http://schemas.openxmlformats.org/wordprocessingml/2006/main" xmlns:w14="http://schemas.microsoft.com/office/word/2010/wordml" xmlns:w15="http://schemas.microsoft.com/office/word/2012/wordml" xmlns:w16se="http://schemas.microsoft.com/office/word/2015/wordml/symex" xmlns:wpg="http://schemas.microsoft.com/office/word/2010/wordprocessingGroup" xmlns:wpi="http://schemas.microsoft.com/office/word/2010/wordprocessingInk" xmlns:wne="http://schemas.microsoft.com/office/word/2006/wordml" xmlns:wps="http://schemas.microsoft.com/office/word/2010/wordprocessingShape" mc:Ignorable="w14 w15 w16se wp14">
   <w:sdt>
     <w:sdtPr>
       <w:rPr>
@@ -5713,6 +5017,7 @@
               <w:rPr>
                 <w:rFonts w:asciiTheme="majorHAnsi" w:eastAsiaTheme="majorEastAsia" w:hAnsiTheme="majorHAnsi" w:cstheme="majorBidi"/>
                 <w:noProof/>
+                <w:lang w:eastAsia="es-ES"/>
               </w:rPr>
               <mc:AlternateContent>
                 <mc:Choice Requires="wps">
@@ -5780,11 +5085,12 @@
                                     <w:rPr>
                                       <w:b/>
                                       <w:bCs/>
+                                      <w:noProof/>
                                       <w:color w:val="FFFFFF" w:themeColor="background1"/>
                                       <w:sz w:val="32"/>
                                       <w:szCs w:val="32"/>
                                     </w:rPr>
-                                    <w:t>2</w:t>
+                                    <w:t>13</w:t>
                                   </w:r>
                                   <w:r>
                                     <w:rPr>
@@ -5816,7 +5122,7 @@
                 </mc:Choice>
                 <mc:Fallback>
                   <w:pict>
-                    <v:oval w14:anchorId="7DB46D47" id="Elipse 3" o:spid="_x0000_s1026" style="position:absolute;margin-left:0;margin-top:0;width:49.35pt;height:49.35pt;z-index:251659264;visibility:visible;mso-wrap-style:square;mso-width-percent:0;mso-height-percent:0;mso-wrap-distance-left:9pt;mso-wrap-distance-top:0;mso-wrap-distance-right:9pt;mso-wrap-distance-bottom:0;mso-position-horizontal:center;mso-position-horizontal-relative:margin;mso-position-vertical:center;mso-position-vertical-relative:bottom-margin-area;mso-width-percent:0;mso-height-percent:0;mso-width-relative:page;mso-height-relative:page;v-text-anchor:middle" o:gfxdata="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" fillcolor="#00b050" stroked="f">
+                    <v:oval w14:anchorId="7DB46D47" id="Elipse 3" o:spid="_x0000_s1026" style="position:absolute;margin-left:0;margin-top:0;width:49.35pt;height:49.35pt;z-index:251659264;visibility:visible;mso-wrap-style:square;mso-width-percent:0;mso-height-percent:0;mso-wrap-distance-left:9pt;mso-wrap-distance-top:0;mso-wrap-distance-right:9pt;mso-wrap-distance-bottom:0;mso-position-horizontal:center;mso-position-horizontal-relative:margin;mso-position-vertical:center;mso-position-vertical-relative:bottom-margin-area;mso-width-percent:0;mso-height-percent:0;mso-width-relative:page;mso-height-relative:page;v-text-anchor:middle" o:gfxdata="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" fillcolor="#00b050" stroked="f">
                       <v:textbox>
                         <w:txbxContent>
                           <w:p>
@@ -5844,11 +5150,12 @@
                               <w:rPr>
                                 <w:b/>
                                 <w:bCs/>
+                                <w:noProof/>
                                 <w:color w:val="FFFFFF" w:themeColor="background1"/>
                                 <w:sz w:val="32"/>
                                 <w:szCs w:val="32"/>
                               </w:rPr>
-                              <w:t>2</w:t>
+                              <w:t>13</w:t>
                             </w:r>
                             <w:r>
                               <w:rPr>
@@ -5883,7 +5190,7 @@
 </file>
 
 <file path=word/footnotes.xml><?xml version="1.0" encoding="utf-8"?>
-<w:footnotes xmlns:wpc="http://schemas.microsoft.com/office/word/2010/wordprocessingCanvas" xmlns:cx="http://schemas.microsoft.com/office/drawing/2014/chartex" xmlns:cx1="http://schemas.microsoft.com/office/drawing/2015/9/8/chartex" xmlns:cx2="http://schemas.microsoft.com/office/drawing/2015/10/21/chartex" xmlns:cx3="http://schemas.microsoft.com/office/drawing/2016/5/9/chartex" xmlns:cx4="http://schemas.microsoft.com/office/drawing/2016/5/10/chartex" xmlns:cx5="http://schemas.microsoft.com/office/drawing/2016/5/11/chartex" xmlns:cx6="http://schemas.microsoft.com/office/drawing/2016/5/12/chartex" xmlns:cx7="http://schemas.microsoft.com/office/drawing/2016/5/13/chartex" xmlns:cx8="http://schemas.microsoft.com/office/drawing/2016/5/14/chartex" xmlns:mc="http://schemas.openxmlformats.org/markup-compatibility/2006" xmlns:aink="http://schemas.microsoft.com/office/drawing/2016/ink" xmlns:am3d="http://schemas.microsoft.com/office/drawing/2017/model3d" xmlns:o="urn:schemas-microsoft-com:office:office" xmlns:oel="http://schemas.microsoft.com/office/2019/extlst" xmlns:r="http://schemas.openxmlformats.org/officeDocument/2006/relationships" xmlns:m="http://schemas.openxmlformats.org/officeDocument/2006/math" xmlns:v="urn:schemas-microsoft-com:vml" xmlns:wp14="http://schemas.microsoft.com/office/word/2010/wordprocessingDrawing" xmlns:wp="http://schemas.openxmlformats.org/drawingml/2006/wordprocessingDrawing" xmlns:w10="urn:schemas-microsoft-com:office:word" xmlns:w="http://schemas.openxmlformats.org/wordprocessingml/2006/main" xmlns:w14="http://schemas.microsoft.com/office/word/2010/wordml" xmlns:w15="http://schemas.microsoft.com/office/word/2012/wordml" xmlns:w16cex="http://schemas.microsoft.com/office/word/2018/wordml/cex" xmlns:w16cid="http://schemas.microsoft.com/office/word/2016/wordml/cid" xmlns:w16="http://schemas.microsoft.com/office/word/2018/wordml" xmlns:w16sdtdh="http://schemas.microsoft.com/office/word/2020/wordml/sdtdatahash" xmlns:w16se="http://schemas.microsoft.com/office/word/2015/wordml/symex" xmlns:wpg="http://schemas.microsoft.com/office/word/2010/wordprocessingGroup" xmlns:wpi="http://schemas.microsoft.com/office/word/2010/wordprocessingInk" xmlns:wne="http://schemas.microsoft.com/office/word/2006/wordml" xmlns:wps="http://schemas.microsoft.com/office/word/2010/wordprocessingShape" mc:Ignorable="w14 w15 w16se w16cid w16 w16cex w16sdtdh wp14">
+<w:footnotes xmlns:wpc="http://schemas.microsoft.com/office/word/2010/wordprocessingCanvas" xmlns:cx="http://schemas.microsoft.com/office/drawing/2014/chartex" xmlns:cx1="http://schemas.microsoft.com/office/drawing/2015/9/8/chartex" xmlns:mc="http://schemas.openxmlformats.org/markup-compatibility/2006" xmlns:o="urn:schemas-microsoft-com:office:office" xmlns:r="http://schemas.openxmlformats.org/officeDocument/2006/relationships" xmlns:m="http://schemas.openxmlformats.org/officeDocument/2006/math" xmlns:v="urn:schemas-microsoft-com:vml" xmlns:wp14="http://schemas.microsoft.com/office/word/2010/wordprocessingDrawing" xmlns:wp="http://schemas.openxmlformats.org/drawingml/2006/wordprocessingDrawing" xmlns:w10="urn:schemas-microsoft-com:office:word" xmlns:w="http://schemas.openxmlformats.org/wordprocessingml/2006/main" xmlns:w14="http://schemas.microsoft.com/office/word/2010/wordml" xmlns:w15="http://schemas.microsoft.com/office/word/2012/wordml" xmlns:w16se="http://schemas.microsoft.com/office/word/2015/wordml/symex" xmlns:wpg="http://schemas.microsoft.com/office/word/2010/wordprocessingGroup" xmlns:wpi="http://schemas.microsoft.com/office/word/2010/wordprocessingInk" xmlns:wne="http://schemas.microsoft.com/office/word/2006/wordml" xmlns:wps="http://schemas.microsoft.com/office/word/2010/wordprocessingShape" mc:Ignorable="w14 w15 w16se wp14">
   <w:footnote w:type="separator" w:id="-1">
     <w:p>
       <w:pPr>
@@ -5908,7 +5215,7 @@
 </file>
 
 <file path=word/numbering.xml><?xml version="1.0" encoding="utf-8"?>
-<w:numbering xmlns:wpc="http://schemas.microsoft.com/office/word/2010/wordprocessingCanvas" xmlns:cx="http://schemas.microsoft.com/office/drawing/2014/chartex" xmlns:cx1="http://schemas.microsoft.com/office/drawing/2015/9/8/chartex" xmlns:cx2="http://schemas.microsoft.com/office/drawing/2015/10/21/chartex" xmlns:cx3="http://schemas.microsoft.com/office/drawing/2016/5/9/chartex" xmlns:cx4="http://schemas.microsoft.com/office/drawing/2016/5/10/chartex" xmlns:cx5="http://schemas.microsoft.com/office/drawing/2016/5/11/chartex" xmlns:cx6="http://schemas.microsoft.com/office/drawing/2016/5/12/chartex" xmlns:cx7="http://schemas.microsoft.com/office/drawing/2016/5/13/chartex" xmlns:cx8="http://schemas.microsoft.com/office/drawing/2016/5/14/chartex" xmlns:mc="http://schemas.openxmlformats.org/markup-compatibility/2006" xmlns:aink="http://schemas.microsoft.com/office/drawing/2016/ink" xmlns:am3d="http://schemas.microsoft.com/office/drawing/2017/model3d" xmlns:o="urn:schemas-microsoft-com:office:office" xmlns:oel="http://schemas.microsoft.com/office/2019/extlst" xmlns:r="http://schemas.openxmlformats.org/officeDocument/2006/relationships" xmlns:m="http://schemas.openxmlformats.org/officeDocument/2006/math" xmlns:v="urn:schemas-microsoft-com:vml" xmlns:wp14="http://schemas.microsoft.com/office/word/2010/wordprocessingDrawing" xmlns:wp="http://schemas.openxmlformats.org/drawingml/2006/wordprocessingDrawing" xmlns:w10="urn:schemas-microsoft-com:office:word" xmlns:w="http://schemas.openxmlformats.org/wordprocessingml/2006/main" xmlns:w14="http://schemas.microsoft.com/office/word/2010/wordml" xmlns:w15="http://schemas.microsoft.com/office/word/2012/wordml" xmlns:w16cex="http://schemas.microsoft.com/office/word/2018/wordml/cex" xmlns:w16cid="http://schemas.microsoft.com/office/word/2016/wordml/cid" xmlns:w16="http://schemas.microsoft.com/office/word/2018/wordml" xmlns:w16sdtdh="http://schemas.microsoft.com/office/word/2020/wordml/sdtdatahash" xmlns:w16se="http://schemas.microsoft.com/office/word/2015/wordml/symex" xmlns:wpg="http://schemas.microsoft.com/office/word/2010/wordprocessingGroup" xmlns:wpi="http://schemas.microsoft.com/office/word/2010/wordprocessingInk" xmlns:wne="http://schemas.microsoft.com/office/word/2006/wordml" xmlns:wps="http://schemas.microsoft.com/office/word/2010/wordprocessingShape" mc:Ignorable="w14 w15 w16se w16cid w16 w16cex w16sdtdh wp14">
+<w:numbering xmlns:wpc="http://schemas.microsoft.com/office/word/2010/wordprocessingCanvas" xmlns:cx="http://schemas.microsoft.com/office/drawing/2014/chartex" xmlns:cx1="http://schemas.microsoft.com/office/drawing/2015/9/8/chartex" xmlns:mc="http://schemas.openxmlformats.org/markup-compatibility/2006" xmlns:o="urn:schemas-microsoft-com:office:office" xmlns:r="http://schemas.openxmlformats.org/officeDocument/2006/relationships" xmlns:m="http://schemas.openxmlformats.org/officeDocument/2006/math" xmlns:v="urn:schemas-microsoft-com:vml" xmlns:wp14="http://schemas.microsoft.com/office/word/2010/wordprocessingDrawing" xmlns:wp="http://schemas.openxmlformats.org/drawingml/2006/wordprocessingDrawing" xmlns:w10="urn:schemas-microsoft-com:office:word" xmlns:w="http://schemas.openxmlformats.org/wordprocessingml/2006/main" xmlns:w14="http://schemas.microsoft.com/office/word/2010/wordml" xmlns:w15="http://schemas.microsoft.com/office/word/2012/wordml" xmlns:w16se="http://schemas.microsoft.com/office/word/2015/wordml/symex" xmlns:wpg="http://schemas.microsoft.com/office/word/2010/wordprocessingGroup" xmlns:wpi="http://schemas.microsoft.com/office/word/2010/wordprocessingInk" xmlns:wne="http://schemas.microsoft.com/office/word/2006/wordml" xmlns:wps="http://schemas.microsoft.com/office/word/2010/wordprocessingShape" mc:Ignorable="w14 w15 w16se wp14">
   <w:abstractNum w:abstractNumId="0" w15:restartNumberingAfterBreak="0">
     <w:nsid w:val="014D040F"/>
     <w:multiLevelType w:val="hybridMultilevel"/>
@@ -6476,6 +5783,453 @@
     </w:lvl>
   </w:abstractNum>
   <w:abstractNum w:abstractNumId="5" w15:restartNumberingAfterBreak="0">
+    <w:nsid w:val="12A15925"/>
+    <w:multiLevelType w:val="multilevel"/>
+    <w:tmpl w:val="6D466DA0"/>
+    <w:lvl w:ilvl="0">
+      <w:start w:val="1"/>
+      <w:numFmt w:val="bullet"/>
+      <w:lvlText w:val=""/>
+      <w:lvlJc w:val="left"/>
+      <w:pPr>
+        <w:tabs>
+          <w:tab w:val="num" w:pos="720"/>
+        </w:tabs>
+        <w:ind w:left="720" w:hanging="360"/>
+      </w:pPr>
+      <w:rPr>
+        <w:rFonts w:ascii="Symbol" w:hAnsi="Symbol" w:hint="default"/>
+        <w:sz w:val="20"/>
+      </w:rPr>
+    </w:lvl>
+    <w:lvl w:ilvl="1" w:tentative="1">
+      <w:start w:val="1"/>
+      <w:numFmt w:val="bullet"/>
+      <w:lvlText w:val="o"/>
+      <w:lvlJc w:val="left"/>
+      <w:pPr>
+        <w:tabs>
+          <w:tab w:val="num" w:pos="1440"/>
+        </w:tabs>
+        <w:ind w:left="1440" w:hanging="360"/>
+      </w:pPr>
+      <w:rPr>
+        <w:rFonts w:ascii="Courier New" w:hAnsi="Courier New" w:hint="default"/>
+        <w:sz w:val="20"/>
+      </w:rPr>
+    </w:lvl>
+    <w:lvl w:ilvl="2" w:tentative="1">
+      <w:start w:val="1"/>
+      <w:numFmt w:val="bullet"/>
+      <w:lvlText w:val=""/>
+      <w:lvlJc w:val="left"/>
+      <w:pPr>
+        <w:tabs>
+          <w:tab w:val="num" w:pos="2160"/>
+        </w:tabs>
+        <w:ind w:left="2160" w:hanging="360"/>
+      </w:pPr>
+      <w:rPr>
+        <w:rFonts w:ascii="Wingdings" w:hAnsi="Wingdings" w:hint="default"/>
+        <w:sz w:val="20"/>
+      </w:rPr>
+    </w:lvl>
+    <w:lvl w:ilvl="3" w:tentative="1">
+      <w:start w:val="1"/>
+      <w:numFmt w:val="bullet"/>
+      <w:lvlText w:val=""/>
+      <w:lvlJc w:val="left"/>
+      <w:pPr>
+        <w:tabs>
+          <w:tab w:val="num" w:pos="2880"/>
+        </w:tabs>
+        <w:ind w:left="2880" w:hanging="360"/>
+      </w:pPr>
+      <w:rPr>
+        <w:rFonts w:ascii="Wingdings" w:hAnsi="Wingdings" w:hint="default"/>
+        <w:sz w:val="20"/>
+      </w:rPr>
+    </w:lvl>
+    <w:lvl w:ilvl="4" w:tentative="1">
+      <w:start w:val="1"/>
+      <w:numFmt w:val="bullet"/>
+      <w:lvlText w:val=""/>
+      <w:lvlJc w:val="left"/>
+      <w:pPr>
+        <w:tabs>
+          <w:tab w:val="num" w:pos="3600"/>
+        </w:tabs>
+        <w:ind w:left="3600" w:hanging="360"/>
+      </w:pPr>
+      <w:rPr>
+        <w:rFonts w:ascii="Wingdings" w:hAnsi="Wingdings" w:hint="default"/>
+        <w:sz w:val="20"/>
+      </w:rPr>
+    </w:lvl>
+    <w:lvl w:ilvl="5" w:tentative="1">
+      <w:start w:val="1"/>
+      <w:numFmt w:val="bullet"/>
+      <w:lvlText w:val=""/>
+      <w:lvlJc w:val="left"/>
+      <w:pPr>
+        <w:tabs>
+          <w:tab w:val="num" w:pos="4320"/>
+        </w:tabs>
+        <w:ind w:left="4320" w:hanging="360"/>
+      </w:pPr>
+      <w:rPr>
+        <w:rFonts w:ascii="Wingdings" w:hAnsi="Wingdings" w:hint="default"/>
+        <w:sz w:val="20"/>
+      </w:rPr>
+    </w:lvl>
+    <w:lvl w:ilvl="6" w:tentative="1">
+      <w:start w:val="1"/>
+      <w:numFmt w:val="bullet"/>
+      <w:lvlText w:val=""/>
+      <w:lvlJc w:val="left"/>
+      <w:pPr>
+        <w:tabs>
+          <w:tab w:val="num" w:pos="5040"/>
+        </w:tabs>
+        <w:ind w:left="5040" w:hanging="360"/>
+      </w:pPr>
+      <w:rPr>
+        <w:rFonts w:ascii="Wingdings" w:hAnsi="Wingdings" w:hint="default"/>
+        <w:sz w:val="20"/>
+      </w:rPr>
+    </w:lvl>
+    <w:lvl w:ilvl="7" w:tentative="1">
+      <w:start w:val="1"/>
+      <w:numFmt w:val="bullet"/>
+      <w:lvlText w:val=""/>
+      <w:lvlJc w:val="left"/>
+      <w:pPr>
+        <w:tabs>
+          <w:tab w:val="num" w:pos="5760"/>
+        </w:tabs>
+        <w:ind w:left="5760" w:hanging="360"/>
+      </w:pPr>
+      <w:rPr>
+        <w:rFonts w:ascii="Wingdings" w:hAnsi="Wingdings" w:hint="default"/>
+        <w:sz w:val="20"/>
+      </w:rPr>
+    </w:lvl>
+    <w:lvl w:ilvl="8" w:tentative="1">
+      <w:start w:val="1"/>
+      <w:numFmt w:val="bullet"/>
+      <w:lvlText w:val=""/>
+      <w:lvlJc w:val="left"/>
+      <w:pPr>
+        <w:tabs>
+          <w:tab w:val="num" w:pos="6480"/>
+        </w:tabs>
+        <w:ind w:left="6480" w:hanging="360"/>
+      </w:pPr>
+      <w:rPr>
+        <w:rFonts w:ascii="Wingdings" w:hAnsi="Wingdings" w:hint="default"/>
+        <w:sz w:val="20"/>
+      </w:rPr>
+    </w:lvl>
+  </w:abstractNum>
+  <w:abstractNum w:abstractNumId="6" w15:restartNumberingAfterBreak="0">
+    <w:nsid w:val="213C37D1"/>
+    <w:multiLevelType w:val="multilevel"/>
+    <w:tmpl w:val="30347FC0"/>
+    <w:lvl w:ilvl="0">
+      <w:start w:val="1"/>
+      <w:numFmt w:val="bullet"/>
+      <w:lvlText w:val=""/>
+      <w:lvlJc w:val="left"/>
+      <w:pPr>
+        <w:tabs>
+          <w:tab w:val="num" w:pos="720"/>
+        </w:tabs>
+        <w:ind w:left="720" w:hanging="360"/>
+      </w:pPr>
+      <w:rPr>
+        <w:rFonts w:ascii="Symbol" w:hAnsi="Symbol" w:hint="default"/>
+        <w:sz w:val="20"/>
+      </w:rPr>
+    </w:lvl>
+    <w:lvl w:ilvl="1" w:tentative="1">
+      <w:start w:val="1"/>
+      <w:numFmt w:val="bullet"/>
+      <w:lvlText w:val="o"/>
+      <w:lvlJc w:val="left"/>
+      <w:pPr>
+        <w:tabs>
+          <w:tab w:val="num" w:pos="1440"/>
+        </w:tabs>
+        <w:ind w:left="1440" w:hanging="360"/>
+      </w:pPr>
+      <w:rPr>
+        <w:rFonts w:ascii="Courier New" w:hAnsi="Courier New" w:hint="default"/>
+        <w:sz w:val="20"/>
+      </w:rPr>
+    </w:lvl>
+    <w:lvl w:ilvl="2" w:tentative="1">
+      <w:start w:val="1"/>
+      <w:numFmt w:val="bullet"/>
+      <w:lvlText w:val=""/>
+      <w:lvlJc w:val="left"/>
+      <w:pPr>
+        <w:tabs>
+          <w:tab w:val="num" w:pos="2160"/>
+        </w:tabs>
+        <w:ind w:left="2160" w:hanging="360"/>
+      </w:pPr>
+      <w:rPr>
+        <w:rFonts w:ascii="Wingdings" w:hAnsi="Wingdings" w:hint="default"/>
+        <w:sz w:val="20"/>
+      </w:rPr>
+    </w:lvl>
+    <w:lvl w:ilvl="3" w:tentative="1">
+      <w:start w:val="1"/>
+      <w:numFmt w:val="bullet"/>
+      <w:lvlText w:val=""/>
+      <w:lvlJc w:val="left"/>
+      <w:pPr>
+        <w:tabs>
+          <w:tab w:val="num" w:pos="2880"/>
+        </w:tabs>
+        <w:ind w:left="2880" w:hanging="360"/>
+      </w:pPr>
+      <w:rPr>
+        <w:rFonts w:ascii="Wingdings" w:hAnsi="Wingdings" w:hint="default"/>
+        <w:sz w:val="20"/>
+      </w:rPr>
+    </w:lvl>
+    <w:lvl w:ilvl="4" w:tentative="1">
+      <w:start w:val="1"/>
+      <w:numFmt w:val="bullet"/>
+      <w:lvlText w:val=""/>
+      <w:lvlJc w:val="left"/>
+      <w:pPr>
+        <w:tabs>
+          <w:tab w:val="num" w:pos="3600"/>
+        </w:tabs>
+        <w:ind w:left="3600" w:hanging="360"/>
+      </w:pPr>
+      <w:rPr>
+        <w:rFonts w:ascii="Wingdings" w:hAnsi="Wingdings" w:hint="default"/>
+        <w:sz w:val="20"/>
+      </w:rPr>
+    </w:lvl>
+    <w:lvl w:ilvl="5" w:tentative="1">
+      <w:start w:val="1"/>
+      <w:numFmt w:val="bullet"/>
+      <w:lvlText w:val=""/>
+      <w:lvlJc w:val="left"/>
+      <w:pPr>
+        <w:tabs>
+          <w:tab w:val="num" w:pos="4320"/>
+        </w:tabs>
+        <w:ind w:left="4320" w:hanging="360"/>
+      </w:pPr>
+      <w:rPr>
+        <w:rFonts w:ascii="Wingdings" w:hAnsi="Wingdings" w:hint="default"/>
+        <w:sz w:val="20"/>
+      </w:rPr>
+    </w:lvl>
+    <w:lvl w:ilvl="6" w:tentative="1">
+      <w:start w:val="1"/>
+      <w:numFmt w:val="bullet"/>
+      <w:lvlText w:val=""/>
+      <w:lvlJc w:val="left"/>
+      <w:pPr>
+        <w:tabs>
+          <w:tab w:val="num" w:pos="5040"/>
+        </w:tabs>
+        <w:ind w:left="5040" w:hanging="360"/>
+      </w:pPr>
+      <w:rPr>
+        <w:rFonts w:ascii="Wingdings" w:hAnsi="Wingdings" w:hint="default"/>
+        <w:sz w:val="20"/>
+      </w:rPr>
+    </w:lvl>
+    <w:lvl w:ilvl="7" w:tentative="1">
+      <w:start w:val="1"/>
+      <w:numFmt w:val="bullet"/>
+      <w:lvlText w:val=""/>
+      <w:lvlJc w:val="left"/>
+      <w:pPr>
+        <w:tabs>
+          <w:tab w:val="num" w:pos="5760"/>
+        </w:tabs>
+        <w:ind w:left="5760" w:hanging="360"/>
+      </w:pPr>
+      <w:rPr>
+        <w:rFonts w:ascii="Wingdings" w:hAnsi="Wingdings" w:hint="default"/>
+        <w:sz w:val="20"/>
+      </w:rPr>
+    </w:lvl>
+    <w:lvl w:ilvl="8" w:tentative="1">
+      <w:start w:val="1"/>
+      <w:numFmt w:val="bullet"/>
+      <w:lvlText w:val=""/>
+      <w:lvlJc w:val="left"/>
+      <w:pPr>
+        <w:tabs>
+          <w:tab w:val="num" w:pos="6480"/>
+        </w:tabs>
+        <w:ind w:left="6480" w:hanging="360"/>
+      </w:pPr>
+      <w:rPr>
+        <w:rFonts w:ascii="Wingdings" w:hAnsi="Wingdings" w:hint="default"/>
+        <w:sz w:val="20"/>
+      </w:rPr>
+    </w:lvl>
+  </w:abstractNum>
+  <w:abstractNum w:abstractNumId="7" w15:restartNumberingAfterBreak="0">
+    <w:nsid w:val="281C75B7"/>
+    <w:multiLevelType w:val="multilevel"/>
+    <w:tmpl w:val="5AD4DD02"/>
+    <w:lvl w:ilvl="0">
+      <w:start w:val="1"/>
+      <w:numFmt w:val="bullet"/>
+      <w:lvlText w:val=""/>
+      <w:lvlJc w:val="left"/>
+      <w:pPr>
+        <w:tabs>
+          <w:tab w:val="num" w:pos="720"/>
+        </w:tabs>
+        <w:ind w:left="720" w:hanging="360"/>
+      </w:pPr>
+      <w:rPr>
+        <w:rFonts w:ascii="Symbol" w:hAnsi="Symbol" w:hint="default"/>
+        <w:sz w:val="20"/>
+      </w:rPr>
+    </w:lvl>
+    <w:lvl w:ilvl="1" w:tentative="1">
+      <w:start w:val="1"/>
+      <w:numFmt w:val="bullet"/>
+      <w:lvlText w:val="o"/>
+      <w:lvlJc w:val="left"/>
+      <w:pPr>
+        <w:tabs>
+          <w:tab w:val="num" w:pos="1440"/>
+        </w:tabs>
+        <w:ind w:left="1440" w:hanging="360"/>
+      </w:pPr>
+      <w:rPr>
+        <w:rFonts w:ascii="Courier New" w:hAnsi="Courier New" w:hint="default"/>
+        <w:sz w:val="20"/>
+      </w:rPr>
+    </w:lvl>
+    <w:lvl w:ilvl="2" w:tentative="1">
+      <w:start w:val="1"/>
+      <w:numFmt w:val="bullet"/>
+      <w:lvlText w:val=""/>
+      <w:lvlJc w:val="left"/>
+      <w:pPr>
+        <w:tabs>
+          <w:tab w:val="num" w:pos="2160"/>
+        </w:tabs>
+        <w:ind w:left="2160" w:hanging="360"/>
+      </w:pPr>
+      <w:rPr>
+        <w:rFonts w:ascii="Wingdings" w:hAnsi="Wingdings" w:hint="default"/>
+        <w:sz w:val="20"/>
+      </w:rPr>
+    </w:lvl>
+    <w:lvl w:ilvl="3" w:tentative="1">
+      <w:start w:val="1"/>
+      <w:numFmt w:val="bullet"/>
+      <w:lvlText w:val=""/>
+      <w:lvlJc w:val="left"/>
+      <w:pPr>
+        <w:tabs>
+          <w:tab w:val="num" w:pos="2880"/>
+        </w:tabs>
+        <w:ind w:left="2880" w:hanging="360"/>
+      </w:pPr>
+      <w:rPr>
+        <w:rFonts w:ascii="Wingdings" w:hAnsi="Wingdings" w:hint="default"/>
+        <w:sz w:val="20"/>
+      </w:rPr>
+    </w:lvl>
+    <w:lvl w:ilvl="4" w:tentative="1">
+      <w:start w:val="1"/>
+      <w:numFmt w:val="bullet"/>
+      <w:lvlText w:val=""/>
+      <w:lvlJc w:val="left"/>
+      <w:pPr>
+        <w:tabs>
+          <w:tab w:val="num" w:pos="3600"/>
+        </w:tabs>
+        <w:ind w:left="3600" w:hanging="360"/>
+      </w:pPr>
+      <w:rPr>
+        <w:rFonts w:ascii="Wingdings" w:hAnsi="Wingdings" w:hint="default"/>
+        <w:sz w:val="20"/>
+      </w:rPr>
+    </w:lvl>
+    <w:lvl w:ilvl="5" w:tentative="1">
+      <w:start w:val="1"/>
+      <w:numFmt w:val="bullet"/>
+      <w:lvlText w:val=""/>
+      <w:lvlJc w:val="left"/>
+      <w:pPr>
+        <w:tabs>
+          <w:tab w:val="num" w:pos="4320"/>
+        </w:tabs>
+        <w:ind w:left="4320" w:hanging="360"/>
+      </w:pPr>
+      <w:rPr>
+        <w:rFonts w:ascii="Wingdings" w:hAnsi="Wingdings" w:hint="default"/>
+        <w:sz w:val="20"/>
+      </w:rPr>
+    </w:lvl>
+    <w:lvl w:ilvl="6" w:tentative="1">
+      <w:start w:val="1"/>
+      <w:numFmt w:val="bullet"/>
+      <w:lvlText w:val=""/>
+      <w:lvlJc w:val="left"/>
+      <w:pPr>
+        <w:tabs>
+          <w:tab w:val="num" w:pos="5040"/>
+        </w:tabs>
+        <w:ind w:left="5040" w:hanging="360"/>
+      </w:pPr>
+      <w:rPr>
+        <w:rFonts w:ascii="Wingdings" w:hAnsi="Wingdings" w:hint="default"/>
+        <w:sz w:val="20"/>
+      </w:rPr>
+    </w:lvl>
+    <w:lvl w:ilvl="7" w:tentative="1">
+      <w:start w:val="1"/>
+      <w:numFmt w:val="bullet"/>
+      <w:lvlText w:val=""/>
+      <w:lvlJc w:val="left"/>
+      <w:pPr>
+        <w:tabs>
+          <w:tab w:val="num" w:pos="5760"/>
+        </w:tabs>
+        <w:ind w:left="5760" w:hanging="360"/>
+      </w:pPr>
+      <w:rPr>
+        <w:rFonts w:ascii="Wingdings" w:hAnsi="Wingdings" w:hint="default"/>
+        <w:sz w:val="20"/>
+      </w:rPr>
+    </w:lvl>
+    <w:lvl w:ilvl="8" w:tentative="1">
+      <w:start w:val="1"/>
+      <w:numFmt w:val="bullet"/>
+      <w:lvlText w:val=""/>
+      <w:lvlJc w:val="left"/>
+      <w:pPr>
+        <w:tabs>
+          <w:tab w:val="num" w:pos="6480"/>
+        </w:tabs>
+        <w:ind w:left="6480" w:hanging="360"/>
+      </w:pPr>
+      <w:rPr>
+        <w:rFonts w:ascii="Wingdings" w:hAnsi="Wingdings" w:hint="default"/>
+        <w:sz w:val="20"/>
+      </w:rPr>
+    </w:lvl>
+  </w:abstractNum>
+  <w:abstractNum w:abstractNumId="8" w15:restartNumberingAfterBreak="0">
     <w:nsid w:val="298106B0"/>
     <w:multiLevelType w:val="multilevel"/>
     <w:tmpl w:val="2BA26F70"/>
@@ -6565,7 +6319,7 @@
       </w:pPr>
     </w:lvl>
   </w:abstractNum>
-  <w:abstractNum w:abstractNumId="6" w15:restartNumberingAfterBreak="0">
+  <w:abstractNum w:abstractNumId="9" w15:restartNumberingAfterBreak="0">
     <w:nsid w:val="2B190C83"/>
     <w:multiLevelType w:val="multilevel"/>
     <w:tmpl w:val="A4247E46"/>
@@ -6679,7 +6433,156 @@
       </w:rPr>
     </w:lvl>
   </w:abstractNum>
-  <w:abstractNum w:abstractNumId="7" w15:restartNumberingAfterBreak="0">
+  <w:abstractNum w:abstractNumId="10" w15:restartNumberingAfterBreak="0">
+    <w:nsid w:val="2B773AB7"/>
+    <w:multiLevelType w:val="multilevel"/>
+    <w:tmpl w:val="7AFEF0CE"/>
+    <w:lvl w:ilvl="0">
+      <w:start w:val="1"/>
+      <w:numFmt w:val="bullet"/>
+      <w:lvlText w:val=""/>
+      <w:lvlJc w:val="left"/>
+      <w:pPr>
+        <w:tabs>
+          <w:tab w:val="num" w:pos="720"/>
+        </w:tabs>
+        <w:ind w:left="720" w:hanging="360"/>
+      </w:pPr>
+      <w:rPr>
+        <w:rFonts w:ascii="Symbol" w:hAnsi="Symbol" w:hint="default"/>
+        <w:sz w:val="20"/>
+      </w:rPr>
+    </w:lvl>
+    <w:lvl w:ilvl="1" w:tentative="1">
+      <w:start w:val="1"/>
+      <w:numFmt w:val="bullet"/>
+      <w:lvlText w:val="o"/>
+      <w:lvlJc w:val="left"/>
+      <w:pPr>
+        <w:tabs>
+          <w:tab w:val="num" w:pos="1440"/>
+        </w:tabs>
+        <w:ind w:left="1440" w:hanging="360"/>
+      </w:pPr>
+      <w:rPr>
+        <w:rFonts w:ascii="Courier New" w:hAnsi="Courier New" w:hint="default"/>
+        <w:sz w:val="20"/>
+      </w:rPr>
+    </w:lvl>
+    <w:lvl w:ilvl="2" w:tentative="1">
+      <w:start w:val="1"/>
+      <w:numFmt w:val="bullet"/>
+      <w:lvlText w:val=""/>
+      <w:lvlJc w:val="left"/>
+      <w:pPr>
+        <w:tabs>
+          <w:tab w:val="num" w:pos="2160"/>
+        </w:tabs>
+        <w:ind w:left="2160" w:hanging="360"/>
+      </w:pPr>
+      <w:rPr>
+        <w:rFonts w:ascii="Wingdings" w:hAnsi="Wingdings" w:hint="default"/>
+        <w:sz w:val="20"/>
+      </w:rPr>
+    </w:lvl>
+    <w:lvl w:ilvl="3" w:tentative="1">
+      <w:start w:val="1"/>
+      <w:numFmt w:val="bullet"/>
+      <w:lvlText w:val=""/>
+      <w:lvlJc w:val="left"/>
+      <w:pPr>
+        <w:tabs>
+          <w:tab w:val="num" w:pos="2880"/>
+        </w:tabs>
+        <w:ind w:left="2880" w:hanging="360"/>
+      </w:pPr>
+      <w:rPr>
+        <w:rFonts w:ascii="Wingdings" w:hAnsi="Wingdings" w:hint="default"/>
+        <w:sz w:val="20"/>
+      </w:rPr>
+    </w:lvl>
+    <w:lvl w:ilvl="4" w:tentative="1">
+      <w:start w:val="1"/>
+      <w:numFmt w:val="bullet"/>
+      <w:lvlText w:val=""/>
+      <w:lvlJc w:val="left"/>
+      <w:pPr>
+        <w:tabs>
+          <w:tab w:val="num" w:pos="3600"/>
+        </w:tabs>
+        <w:ind w:left="3600" w:hanging="360"/>
+      </w:pPr>
+      <w:rPr>
+        <w:rFonts w:ascii="Wingdings" w:hAnsi="Wingdings" w:hint="default"/>
+        <w:sz w:val="20"/>
+      </w:rPr>
+    </w:lvl>
+    <w:lvl w:ilvl="5" w:tentative="1">
+      <w:start w:val="1"/>
+      <w:numFmt w:val="bullet"/>
+      <w:lvlText w:val=""/>
+      <w:lvlJc w:val="left"/>
+      <w:pPr>
+        <w:tabs>
+          <w:tab w:val="num" w:pos="4320"/>
+        </w:tabs>
+        <w:ind w:left="4320" w:hanging="360"/>
+      </w:pPr>
+      <w:rPr>
+        <w:rFonts w:ascii="Wingdings" w:hAnsi="Wingdings" w:hint="default"/>
+        <w:sz w:val="20"/>
+      </w:rPr>
+    </w:lvl>
+    <w:lvl w:ilvl="6" w:tentative="1">
+      <w:start w:val="1"/>
+      <w:numFmt w:val="bullet"/>
+      <w:lvlText w:val=""/>
+      <w:lvlJc w:val="left"/>
+      <w:pPr>
+        <w:tabs>
+          <w:tab w:val="num" w:pos="5040"/>
+        </w:tabs>
+        <w:ind w:left="5040" w:hanging="360"/>
+      </w:pPr>
+      <w:rPr>
+        <w:rFonts w:ascii="Wingdings" w:hAnsi="Wingdings" w:hint="default"/>
+        <w:sz w:val="20"/>
+      </w:rPr>
+    </w:lvl>
+    <w:lvl w:ilvl="7" w:tentative="1">
+      <w:start w:val="1"/>
+      <w:numFmt w:val="bullet"/>
+      <w:lvlText w:val=""/>
+      <w:lvlJc w:val="left"/>
+      <w:pPr>
+        <w:tabs>
+          <w:tab w:val="num" w:pos="5760"/>
+        </w:tabs>
+        <w:ind w:left="5760" w:hanging="360"/>
+      </w:pPr>
+      <w:rPr>
+        <w:rFonts w:ascii="Wingdings" w:hAnsi="Wingdings" w:hint="default"/>
+        <w:sz w:val="20"/>
+      </w:rPr>
+    </w:lvl>
+    <w:lvl w:ilvl="8" w:tentative="1">
+      <w:start w:val="1"/>
+      <w:numFmt w:val="bullet"/>
+      <w:lvlText w:val=""/>
+      <w:lvlJc w:val="left"/>
+      <w:pPr>
+        <w:tabs>
+          <w:tab w:val="num" w:pos="6480"/>
+        </w:tabs>
+        <w:ind w:left="6480" w:hanging="360"/>
+      </w:pPr>
+      <w:rPr>
+        <w:rFonts w:ascii="Wingdings" w:hAnsi="Wingdings" w:hint="default"/>
+        <w:sz w:val="20"/>
+      </w:rPr>
+    </w:lvl>
+  </w:abstractNum>
+  <w:abstractNum w:abstractNumId="11" w15:restartNumberingAfterBreak="0">
     <w:nsid w:val="2CA87354"/>
     <w:multiLevelType w:val="hybridMultilevel"/>
     <w:tmpl w:val="7A4E711C"/>
@@ -6792,7 +6695,156 @@
       </w:rPr>
     </w:lvl>
   </w:abstractNum>
-  <w:abstractNum w:abstractNumId="8" w15:restartNumberingAfterBreak="0">
+  <w:abstractNum w:abstractNumId="12" w15:restartNumberingAfterBreak="0">
+    <w:nsid w:val="2F813201"/>
+    <w:multiLevelType w:val="multilevel"/>
+    <w:tmpl w:val="1AF22240"/>
+    <w:lvl w:ilvl="0">
+      <w:start w:val="1"/>
+      <w:numFmt w:val="bullet"/>
+      <w:lvlText w:val=""/>
+      <w:lvlJc w:val="left"/>
+      <w:pPr>
+        <w:tabs>
+          <w:tab w:val="num" w:pos="720"/>
+        </w:tabs>
+        <w:ind w:left="720" w:hanging="360"/>
+      </w:pPr>
+      <w:rPr>
+        <w:rFonts w:ascii="Symbol" w:hAnsi="Symbol" w:hint="default"/>
+        <w:sz w:val="20"/>
+      </w:rPr>
+    </w:lvl>
+    <w:lvl w:ilvl="1" w:tentative="1">
+      <w:start w:val="1"/>
+      <w:numFmt w:val="bullet"/>
+      <w:lvlText w:val="o"/>
+      <w:lvlJc w:val="left"/>
+      <w:pPr>
+        <w:tabs>
+          <w:tab w:val="num" w:pos="1440"/>
+        </w:tabs>
+        <w:ind w:left="1440" w:hanging="360"/>
+      </w:pPr>
+      <w:rPr>
+        <w:rFonts w:ascii="Courier New" w:hAnsi="Courier New" w:hint="default"/>
+        <w:sz w:val="20"/>
+      </w:rPr>
+    </w:lvl>
+    <w:lvl w:ilvl="2" w:tentative="1">
+      <w:start w:val="1"/>
+      <w:numFmt w:val="bullet"/>
+      <w:lvlText w:val=""/>
+      <w:lvlJc w:val="left"/>
+      <w:pPr>
+        <w:tabs>
+          <w:tab w:val="num" w:pos="2160"/>
+        </w:tabs>
+        <w:ind w:left="2160" w:hanging="360"/>
+      </w:pPr>
+      <w:rPr>
+        <w:rFonts w:ascii="Wingdings" w:hAnsi="Wingdings" w:hint="default"/>
+        <w:sz w:val="20"/>
+      </w:rPr>
+    </w:lvl>
+    <w:lvl w:ilvl="3" w:tentative="1">
+      <w:start w:val="1"/>
+      <w:numFmt w:val="bullet"/>
+      <w:lvlText w:val=""/>
+      <w:lvlJc w:val="left"/>
+      <w:pPr>
+        <w:tabs>
+          <w:tab w:val="num" w:pos="2880"/>
+        </w:tabs>
+        <w:ind w:left="2880" w:hanging="360"/>
+      </w:pPr>
+      <w:rPr>
+        <w:rFonts w:ascii="Wingdings" w:hAnsi="Wingdings" w:hint="default"/>
+        <w:sz w:val="20"/>
+      </w:rPr>
+    </w:lvl>
+    <w:lvl w:ilvl="4" w:tentative="1">
+      <w:start w:val="1"/>
+      <w:numFmt w:val="bullet"/>
+      <w:lvlText w:val=""/>
+      <w:lvlJc w:val="left"/>
+      <w:pPr>
+        <w:tabs>
+          <w:tab w:val="num" w:pos="3600"/>
+        </w:tabs>
+        <w:ind w:left="3600" w:hanging="360"/>
+      </w:pPr>
+      <w:rPr>
+        <w:rFonts w:ascii="Wingdings" w:hAnsi="Wingdings" w:hint="default"/>
+        <w:sz w:val="20"/>
+      </w:rPr>
+    </w:lvl>
+    <w:lvl w:ilvl="5" w:tentative="1">
+      <w:start w:val="1"/>
+      <w:numFmt w:val="bullet"/>
+      <w:lvlText w:val=""/>
+      <w:lvlJc w:val="left"/>
+      <w:pPr>
+        <w:tabs>
+          <w:tab w:val="num" w:pos="4320"/>
+        </w:tabs>
+        <w:ind w:left="4320" w:hanging="360"/>
+      </w:pPr>
+      <w:rPr>
+        <w:rFonts w:ascii="Wingdings" w:hAnsi="Wingdings" w:hint="default"/>
+        <w:sz w:val="20"/>
+      </w:rPr>
+    </w:lvl>
+    <w:lvl w:ilvl="6" w:tentative="1">
+      <w:start w:val="1"/>
+      <w:numFmt w:val="bullet"/>
+      <w:lvlText w:val=""/>
+      <w:lvlJc w:val="left"/>
+      <w:pPr>
+        <w:tabs>
+          <w:tab w:val="num" w:pos="5040"/>
+        </w:tabs>
+        <w:ind w:left="5040" w:hanging="360"/>
+      </w:pPr>
+      <w:rPr>
+        <w:rFonts w:ascii="Wingdings" w:hAnsi="Wingdings" w:hint="default"/>
+        <w:sz w:val="20"/>
+      </w:rPr>
+    </w:lvl>
+    <w:lvl w:ilvl="7" w:tentative="1">
+      <w:start w:val="1"/>
+      <w:numFmt w:val="bullet"/>
+      <w:lvlText w:val=""/>
+      <w:lvlJc w:val="left"/>
+      <w:pPr>
+        <w:tabs>
+          <w:tab w:val="num" w:pos="5760"/>
+        </w:tabs>
+        <w:ind w:left="5760" w:hanging="360"/>
+      </w:pPr>
+      <w:rPr>
+        <w:rFonts w:ascii="Wingdings" w:hAnsi="Wingdings" w:hint="default"/>
+        <w:sz w:val="20"/>
+      </w:rPr>
+    </w:lvl>
+    <w:lvl w:ilvl="8" w:tentative="1">
+      <w:start w:val="1"/>
+      <w:numFmt w:val="bullet"/>
+      <w:lvlText w:val=""/>
+      <w:lvlJc w:val="left"/>
+      <w:pPr>
+        <w:tabs>
+          <w:tab w:val="num" w:pos="6480"/>
+        </w:tabs>
+        <w:ind w:left="6480" w:hanging="360"/>
+      </w:pPr>
+      <w:rPr>
+        <w:rFonts w:ascii="Wingdings" w:hAnsi="Wingdings" w:hint="default"/>
+        <w:sz w:val="20"/>
+      </w:rPr>
+    </w:lvl>
+  </w:abstractNum>
+  <w:abstractNum w:abstractNumId="13" w15:restartNumberingAfterBreak="0">
     <w:nsid w:val="30D05D06"/>
     <w:multiLevelType w:val="hybridMultilevel"/>
     <w:tmpl w:val="D23E1830"/>
@@ -6905,7 +6957,7 @@
       </w:rPr>
     </w:lvl>
   </w:abstractNum>
-  <w:abstractNum w:abstractNumId="9" w15:restartNumberingAfterBreak="0">
+  <w:abstractNum w:abstractNumId="14" w15:restartNumberingAfterBreak="0">
     <w:nsid w:val="42711FE4"/>
     <w:multiLevelType w:val="hybridMultilevel"/>
     <w:tmpl w:val="713C793C"/>
@@ -7018,7 +7070,7 @@
       </w:rPr>
     </w:lvl>
   </w:abstractNum>
-  <w:abstractNum w:abstractNumId="10" w15:restartNumberingAfterBreak="0">
+  <w:abstractNum w:abstractNumId="15" w15:restartNumberingAfterBreak="0">
     <w:nsid w:val="44180EA9"/>
     <w:multiLevelType w:val="hybridMultilevel"/>
     <w:tmpl w:val="2FBA60A8"/>
@@ -7131,7 +7183,7 @@
       </w:rPr>
     </w:lvl>
   </w:abstractNum>
-  <w:abstractNum w:abstractNumId="11" w15:restartNumberingAfterBreak="0">
+  <w:abstractNum w:abstractNumId="16" w15:restartNumberingAfterBreak="0">
     <w:nsid w:val="47F661F2"/>
     <w:multiLevelType w:val="hybridMultilevel"/>
     <w:tmpl w:val="8160DA42"/>
@@ -7244,7 +7296,7 @@
       </w:rPr>
     </w:lvl>
   </w:abstractNum>
-  <w:abstractNum w:abstractNumId="12" w15:restartNumberingAfterBreak="0">
+  <w:abstractNum w:abstractNumId="17" w15:restartNumberingAfterBreak="0">
     <w:nsid w:val="4BA67666"/>
     <w:multiLevelType w:val="hybridMultilevel"/>
     <w:tmpl w:val="7BC009D4"/>
@@ -7357,7 +7409,156 @@
       </w:rPr>
     </w:lvl>
   </w:abstractNum>
-  <w:abstractNum w:abstractNumId="13" w15:restartNumberingAfterBreak="0">
+  <w:abstractNum w:abstractNumId="18" w15:restartNumberingAfterBreak="0">
+    <w:nsid w:val="5C5F056A"/>
+    <w:multiLevelType w:val="multilevel"/>
+    <w:tmpl w:val="A4840E20"/>
+    <w:lvl w:ilvl="0">
+      <w:start w:val="1"/>
+      <w:numFmt w:val="bullet"/>
+      <w:lvlText w:val=""/>
+      <w:lvlJc w:val="left"/>
+      <w:pPr>
+        <w:tabs>
+          <w:tab w:val="num" w:pos="720"/>
+        </w:tabs>
+        <w:ind w:left="720" w:hanging="360"/>
+      </w:pPr>
+      <w:rPr>
+        <w:rFonts w:ascii="Symbol" w:hAnsi="Symbol" w:hint="default"/>
+        <w:sz w:val="20"/>
+      </w:rPr>
+    </w:lvl>
+    <w:lvl w:ilvl="1" w:tentative="1">
+      <w:start w:val="1"/>
+      <w:numFmt w:val="bullet"/>
+      <w:lvlText w:val="o"/>
+      <w:lvlJc w:val="left"/>
+      <w:pPr>
+        <w:tabs>
+          <w:tab w:val="num" w:pos="1440"/>
+        </w:tabs>
+        <w:ind w:left="1440" w:hanging="360"/>
+      </w:pPr>
+      <w:rPr>
+        <w:rFonts w:ascii="Courier New" w:hAnsi="Courier New" w:hint="default"/>
+        <w:sz w:val="20"/>
+      </w:rPr>
+    </w:lvl>
+    <w:lvl w:ilvl="2" w:tentative="1">
+      <w:start w:val="1"/>
+      <w:numFmt w:val="bullet"/>
+      <w:lvlText w:val=""/>
+      <w:lvlJc w:val="left"/>
+      <w:pPr>
+        <w:tabs>
+          <w:tab w:val="num" w:pos="2160"/>
+        </w:tabs>
+        <w:ind w:left="2160" w:hanging="360"/>
+      </w:pPr>
+      <w:rPr>
+        <w:rFonts w:ascii="Wingdings" w:hAnsi="Wingdings" w:hint="default"/>
+        <w:sz w:val="20"/>
+      </w:rPr>
+    </w:lvl>
+    <w:lvl w:ilvl="3" w:tentative="1">
+      <w:start w:val="1"/>
+      <w:numFmt w:val="bullet"/>
+      <w:lvlText w:val=""/>
+      <w:lvlJc w:val="left"/>
+      <w:pPr>
+        <w:tabs>
+          <w:tab w:val="num" w:pos="2880"/>
+        </w:tabs>
+        <w:ind w:left="2880" w:hanging="360"/>
+      </w:pPr>
+      <w:rPr>
+        <w:rFonts w:ascii="Wingdings" w:hAnsi="Wingdings" w:hint="default"/>
+        <w:sz w:val="20"/>
+      </w:rPr>
+    </w:lvl>
+    <w:lvl w:ilvl="4" w:tentative="1">
+      <w:start w:val="1"/>
+      <w:numFmt w:val="bullet"/>
+      <w:lvlText w:val=""/>
+      <w:lvlJc w:val="left"/>
+      <w:pPr>
+        <w:tabs>
+          <w:tab w:val="num" w:pos="3600"/>
+        </w:tabs>
+        <w:ind w:left="3600" w:hanging="360"/>
+      </w:pPr>
+      <w:rPr>
+        <w:rFonts w:ascii="Wingdings" w:hAnsi="Wingdings" w:hint="default"/>
+        <w:sz w:val="20"/>
+      </w:rPr>
+    </w:lvl>
+    <w:lvl w:ilvl="5" w:tentative="1">
+      <w:start w:val="1"/>
+      <w:numFmt w:val="bullet"/>
+      <w:lvlText w:val=""/>
+      <w:lvlJc w:val="left"/>
+      <w:pPr>
+        <w:tabs>
+          <w:tab w:val="num" w:pos="4320"/>
+        </w:tabs>
+        <w:ind w:left="4320" w:hanging="360"/>
+      </w:pPr>
+      <w:rPr>
+        <w:rFonts w:ascii="Wingdings" w:hAnsi="Wingdings" w:hint="default"/>
+        <w:sz w:val="20"/>
+      </w:rPr>
+    </w:lvl>
+    <w:lvl w:ilvl="6" w:tentative="1">
+      <w:start w:val="1"/>
+      <w:numFmt w:val="bullet"/>
+      <w:lvlText w:val=""/>
+      <w:lvlJc w:val="left"/>
+      <w:pPr>
+        <w:tabs>
+          <w:tab w:val="num" w:pos="5040"/>
+        </w:tabs>
+        <w:ind w:left="5040" w:hanging="360"/>
+      </w:pPr>
+      <w:rPr>
+        <w:rFonts w:ascii="Wingdings" w:hAnsi="Wingdings" w:hint="default"/>
+        <w:sz w:val="20"/>
+      </w:rPr>
+    </w:lvl>
+    <w:lvl w:ilvl="7" w:tentative="1">
+      <w:start w:val="1"/>
+      <w:numFmt w:val="bullet"/>
+      <w:lvlText w:val=""/>
+      <w:lvlJc w:val="left"/>
+      <w:pPr>
+        <w:tabs>
+          <w:tab w:val="num" w:pos="5760"/>
+        </w:tabs>
+        <w:ind w:left="5760" w:hanging="360"/>
+      </w:pPr>
+      <w:rPr>
+        <w:rFonts w:ascii="Wingdings" w:hAnsi="Wingdings" w:hint="default"/>
+        <w:sz w:val="20"/>
+      </w:rPr>
+    </w:lvl>
+    <w:lvl w:ilvl="8" w:tentative="1">
+      <w:start w:val="1"/>
+      <w:numFmt w:val="bullet"/>
+      <w:lvlText w:val=""/>
+      <w:lvlJc w:val="left"/>
+      <w:pPr>
+        <w:tabs>
+          <w:tab w:val="num" w:pos="6480"/>
+        </w:tabs>
+        <w:ind w:left="6480" w:hanging="360"/>
+      </w:pPr>
+      <w:rPr>
+        <w:rFonts w:ascii="Wingdings" w:hAnsi="Wingdings" w:hint="default"/>
+        <w:sz w:val="20"/>
+      </w:rPr>
+    </w:lvl>
+  </w:abstractNum>
+  <w:abstractNum w:abstractNumId="19" w15:restartNumberingAfterBreak="0">
     <w:nsid w:val="5FBC02A3"/>
     <w:multiLevelType w:val="hybridMultilevel"/>
     <w:tmpl w:val="E2E408FE"/>
@@ -7470,7 +7671,7 @@
       </w:rPr>
     </w:lvl>
   </w:abstractNum>
-  <w:abstractNum w:abstractNumId="14" w15:restartNumberingAfterBreak="0">
+  <w:abstractNum w:abstractNumId="20" w15:restartNumberingAfterBreak="0">
     <w:nsid w:val="6080678B"/>
     <w:multiLevelType w:val="hybridMultilevel"/>
     <w:tmpl w:val="13D09A16"/>
@@ -7583,7 +7784,7 @@
       </w:rPr>
     </w:lvl>
   </w:abstractNum>
-  <w:abstractNum w:abstractNumId="15" w15:restartNumberingAfterBreak="0">
+  <w:abstractNum w:abstractNumId="21" w15:restartNumberingAfterBreak="0">
     <w:nsid w:val="62E95303"/>
     <w:multiLevelType w:val="hybridMultilevel"/>
     <w:tmpl w:val="96CCB548"/>
@@ -7696,7 +7897,7 @@
       </w:rPr>
     </w:lvl>
   </w:abstractNum>
-  <w:abstractNum w:abstractNumId="16" w15:restartNumberingAfterBreak="0">
+  <w:abstractNum w:abstractNumId="22" w15:restartNumberingAfterBreak="0">
     <w:nsid w:val="64322638"/>
     <w:multiLevelType w:val="hybridMultilevel"/>
     <w:tmpl w:val="F38CDB08"/>
@@ -7809,7 +8010,7 @@
       </w:rPr>
     </w:lvl>
   </w:abstractNum>
-  <w:abstractNum w:abstractNumId="17" w15:restartNumberingAfterBreak="0">
+  <w:abstractNum w:abstractNumId="23" w15:restartNumberingAfterBreak="0">
     <w:nsid w:val="64FF5290"/>
     <w:multiLevelType w:val="hybridMultilevel"/>
     <w:tmpl w:val="2676D6A0"/>
@@ -7922,7 +8123,7 @@
       </w:rPr>
     </w:lvl>
   </w:abstractNum>
-  <w:abstractNum w:abstractNumId="18" w15:restartNumberingAfterBreak="0">
+  <w:abstractNum w:abstractNumId="24" w15:restartNumberingAfterBreak="0">
     <w:nsid w:val="6C7F1057"/>
     <w:multiLevelType w:val="multilevel"/>
     <w:tmpl w:val="B61E51AE"/>
@@ -8040,7 +8241,7 @@
       </w:rPr>
     </w:lvl>
   </w:abstractNum>
-  <w:abstractNum w:abstractNumId="19" w15:restartNumberingAfterBreak="0">
+  <w:abstractNum w:abstractNumId="25" w15:restartNumberingAfterBreak="0">
     <w:nsid w:val="7A724731"/>
     <w:multiLevelType w:val="hybridMultilevel"/>
     <w:tmpl w:val="D0FC1270"/>
@@ -8153,7 +8354,7 @@
       </w:rPr>
     </w:lvl>
   </w:abstractNum>
-  <w:abstractNum w:abstractNumId="20" w15:restartNumberingAfterBreak="0">
+  <w:abstractNum w:abstractNumId="26" w15:restartNumberingAfterBreak="0">
     <w:nsid w:val="7B455785"/>
     <w:multiLevelType w:val="multilevel"/>
     <w:tmpl w:val="0C0A001F"/>
@@ -8239,7 +8440,7 @@
       </w:pPr>
     </w:lvl>
   </w:abstractNum>
-  <w:abstractNum w:abstractNumId="21" w15:restartNumberingAfterBreak="0">
+  <w:abstractNum w:abstractNumId="27" w15:restartNumberingAfterBreak="0">
     <w:nsid w:val="7E2F1411"/>
     <w:multiLevelType w:val="hybridMultilevel"/>
     <w:tmpl w:val="F0A2F784"/>
@@ -8352,7 +8553,7 @@
       </w:rPr>
     </w:lvl>
   </w:abstractNum>
-  <w:abstractNum w:abstractNumId="22" w15:restartNumberingAfterBreak="0">
+  <w:abstractNum w:abstractNumId="28" w15:restartNumberingAfterBreak="0">
     <w:nsid w:val="7EEC0A54"/>
     <w:multiLevelType w:val="multilevel"/>
     <w:tmpl w:val="4420E9A6"/>
@@ -8466,81 +8667,99 @@
       </w:rPr>
     </w:lvl>
   </w:abstractNum>
-  <w:num w:numId="1" w16cid:durableId="152455739">
+  <w:num w:numId="1">
+    <w:abstractNumId w:val="11"/>
+  </w:num>
+  <w:num w:numId="2">
+    <w:abstractNumId w:val="16"/>
+  </w:num>
+  <w:num w:numId="3">
+    <w:abstractNumId w:val="26"/>
+  </w:num>
+  <w:num w:numId="4">
+    <w:abstractNumId w:val="0"/>
+  </w:num>
+  <w:num w:numId="5">
+    <w:abstractNumId w:val="3"/>
+  </w:num>
+  <w:num w:numId="6">
+    <w:abstractNumId w:val="2"/>
+  </w:num>
+  <w:num w:numId="7">
+    <w:abstractNumId w:val="9"/>
+  </w:num>
+  <w:num w:numId="8">
+    <w:abstractNumId w:val="8"/>
+  </w:num>
+  <w:num w:numId="9">
+    <w:abstractNumId w:val="28"/>
+  </w:num>
+  <w:num w:numId="10">
+    <w:abstractNumId w:val="24"/>
+  </w:num>
+  <w:num w:numId="11">
+    <w:abstractNumId w:val="21"/>
+  </w:num>
+  <w:num w:numId="12">
+    <w:abstractNumId w:val="4"/>
+  </w:num>
+  <w:num w:numId="13">
+    <w:abstractNumId w:val="13"/>
+  </w:num>
+  <w:num w:numId="14">
+    <w:abstractNumId w:val="19"/>
+  </w:num>
+  <w:num w:numId="15">
+    <w:abstractNumId w:val="22"/>
+  </w:num>
+  <w:num w:numId="16">
+    <w:abstractNumId w:val="23"/>
+  </w:num>
+  <w:num w:numId="17">
+    <w:abstractNumId w:val="14"/>
+  </w:num>
+  <w:num w:numId="18">
+    <w:abstractNumId w:val="17"/>
+  </w:num>
+  <w:num w:numId="19">
+    <w:abstractNumId w:val="15"/>
+  </w:num>
+  <w:num w:numId="20">
+    <w:abstractNumId w:val="27"/>
+  </w:num>
+  <w:num w:numId="21">
+    <w:abstractNumId w:val="25"/>
+  </w:num>
+  <w:num w:numId="22">
+    <w:abstractNumId w:val="20"/>
+  </w:num>
+  <w:num w:numId="23">
+    <w:abstractNumId w:val="1"/>
+  </w:num>
+  <w:num w:numId="24">
+    <w:abstractNumId w:val="6"/>
+  </w:num>
+  <w:num w:numId="25">
     <w:abstractNumId w:val="7"/>
   </w:num>
-  <w:num w:numId="2" w16cid:durableId="1315329655">
-    <w:abstractNumId w:val="11"/>
+  <w:num w:numId="26">
+    <w:abstractNumId w:val="10"/>
   </w:num>
-  <w:num w:numId="3" w16cid:durableId="1657414992">
-    <w:abstractNumId w:val="20"/>
-  </w:num>
-  <w:num w:numId="4" w16cid:durableId="780806981">
-    <w:abstractNumId w:val="0"/>
-  </w:num>
-  <w:num w:numId="5" w16cid:durableId="333150682">
-    <w:abstractNumId w:val="3"/>
-  </w:num>
-  <w:num w:numId="6" w16cid:durableId="132716367">
-    <w:abstractNumId w:val="2"/>
-  </w:num>
-  <w:num w:numId="7" w16cid:durableId="504780746">
-    <w:abstractNumId w:val="6"/>
-  </w:num>
-  <w:num w:numId="8" w16cid:durableId="1850637507">
-    <w:abstractNumId w:val="5"/>
-  </w:num>
-  <w:num w:numId="9" w16cid:durableId="287055245">
-    <w:abstractNumId w:val="22"/>
-  </w:num>
-  <w:num w:numId="10" w16cid:durableId="1170876123">
+  <w:num w:numId="27">
     <w:abstractNumId w:val="18"/>
   </w:num>
-  <w:num w:numId="11" w16cid:durableId="584924102">
-    <w:abstractNumId w:val="15"/>
-  </w:num>
-  <w:num w:numId="12" w16cid:durableId="1125083887">
-    <w:abstractNumId w:val="4"/>
-  </w:num>
-  <w:num w:numId="13" w16cid:durableId="749696712">
-    <w:abstractNumId w:val="8"/>
-  </w:num>
-  <w:num w:numId="14" w16cid:durableId="1883444927">
-    <w:abstractNumId w:val="13"/>
-  </w:num>
-  <w:num w:numId="15" w16cid:durableId="123473899">
-    <w:abstractNumId w:val="16"/>
-  </w:num>
-  <w:num w:numId="16" w16cid:durableId="1563443857">
-    <w:abstractNumId w:val="17"/>
-  </w:num>
-  <w:num w:numId="17" w16cid:durableId="1700886480">
-    <w:abstractNumId w:val="9"/>
-  </w:num>
-  <w:num w:numId="18" w16cid:durableId="453063741">
+  <w:num w:numId="28">
     <w:abstractNumId w:val="12"/>
   </w:num>
-  <w:num w:numId="19" w16cid:durableId="1115059566">
-    <w:abstractNumId w:val="10"/>
-  </w:num>
-  <w:num w:numId="20" w16cid:durableId="1414090286">
-    <w:abstractNumId w:val="21"/>
-  </w:num>
-  <w:num w:numId="21" w16cid:durableId="586037804">
-    <w:abstractNumId w:val="19"/>
-  </w:num>
-  <w:num w:numId="22" w16cid:durableId="1881815416">
-    <w:abstractNumId w:val="14"/>
-  </w:num>
-  <w:num w:numId="23" w16cid:durableId="2039622731">
-    <w:abstractNumId w:val="1"/>
+  <w:num w:numId="29">
+    <w:abstractNumId w:val="5"/>
   </w:num>
   <w:numIdMacAtCleanup w:val="9"/>
 </w:numbering>
 </file>
 
 <file path=word/styles.xml><?xml version="1.0" encoding="utf-8"?>
-<w:styles xmlns:mc="http://schemas.openxmlformats.org/markup-compatibility/2006" xmlns:r="http://schemas.openxmlformats.org/officeDocument/2006/relationships" xmlns:w="http://schemas.openxmlformats.org/wordprocessingml/2006/main" xmlns:w14="http://schemas.microsoft.com/office/word/2010/wordml" xmlns:w15="http://schemas.microsoft.com/office/word/2012/wordml" xmlns:w16cex="http://schemas.microsoft.com/office/word/2018/wordml/cex" xmlns:w16cid="http://schemas.microsoft.com/office/word/2016/wordml/cid" xmlns:w16="http://schemas.microsoft.com/office/word/2018/wordml" xmlns:w16sdtdh="http://schemas.microsoft.com/office/word/2020/wordml/sdtdatahash" xmlns:w16se="http://schemas.microsoft.com/office/word/2015/wordml/symex" mc:Ignorable="w14 w15 w16se w16cid w16 w16cex w16sdtdh">
+<w:styles xmlns:mc="http://schemas.openxmlformats.org/markup-compatibility/2006" xmlns:r="http://schemas.openxmlformats.org/officeDocument/2006/relationships" xmlns:w="http://schemas.openxmlformats.org/wordprocessingml/2006/main" xmlns:w14="http://schemas.microsoft.com/office/word/2010/wordml" xmlns:w15="http://schemas.microsoft.com/office/word/2012/wordml" xmlns:w16se="http://schemas.microsoft.com/office/word/2015/wordml/symex" mc:Ignorable="w14 w15 w16se">
   <w:docDefaults>
     <w:rPrDefault>
       <w:rPr>
@@ -8556,7 +8775,7 @@
       </w:pPr>
     </w:pPrDefault>
   </w:docDefaults>
-  <w:latentStyles w:defLockedState="0" w:defUIPriority="99" w:defSemiHidden="0" w:defUnhideWhenUsed="0" w:defQFormat="0" w:count="376">
+  <w:latentStyles w:defLockedState="0" w:defUIPriority="99" w:defSemiHidden="0" w:defUnhideWhenUsed="0" w:defQFormat="0" w:count="371">
     <w:lsdException w:name="Normal" w:uiPriority="0" w:qFormat="1"/>
     <w:lsdException w:name="heading 1" w:uiPriority="9" w:qFormat="1"/>
     <w:lsdException w:name="heading 2" w:semiHidden="1" w:uiPriority="9" w:unhideWhenUsed="1" w:qFormat="1"/>
@@ -8928,11 +9147,6 @@
     <w:lsdException w:name="List Table 5 Dark Accent 6" w:uiPriority="50"/>
     <w:lsdException w:name="List Table 6 Colorful Accent 6" w:uiPriority="51"/>
     <w:lsdException w:name="List Table 7 Colorful Accent 6" w:uiPriority="52"/>
-    <w:lsdException w:name="Mention" w:semiHidden="1" w:unhideWhenUsed="1"/>
-    <w:lsdException w:name="Smart Hyperlink" w:semiHidden="1" w:unhideWhenUsed="1"/>
-    <w:lsdException w:name="Hashtag" w:semiHidden="1" w:unhideWhenUsed="1"/>
-    <w:lsdException w:name="Unresolved Mention" w:semiHidden="1" w:unhideWhenUsed="1"/>
-    <w:lsdException w:name="Smart Link" w:semiHidden="1" w:unhideWhenUsed="1"/>
   </w:latentStyles>
   <w:style w:type="paragraph" w:default="1" w:styleId="Normal">
     <w:name w:val="Normal"/>
@@ -9175,7 +9389,6 @@
   <w:style w:type="character" w:default="1" w:styleId="Fuentedeprrafopredeter">
     <w:name w:val="Default Paragraph Font"/>
     <w:uiPriority w:val="1"/>
-    <w:semiHidden/>
     <w:unhideWhenUsed/>
   </w:style>
   <w:style w:type="table" w:default="1" w:styleId="Tablanormal">
@@ -9589,7 +9802,7 @@
       <w:spacing w:after="0" w:line="240" w:lineRule="auto"/>
     </w:pPr>
   </w:style>
-  <w:style w:type="character" w:styleId="Mencinsinresolver">
+  <w:style w:type="character" w:customStyle="1" w:styleId="UnresolvedMention">
     <w:name w:val="Unresolved Mention"/>
     <w:basedOn w:val="Fuentedeprrafopredeter"/>
     <w:uiPriority w:val="99"/>
@@ -9900,6 +10113,15 @@
 </file>
 
 <file path=customXml/item1.xml><?xml version="1.0" encoding="utf-8"?>
+<?mso-contentType ?>
+<FormTemplates xmlns="http://schemas.microsoft.com/sharepoint/v3/contenttype/forms">
+  <Display>DocumentLibraryForm</Display>
+  <Edit>DocumentLibraryForm</Edit>
+  <New>DocumentLibraryForm</New>
+</FormTemplates>
+</file>
+
+<file path=customXml/item2.xml><?xml version="1.0" encoding="utf-8"?>
 <p:properties xmlns:p="http://schemas.microsoft.com/office/2006/metadata/properties" xmlns:xsi="http://www.w3.org/2001/XMLSchema-instance" xmlns:pc="http://schemas.microsoft.com/office/infopath/2007/PartnerControls">
   <documentManagement>
     <TaxCatchAll xmlns="c3614af2-e635-4072-be10-70b8c906c008" xsi:nil="true"/>
@@ -9910,20 +10132,7 @@
 </p:properties>
 </file>
 
-<file path=customXml/item2.xml><?xml version="1.0" encoding="utf-8"?>
-<?mso-contentType ?>
-<FormTemplates xmlns="http://schemas.microsoft.com/sharepoint/v3/contenttype/forms">
-  <Display>DocumentLibraryForm</Display>
-  <Edit>DocumentLibraryForm</Edit>
-  <New>DocumentLibraryForm</New>
-</FormTemplates>
-</file>
-
 <file path=customXml/item3.xml><?xml version="1.0" encoding="utf-8"?>
-<b:Sources xmlns:b="http://schemas.openxmlformats.org/officeDocument/2006/bibliography" xmlns="http://schemas.openxmlformats.org/officeDocument/2006/bibliography" SelectedStyle="\APASixthEditionOfficeOnline.xsl" StyleName="APA" Version="6"/>
-</file>
-
-<file path=customXml/item4.xml><?xml version="1.0" encoding="utf-8"?>
 <ct:contentTypeSchema xmlns:ct="http://schemas.microsoft.com/office/2006/metadata/contentType" xmlns:ma="http://schemas.microsoft.com/office/2006/metadata/properties/metaAttributes" ct:_="" ma:_="" ma:contentTypeName="Documento" ma:contentTypeID="0x010100C62BA20E8D966040A082E36E8561CD84" ma:contentTypeVersion="16" ma:contentTypeDescription="Crear nuevo documento." ma:contentTypeScope="" ma:versionID="77f031515d3d6aa4a272761676301d24">
   <xsd:schema xmlns:xsd="http://www.w3.org/2001/XMLSchema" xmlns:xs="http://www.w3.org/2001/XMLSchema" xmlns:p="http://schemas.microsoft.com/office/2006/metadata/properties" xmlns:ns2="8fcaa2d4-51b8-4b8f-b7bc-98cf4b2177e8" xmlns:ns3="c3614af2-e635-4072-be10-70b8c906c008" targetNamespace="http://schemas.microsoft.com/office/2006/metadata/properties" ma:root="true" ma:fieldsID="5ccf140876ae2b01cdb9492acee26f31" ns2:_="" ns3:_="">
     <xsd:import namespace="8fcaa2d4-51b8-4b8f-b7bc-98cf4b2177e8"/>
@@ -10166,7 +10375,19 @@
 </ct:contentTypeSchema>
 </file>
 
+<file path=customXml/item4.xml><?xml version="1.0" encoding="utf-8"?>
+<b:Sources xmlns:b="http://schemas.openxmlformats.org/officeDocument/2006/bibliography" xmlns="http://schemas.openxmlformats.org/officeDocument/2006/bibliography" SelectedStyle="\APASixthEditionOfficeOnline.xsl" StyleName="APA" Version="6"/>
+</file>
+
 <file path=customXml/itemProps1.xml><?xml version="1.0" encoding="utf-8"?>
+<ds:datastoreItem xmlns:ds="http://schemas.openxmlformats.org/officeDocument/2006/customXml" ds:itemID="{7ACF66F9-DA77-4432-A9F8-7B88E125BEC2}">
+  <ds:schemaRefs>
+    <ds:schemaRef ds:uri="http://schemas.microsoft.com/sharepoint/v3/contenttype/forms"/>
+  </ds:schemaRefs>
+</ds:datastoreItem>
+</file>
+
+<file path=customXml/itemProps2.xml><?xml version="1.0" encoding="utf-8"?>
 <ds:datastoreItem xmlns:ds="http://schemas.openxmlformats.org/officeDocument/2006/customXml" ds:itemID="{88A6ECAC-0B71-40C3-919D-6A07C4453A27}">
   <ds:schemaRefs>
     <ds:schemaRef ds:uri="http://schemas.microsoft.com/office/2006/metadata/properties"/>
@@ -10177,23 +10398,7 @@
 </ds:datastoreItem>
 </file>
 
-<file path=customXml/itemProps2.xml><?xml version="1.0" encoding="utf-8"?>
-<ds:datastoreItem xmlns:ds="http://schemas.openxmlformats.org/officeDocument/2006/customXml" ds:itemID="{7ACF66F9-DA77-4432-A9F8-7B88E125BEC2}">
-  <ds:schemaRefs>
-    <ds:schemaRef ds:uri="http://schemas.microsoft.com/sharepoint/v3/contenttype/forms"/>
-  </ds:schemaRefs>
-</ds:datastoreItem>
-</file>
-
 <file path=customXml/itemProps3.xml><?xml version="1.0" encoding="utf-8"?>
-<ds:datastoreItem xmlns:ds="http://schemas.openxmlformats.org/officeDocument/2006/customXml" ds:itemID="{0C031396-AFEC-4AD9-A87F-290EDFB2B80E}">
-  <ds:schemaRefs>
-    <ds:schemaRef ds:uri="http://schemas.openxmlformats.org/officeDocument/2006/bibliography"/>
-  </ds:schemaRefs>
-</ds:datastoreItem>
-</file>
-
-<file path=customXml/itemProps4.xml><?xml version="1.0" encoding="utf-8"?>
 <ds:datastoreItem xmlns:ds="http://schemas.openxmlformats.org/officeDocument/2006/customXml" ds:itemID="{53247D0B-7D92-45C7-A6F8-1FEF48082B0C}">
   <ds:schemaRefs>
     <ds:schemaRef ds:uri="http://schemas.microsoft.com/office/2006/metadata/contentType"/>
@@ -10212,6 +10417,14 @@
 </ds:datastoreItem>
 </file>
 
+<file path=customXml/itemProps4.xml><?xml version="1.0" encoding="utf-8"?>
+<ds:datastoreItem xmlns:ds="http://schemas.openxmlformats.org/officeDocument/2006/customXml" ds:itemID="{F2337AFB-357B-444E-9FBE-8CA1DCFC3D2F}">
+  <ds:schemaRefs>
+    <ds:schemaRef ds:uri="http://schemas.openxmlformats.org/officeDocument/2006/bibliography"/>
+  </ds:schemaRefs>
+</ds:datastoreItem>
+</file>
+
 <file path=docMetadata/LabelInfo.xml><?xml version="1.0" encoding="utf-8"?>
 <clbl:labelList xmlns:clbl="http://schemas.microsoft.com/office/2020/mipLabelMetadata">
   <clbl:label id="{3048dc87-43f0-4100-9acb-ae1971c79395}" enabled="0" method="" siteId="{3048dc87-43f0-4100-9acb-ae1971c79395}" removed="1"/>

</xml_diff>

<commit_message>
[MOD] modificada y revisada la memoria
</commit_message>
<xml_diff>
--- a/MEMORIA/TriWorld.docx
+++ b/MEMORIA/TriWorld.docx
@@ -12,7 +12,6 @@
           <w:sz w:val="144"/>
         </w:rPr>
       </w:pPr>
-      <w:proofErr w:type="spellStart"/>
       <w:r>
         <w:rPr>
           <w:b/>
@@ -20,7 +19,6 @@
         </w:rPr>
         <w:t>TriWorld</w:t>
       </w:r>
-      <w:proofErr w:type="spellEnd"/>
     </w:p>
     <w:p>
       <w:pPr>
@@ -1587,7 +1585,6 @@
         <w:ind w:firstLine="567"/>
         <w:jc w:val="both"/>
       </w:pPr>
-      <w:proofErr w:type="spellStart"/>
       <w:r>
         <w:rPr>
           <w:b/>
@@ -1596,7 +1593,6 @@
         <w:lastRenderedPageBreak/>
         <w:t>TriWorld</w:t>
       </w:r>
-      <w:proofErr w:type="spellEnd"/>
       <w:r>
         <w:t xml:space="preserve"> es una plataforma en línea que ofrece un juego de trivial interactivo diseñado para entretener y educar a los usuarios de todas las edades. </w:t>
       </w:r>
@@ -1617,7 +1613,6 @@
         <w:ind w:firstLine="567"/>
         <w:jc w:val="both"/>
       </w:pPr>
-      <w:proofErr w:type="spellStart"/>
       <w:r>
         <w:rPr>
           <w:b/>
@@ -1625,7 +1620,6 @@
         </w:rPr>
         <w:t>TriWorld</w:t>
       </w:r>
-      <w:proofErr w:type="spellEnd"/>
       <w:r>
         <w:t xml:space="preserve"> se diferenciará de otros juegos de trivial en línea por su interfaz intuitiva, su amplia variedad de preguntas y su enfoque en la educación lúdica.</w:t>
       </w:r>
@@ -1637,23 +1631,7 @@
         <w:jc w:val="both"/>
       </w:pPr>
       <w:r>
-        <w:t xml:space="preserve">Usaremos estrategias de promoción en redes sociales para aumentar la visibilidad y atraer usuarios. Colaboraciones con </w:t>
-      </w:r>
-      <w:proofErr w:type="spellStart"/>
-      <w:r>
-        <w:t>influencers</w:t>
-      </w:r>
-      <w:proofErr w:type="spellEnd"/>
-      <w:r>
-        <w:t xml:space="preserve"> y </w:t>
-      </w:r>
-      <w:proofErr w:type="spellStart"/>
-      <w:r>
-        <w:t>bloggers</w:t>
-      </w:r>
-      <w:proofErr w:type="spellEnd"/>
-      <w:r>
-        <w:t xml:space="preserve"> de juegos para llegar a audiencias específicas. Estrategias de SEO para mejorar el posicionamiento en los motores de búsqueda y aumentar el tráfico orgánico. Campañas de marketing de contenidos para generar interés y compromiso con la marca.</w:t>
+        <w:t>Usaremos estrategias de promoción en redes sociales para aumentar la visibilidad y atraer usuarios. Colaboraciones con influencers y bloggers de juegos para llegar a audiencias específicas. Estrategias de SEO para mejorar el posicionamiento en los motores de búsqueda y aumentar el tráfico orgánico. Campañas de marketing de contenidos para generar interés y compromiso con la marca.</w:t>
       </w:r>
     </w:p>
     <w:p>
@@ -1832,13 +1810,8 @@
         <w:ind w:firstLine="567"/>
         <w:jc w:val="both"/>
       </w:pPr>
-      <w:proofErr w:type="spellStart"/>
-      <w:r>
-        <w:t>TriWorld</w:t>
-      </w:r>
-      <w:proofErr w:type="spellEnd"/>
-      <w:r>
-        <w:t xml:space="preserve"> es un proyecto innovador que combina la diversión de los juegos de trivia con la accesibilidad de una plataforma en línea. Nuestra propuesta de valor radica en la variedad de categorías de preguntas, la interactividad de los desafíos y la posibilidad de competir con amigos y familiares en tiempo real.</w:t>
+      <w:r>
+        <w:t>TriWorld es un proyecto innovador que combina la diversión de los juegos de trivia con la accesibilidad de una plataforma en línea. Nuestra propuesta de valor radica en la variedad de categorías de preguntas, la interactividad de los desafíos y la posibilidad de competir con amigos y familiares en tiempo real.</w:t>
       </w:r>
     </w:p>
     <w:p>
@@ -1859,13 +1832,8 @@
         <w:t>Características</w:t>
       </w:r>
       <w:r>
-        <w:t xml:space="preserve"> de </w:t>
-      </w:r>
-      <w:proofErr w:type="spellStart"/>
-      <w:r>
-        <w:t>Triworld</w:t>
-      </w:r>
-      <w:proofErr w:type="spellEnd"/>
+        <w:t xml:space="preserve"> de Triworld</w:t>
+      </w:r>
       <w:r>
         <w:t>,</w:t>
       </w:r>
@@ -1996,13 +1964,8 @@
         <w:ind w:firstLine="567"/>
         <w:jc w:val="both"/>
       </w:pPr>
-      <w:proofErr w:type="spellStart"/>
-      <w:r>
-        <w:t>TriWorld</w:t>
-      </w:r>
-      <w:proofErr w:type="spellEnd"/>
-      <w:r>
-        <w:t xml:space="preserve"> se compromete a cumplir con todas las regulaciones legales y fiscales aplicables en su jurisdicción, incluyendo el cumplimiento de normativas de protección de datos, derechos de autor y comercio electrónico.</w:t>
+      <w:r>
+        <w:t>TriWorld se compromete a cumplir con todas las regulaciones legales y fiscales aplicables en su jurisdicción, incluyendo el cumplimiento de normativas de protección de datos, derechos de autor y comercio electrónico.</w:t>
       </w:r>
     </w:p>
     <w:p>
@@ -2019,15 +1982,7 @@
         <w:jc w:val="both"/>
       </w:pPr>
       <w:r>
-        <w:t xml:space="preserve">Para la financiación inicial del proyecto </w:t>
-      </w:r>
-      <w:proofErr w:type="spellStart"/>
-      <w:r>
-        <w:t>TriWorld</w:t>
-      </w:r>
-      <w:proofErr w:type="spellEnd"/>
-      <w:r>
-        <w:t>, se buscarán inversores interesados en apoyar iniciativas innovadoras en el sector de los juegos en línea. Además, se explorarán posibles subvenciones y programas de financiamiento para empresas emergentes en tecnología y entretenimiento.</w:t>
+        <w:t>Para la financiación inicial del proyecto TriWorld, se buscarán inversores interesados en apoyar iniciativas innovadoras en el sector de los juegos en línea. Además, se explorarán posibles subvenciones y programas de financiamiento para empresas emergentes en tecnología y entretenimiento.</w:t>
       </w:r>
     </w:p>
     <w:p>
@@ -2044,15 +1999,7 @@
         <w:jc w:val="both"/>
       </w:pPr>
       <w:r>
-        <w:t xml:space="preserve">El guion de trabajo para la elaboración del proyecto </w:t>
-      </w:r>
-      <w:proofErr w:type="spellStart"/>
-      <w:r>
-        <w:t>TriWorld</w:t>
-      </w:r>
-      <w:proofErr w:type="spellEnd"/>
-      <w:r>
-        <w:t xml:space="preserve"> incluye las siguientes etapas:</w:t>
+        <w:t>El guion de trabajo para la elaboración del proyecto TriWorld incluye las siguientes etapas:</w:t>
       </w:r>
     </w:p>
     <w:p>
@@ -2157,25 +2104,7 @@
           <w:color w:val="0D0D0D"/>
           <w:shd w:val="clear" w:color="auto" w:fill="FFFFFF"/>
         </w:rPr>
-        <w:t xml:space="preserve">Con base en los hallazgos de la investigación de mercado, procederemos al desarrollo de la plataforma </w:t>
-      </w:r>
-      <w:proofErr w:type="spellStart"/>
-      <w:r>
-        <w:rPr>
-          <w:rFonts w:cstheme="minorHAnsi"/>
-          <w:color w:val="0D0D0D"/>
-          <w:shd w:val="clear" w:color="auto" w:fill="FFFFFF"/>
-        </w:rPr>
-        <w:t>TriWorld</w:t>
-      </w:r>
-      <w:proofErr w:type="spellEnd"/>
-      <w:r>
-        <w:rPr>
-          <w:rFonts w:cstheme="minorHAnsi"/>
-          <w:color w:val="0D0D0D"/>
-          <w:shd w:val="clear" w:color="auto" w:fill="FFFFFF"/>
-        </w:rPr>
-        <w:t xml:space="preserve">. Esta fase incluirá la creación de la arquitectura de software, diseño de la interfaz de usuario, programación de funcionalidades clave y configuración de servidores. Nos enfocaremos en garantizar que la plataforma sea robusta, escalable, segura y fácil de usar. </w:t>
+        <w:t xml:space="preserve">Con base en los hallazgos de la investigación de mercado, procederemos al desarrollo de la plataforma TriWorld. Esta fase incluirá la creación de la arquitectura de software, diseño de la interfaz de usuario, programación de funcionalidades clave y configuración de servidores. Nos enfocaremos en garantizar que la plataforma sea robusta, escalable, segura y fácil de usar. </w:t>
       </w:r>
       <w:r>
         <w:rPr>
@@ -2205,13 +2134,8 @@
         <w:t>Creación de Contenidos</w:t>
       </w:r>
       <w:r>
-        <w:t xml:space="preserve">: Nosotros usaremos una API gratuita, </w:t>
-      </w:r>
-      <w:proofErr w:type="spellStart"/>
-      <w:r>
-        <w:t>Triworld</w:t>
-      </w:r>
-      <w:proofErr w:type="spellEnd"/>
+        <w:t>: Nosotros usaremos una API gratuita, Triworld</w:t>
+      </w:r>
       <w:r>
         <w:t xml:space="preserve"> cargará las preguntas de la API las cuales nunca se van a repetir ya que hay múltiples categorías</w:t>
       </w:r>
@@ -2283,29 +2207,13 @@
         <w:t xml:space="preserve"> </w:t>
       </w:r>
       <w:r>
-        <w:t xml:space="preserve">Con la plataforma y los contenidos probados y optimizados, procederemos al lanzamiento oficial de </w:t>
-      </w:r>
-      <w:proofErr w:type="spellStart"/>
-      <w:r>
-        <w:t>TriWorld</w:t>
-      </w:r>
-      <w:proofErr w:type="spellEnd"/>
-      <w:r>
-        <w:t>. Durante esta fase, implementaremos estrategias de promoción y marketing para generar conciencia y atraer a nuevos usuarios. Utilizaremos una combinación de tácticas de marketing digital</w:t>
+        <w:t>Con la plataforma y los contenidos probados y optimizados, procederemos al lanzamiento oficial de TriWorld. Durante esta fase, implementaremos estrategias de promoción y marketing para generar conciencia y atraer a nuevos usuarios. Utilizaremos una combinación de tácticas de marketing digital</w:t>
       </w:r>
       <w:r>
         <w:t xml:space="preserve">, </w:t>
       </w:r>
       <w:r>
-        <w:t xml:space="preserve">promociones con </w:t>
-      </w:r>
-      <w:proofErr w:type="spellStart"/>
-      <w:r>
-        <w:t>influencers</w:t>
-      </w:r>
-      <w:proofErr w:type="spellEnd"/>
-      <w:r>
-        <w:t xml:space="preserve"> y anuncios también en otros juegos.</w:t>
+        <w:t>promociones con influencers y anuncios también en otros juegos.</w:t>
       </w:r>
     </w:p>
     <w:p>
@@ -2394,35 +2302,10 @@
           <w:b/>
           <w:bCs/>
         </w:rPr>
-        <w:t xml:space="preserve">Spring </w:t>
-      </w:r>
-      <w:proofErr w:type="spellStart"/>
-      <w:r>
-        <w:rPr>
-          <w:b/>
-          <w:bCs/>
-        </w:rPr>
-        <w:t>Boot</w:t>
-      </w:r>
-      <w:proofErr w:type="spellEnd"/>
-      <w:r>
-        <w:t xml:space="preserve">: Spring </w:t>
-      </w:r>
-      <w:proofErr w:type="spellStart"/>
-      <w:r>
-        <w:t>Boot</w:t>
-      </w:r>
-      <w:proofErr w:type="spellEnd"/>
-      <w:r>
-        <w:t xml:space="preserve"> es una opción popular para el desarrollo de aplicaciones web y servicios </w:t>
-      </w:r>
-      <w:proofErr w:type="spellStart"/>
-      <w:r>
-        <w:t>RESTful</w:t>
-      </w:r>
-      <w:proofErr w:type="spellEnd"/>
-      <w:r>
-        <w:t xml:space="preserve"> por varias razones:</w:t>
+        <w:t>Spring Boot</w:t>
+      </w:r>
+      <w:r>
+        <w:t>: Spring Boot es una opción popular para el desarrollo de aplicaciones web y servicios RESTful por varias razones:</w:t>
       </w:r>
     </w:p>
     <w:p>
@@ -2450,15 +2333,7 @@
         <w:ind w:firstLine="567"/>
       </w:pPr>
       <w:r>
-        <w:t xml:space="preserve">Productividad mejorada: Spring </w:t>
-      </w:r>
-      <w:proofErr w:type="spellStart"/>
-      <w:r>
-        <w:t>Boot</w:t>
-      </w:r>
-      <w:proofErr w:type="spellEnd"/>
-      <w:r>
-        <w:t xml:space="preserve"> proporciona un conjunto de herramientas y funcionalidades que ayudan a los desarrolladores a ser más productivos.</w:t>
+        <w:t>Productividad mejorada: Spring Boot proporciona un conjunto de herramientas y funcionalidades que ayudan a los desarrolladores a ser más productivos.</w:t>
       </w:r>
     </w:p>
     <w:p>
@@ -2472,15 +2347,7 @@
         <w:ind w:firstLine="567"/>
       </w:pPr>
       <w:r>
-        <w:t xml:space="preserve">Spring </w:t>
-      </w:r>
-      <w:proofErr w:type="spellStart"/>
-      <w:r>
-        <w:t>Boot</w:t>
-      </w:r>
-      <w:proofErr w:type="spellEnd"/>
-      <w:r>
-        <w:t xml:space="preserve"> se basa en el marco de trabajo Spring, lo que significa que hereda todas las características y beneficios de Spring</w:t>
+        <w:t>Spring Boot se basa en el marco de trabajo Spring, lo que significa que hereda todas las características y beneficios de Spring</w:t>
       </w:r>
     </w:p>
     <w:p>
@@ -2494,15 +2361,7 @@
         <w:ind w:firstLine="567"/>
       </w:pPr>
       <w:r>
-        <w:t xml:space="preserve">Spring </w:t>
-      </w:r>
-      <w:proofErr w:type="spellStart"/>
-      <w:r>
-        <w:t>Boot</w:t>
-      </w:r>
-      <w:proofErr w:type="spellEnd"/>
-      <w:r>
-        <w:t xml:space="preserve"> es respaldado por una comunidad activa de desarrolladores. Esto significa que hay una gran cantidad de recursos disponibles, incluida la documentación detallada, tutoriales, ejemplos de código y ayuda en línea.</w:t>
+        <w:t>Spring Boot es respaldado por una comunidad activa de desarrolladores. Esto significa que hay una gran cantidad de recursos disponibles, incluida la documentación detallada, tutoriales, ejemplos de código y ayuda en línea.</w:t>
       </w:r>
     </w:p>
     <w:p>
@@ -2563,23 +2422,7 @@
         <w:t>Bootstrap</w:t>
       </w:r>
       <w:r>
-        <w:t xml:space="preserve">: Bootstrap es un marco de trabajo de </w:t>
-      </w:r>
-      <w:proofErr w:type="spellStart"/>
-      <w:r>
-        <w:t>front-end</w:t>
-      </w:r>
-      <w:proofErr w:type="spellEnd"/>
-      <w:r>
-        <w:t xml:space="preserve"> que proporciona herramientas y componentes CSS y JavaScript </w:t>
-      </w:r>
-      <w:proofErr w:type="spellStart"/>
-      <w:r>
-        <w:t>preestilizados</w:t>
-      </w:r>
-      <w:proofErr w:type="spellEnd"/>
-      <w:r>
-        <w:t xml:space="preserve"> para el desarrollo rápido y fácil de sitios web y aplicaciones web responsivas. Ofrece una amplia gama de componentes listos para usar, como botones, formularios, barras de navegación</w:t>
+        <w:t>: Bootstrap es un marco de trabajo de front-end que proporciona herramientas y componentes CSS y JavaScript preestilizados para el desarrollo rápido y fácil de sitios web y aplicaciones web responsivas. Ofrece una amplia gama de componentes listos para usar, como botones, formularios, barras de navegación</w:t>
       </w:r>
       <w:r>
         <w:t>, etc.</w:t>
@@ -2605,7 +2448,6 @@
         <w:spacing w:after="112" w:line="276" w:lineRule="auto"/>
         <w:ind w:firstLine="567"/>
       </w:pPr>
-      <w:proofErr w:type="spellStart"/>
       <w:r>
         <w:rPr>
           <w:b/>
@@ -2613,7 +2455,6 @@
         </w:rPr>
         <w:t>Vue</w:t>
       </w:r>
-      <w:proofErr w:type="spellEnd"/>
       <w:r>
         <w:t xml:space="preserve">: </w:t>
       </w:r>
@@ -2621,15 +2462,7 @@
         <w:t>Me</w:t>
       </w:r>
       <w:r>
-        <w:t xml:space="preserve"> ha sido útil usar </w:t>
-      </w:r>
-      <w:proofErr w:type="spellStart"/>
-      <w:r>
-        <w:t>vue</w:t>
-      </w:r>
-      <w:proofErr w:type="spellEnd"/>
-      <w:r>
-        <w:t xml:space="preserve"> sobre</w:t>
+        <w:t xml:space="preserve"> ha sido útil usar vue sobre</w:t>
       </w:r>
       <w:r>
         <w:t xml:space="preserve"> </w:t>
@@ -2641,31 +2474,7 @@
         <w:t>s vistas y componentes que he</w:t>
       </w:r>
       <w:r>
-        <w:t xml:space="preserve"> ido creando y por tener su característica principal de </w:t>
-      </w:r>
-      <w:proofErr w:type="spellStart"/>
-      <w:r>
-        <w:t>html</w:t>
-      </w:r>
-      <w:proofErr w:type="spellEnd"/>
-      <w:r>
-        <w:t xml:space="preserve">, </w:t>
-      </w:r>
-      <w:proofErr w:type="spellStart"/>
-      <w:r>
-        <w:t>css</w:t>
-      </w:r>
-      <w:proofErr w:type="spellEnd"/>
-      <w:r>
-        <w:t xml:space="preserve"> y </w:t>
-      </w:r>
-      <w:proofErr w:type="spellStart"/>
-      <w:r>
-        <w:t>javascript</w:t>
-      </w:r>
-      <w:proofErr w:type="spellEnd"/>
-      <w:r>
-        <w:t xml:space="preserve"> en un mismo archivo. </w:t>
+        <w:t xml:space="preserve"> ido creando y por tener su característica principal de html, css y javascript en un mismo archivo. </w:t>
       </w:r>
       <w:r>
         <w:br/>
@@ -2716,15 +2525,7 @@
         <w:t>é</w:t>
       </w:r>
       <w:r>
-        <w:t xml:space="preserve"> dificultad queremos estas preguntas. Esta API la hemos usado en la parte del </w:t>
-      </w:r>
-      <w:proofErr w:type="spellStart"/>
-      <w:r>
-        <w:t>front-end</w:t>
-      </w:r>
-      <w:proofErr w:type="spellEnd"/>
-      <w:r>
-        <w:t>.</w:t>
+        <w:t xml:space="preserve"> dificultad queremos estas preguntas. Esta API la hemos usado en la parte del front-end.</w:t>
       </w:r>
     </w:p>
     <w:p/>
@@ -2938,89 +2739,11 @@
           <w:rFonts w:cstheme="minorHAnsi"/>
         </w:rPr>
       </w:pPr>
-      <w:proofErr w:type="spellStart"/>
-      <w:r>
-        <w:rPr>
-          <w:rFonts w:cstheme="minorHAnsi"/>
-        </w:rPr>
-        <w:t>TriWorld</w:t>
-      </w:r>
-      <w:proofErr w:type="spellEnd"/>
-      <w:r>
-        <w:rPr>
-          <w:rFonts w:cstheme="minorHAnsi"/>
-        </w:rPr>
-        <w:t xml:space="preserve"> cuenta con una base de datos propia, su parte </w:t>
-      </w:r>
-      <w:proofErr w:type="spellStart"/>
-      <w:r>
-        <w:rPr>
-          <w:rFonts w:cstheme="minorHAnsi"/>
-        </w:rPr>
-        <w:t>front-end</w:t>
-      </w:r>
-      <w:proofErr w:type="spellEnd"/>
-      <w:r>
-        <w:rPr>
-          <w:rFonts w:cstheme="minorHAnsi"/>
-        </w:rPr>
-        <w:t xml:space="preserve"> y su parte back-</w:t>
-      </w:r>
-      <w:proofErr w:type="spellStart"/>
-      <w:r>
-        <w:rPr>
-          <w:rFonts w:cstheme="minorHAnsi"/>
-        </w:rPr>
-        <w:t>end</w:t>
-      </w:r>
-      <w:proofErr w:type="spellEnd"/>
-      <w:r>
-        <w:rPr>
-          <w:rFonts w:cstheme="minorHAnsi"/>
-        </w:rPr>
-        <w:t xml:space="preserve">. Nuestra base de datos contiene todos los usuarios, la información de estos usuarios y sus roles. En cuanto al </w:t>
-      </w:r>
-      <w:proofErr w:type="spellStart"/>
-      <w:r>
-        <w:rPr>
-          <w:rFonts w:cstheme="minorHAnsi"/>
-        </w:rPr>
-        <w:t>front-end</w:t>
-      </w:r>
-      <w:proofErr w:type="spellEnd"/>
-      <w:r>
-        <w:rPr>
-          <w:rFonts w:cstheme="minorHAnsi"/>
-        </w:rPr>
-        <w:t xml:space="preserve">, usamos </w:t>
-      </w:r>
-      <w:proofErr w:type="spellStart"/>
-      <w:r>
-        <w:rPr>
-          <w:rFonts w:cstheme="minorHAnsi"/>
-        </w:rPr>
-        <w:t>Vue</w:t>
-      </w:r>
-      <w:proofErr w:type="spellEnd"/>
-      <w:r>
-        <w:rPr>
-          <w:rFonts w:cstheme="minorHAnsi"/>
-        </w:rPr>
-        <w:t>, que maneja vistas y componentes. También maneja una API para cargar las preguntas. Por último, hablaremos del back-</w:t>
-      </w:r>
-      <w:proofErr w:type="spellStart"/>
-      <w:r>
-        <w:rPr>
-          <w:rFonts w:cstheme="minorHAnsi"/>
-        </w:rPr>
-        <w:t>end</w:t>
-      </w:r>
-      <w:proofErr w:type="spellEnd"/>
-      <w:r>
-        <w:rPr>
-          <w:rFonts w:cstheme="minorHAnsi"/>
-        </w:rPr>
-        <w:t>, el cual es una API-REST que se encarga de hacer un CRUD de los usuarios.</w:t>
+      <w:r>
+        <w:rPr>
+          <w:rFonts w:cstheme="minorHAnsi"/>
+        </w:rPr>
+        <w:t>TriWorld cuenta con una base de datos propia, su parte front-end y su parte back-end. Nuestra base de datos contiene todos los usuarios, la información de estos usuarios y sus roles. En cuanto al front-end, usamos Vue, que maneja vistas y componentes. También maneja una API para cargar las preguntas. Por último, hablaremos del back-end, el cual es una API-REST que se encarga de hacer un CRUD de los usuarios.</w:t>
       </w:r>
     </w:p>
     <w:p>
@@ -3036,35 +2759,7 @@
         <w:rPr>
           <w:rFonts w:cstheme="minorHAnsi"/>
         </w:rPr>
-        <w:t xml:space="preserve">El </w:t>
-      </w:r>
-      <w:proofErr w:type="spellStart"/>
-      <w:r>
-        <w:rPr>
-          <w:rFonts w:cstheme="minorHAnsi"/>
-        </w:rPr>
-        <w:t>front-end</w:t>
-      </w:r>
-      <w:proofErr w:type="spellEnd"/>
-      <w:r>
-        <w:rPr>
-          <w:rFonts w:cstheme="minorHAnsi"/>
-        </w:rPr>
-        <w:t xml:space="preserve"> se encuentra dividido de la siguiente forma: Hemos usado </w:t>
-      </w:r>
-      <w:proofErr w:type="spellStart"/>
-      <w:r>
-        <w:rPr>
-          <w:rFonts w:cstheme="minorHAnsi"/>
-        </w:rPr>
-        <w:t>Vue</w:t>
-      </w:r>
-      <w:proofErr w:type="spellEnd"/>
-      <w:r>
-        <w:rPr>
-          <w:rFonts w:cstheme="minorHAnsi"/>
-        </w:rPr>
-        <w:t>, donde tenemos vistas y varios componentes que comentaremos ahora.</w:t>
+        <w:t>El front-end se encuentra dividido de la siguiente forma: Hemos usado Vue, donde tenemos vistas y varios componentes que comentaremos ahora.</w:t>
       </w:r>
     </w:p>
     <w:p>
@@ -3096,71 +2791,19 @@
           <w:rFonts w:cstheme="minorHAnsi"/>
         </w:rPr>
       </w:pPr>
-      <w:proofErr w:type="spellStart"/>
       <w:r>
         <w:rPr>
           <w:rFonts w:cstheme="minorHAnsi"/>
           <w:b/>
           <w:bCs/>
         </w:rPr>
-        <w:t>HomeView</w:t>
-      </w:r>
-      <w:proofErr w:type="spellEnd"/>
-      <w:r>
-        <w:rPr>
-          <w:rFonts w:cstheme="minorHAnsi"/>
-          <w:b/>
-          <w:bCs/>
-        </w:rPr>
-        <w:t>:</w:t>
-      </w:r>
-      <w:r>
-        <w:rPr>
-          <w:rFonts w:cstheme="minorHAnsi"/>
-        </w:rPr>
-        <w:t xml:space="preserve"> Contiene la página principal de </w:t>
-      </w:r>
-      <w:proofErr w:type="spellStart"/>
-      <w:r>
-        <w:rPr>
-          <w:rFonts w:cstheme="minorHAnsi"/>
-        </w:rPr>
-        <w:t>TriWorld</w:t>
-      </w:r>
-      <w:proofErr w:type="spellEnd"/>
-      <w:r>
-        <w:rPr>
-          <w:rFonts w:cstheme="minorHAnsi"/>
-        </w:rPr>
-        <w:t xml:space="preserve">, el botón de iniciar partida, el menú de navegación para ir a inicio, ranking, </w:t>
-      </w:r>
-      <w:proofErr w:type="spellStart"/>
-      <w:r>
-        <w:rPr>
-          <w:rFonts w:cstheme="minorHAnsi"/>
-        </w:rPr>
-        <w:t>login</w:t>
-      </w:r>
-      <w:proofErr w:type="spellEnd"/>
-      <w:r>
-        <w:rPr>
-          <w:rFonts w:cstheme="minorHAnsi"/>
-        </w:rPr>
-        <w:t xml:space="preserve"> y registro. En el </w:t>
-      </w:r>
-      <w:proofErr w:type="spellStart"/>
-      <w:r>
-        <w:rPr>
-          <w:rFonts w:cstheme="minorHAnsi"/>
-        </w:rPr>
-        <w:t>footer</w:t>
-      </w:r>
-      <w:proofErr w:type="spellEnd"/>
-      <w:r>
-        <w:rPr>
-          <w:rFonts w:cstheme="minorHAnsi"/>
-        </w:rPr>
-        <w:t xml:space="preserve"> se encuentran las redes sociales, las políticas de protección de datos y cookies, y el aviso legal.</w:t>
+        <w:t>HomeView:</w:t>
+      </w:r>
+      <w:r>
+        <w:rPr>
+          <w:rFonts w:cstheme="minorHAnsi"/>
+        </w:rPr>
+        <w:t xml:space="preserve"> Contiene la página principal de TriWorld, el botón de iniciar partida, el menú de navegación para ir a inicio, ranking, login y registro. En el footer se encuentran las redes sociales, las políticas de protección de datos y cookies, y el aviso legal.</w:t>
       </w:r>
     </w:p>
     <w:p>
@@ -3176,23 +2819,13 @@
           <w:rFonts w:cstheme="minorHAnsi"/>
         </w:rPr>
       </w:pPr>
-      <w:proofErr w:type="spellStart"/>
       <w:r>
         <w:rPr>
           <w:rFonts w:cstheme="minorHAnsi"/>
           <w:b/>
           <w:bCs/>
         </w:rPr>
-        <w:t>RankingView</w:t>
-      </w:r>
-      <w:proofErr w:type="spellEnd"/>
-      <w:r>
-        <w:rPr>
-          <w:rFonts w:cstheme="minorHAnsi"/>
-          <w:b/>
-          <w:bCs/>
-        </w:rPr>
-        <w:t>:</w:t>
+        <w:t>RankingView:</w:t>
       </w:r>
       <w:r>
         <w:rPr>
@@ -3214,30 +2847,78 @@
           <w:rFonts w:cstheme="minorHAnsi"/>
         </w:rPr>
       </w:pPr>
-      <w:proofErr w:type="spellStart"/>
       <w:r>
         <w:rPr>
           <w:rFonts w:cstheme="minorHAnsi"/>
           <w:b/>
           <w:bCs/>
         </w:rPr>
-        <w:t>PreguntasView</w:t>
-      </w:r>
-      <w:proofErr w:type="spellEnd"/>
+        <w:t>PreguntasView:</w:t>
+      </w:r>
+      <w:r>
+        <w:rPr>
+          <w:rFonts w:cstheme="minorHAnsi"/>
+        </w:rPr>
+        <w:t xml:space="preserve"> En esta página nos encontraremos con las preguntas una vez elegida la dificultad. En la vista también aparecerá la puntuación que llevemos. Una vez terminadas las preguntas, se nos redirigirá al inicio y se actualizará la puntuación.</w:t>
+      </w:r>
+    </w:p>
+    <w:p>
+      <w:pPr>
+        <w:numPr>
+          <w:ilvl w:val="0"/>
+          <w:numId w:val="24"/>
+        </w:numPr>
+        <w:spacing w:line="276" w:lineRule="auto"/>
+        <w:ind w:firstLine="567"/>
+        <w:jc w:val="both"/>
+        <w:rPr>
+          <w:rFonts w:cstheme="minorHAnsi"/>
+        </w:rPr>
+      </w:pPr>
       <w:r>
         <w:rPr>
           <w:rFonts w:cstheme="minorHAnsi"/>
           <w:b/>
           <w:bCs/>
         </w:rPr>
-        <w:t>:</w:t>
-      </w:r>
-      <w:r>
-        <w:rPr>
-          <w:rFonts w:cstheme="minorHAnsi"/>
-        </w:rPr>
-        <w:t xml:space="preserve"> En esta página nos encontraremos con las preguntas una vez elegida la dificultad. En la vista también aparecerá la puntuación que llevemos. Una vez terminadas las preguntas, se nos redirigirá al inicio y se actualizará la puntuación.</w:t>
-      </w:r>
+        <w:t>RegistrarView:</w:t>
+      </w:r>
+      <w:r>
+        <w:rPr>
+          <w:rFonts w:cstheme="minorHAnsi"/>
+        </w:rPr>
+        <w:t xml:space="preserve"> Vista que contiene el formulario para poder registrarnos en la página.</w:t>
+      </w:r>
+    </w:p>
+    <w:p>
+      <w:pPr>
+        <w:numPr>
+          <w:ilvl w:val="0"/>
+          <w:numId w:val="24"/>
+        </w:numPr>
+        <w:spacing w:line="276" w:lineRule="auto"/>
+        <w:ind w:firstLine="567"/>
+        <w:jc w:val="both"/>
+        <w:rPr>
+          <w:rFonts w:cstheme="minorHAnsi"/>
+        </w:rPr>
+      </w:pPr>
+      <w:r>
+        <w:rPr>
+          <w:rFonts w:cstheme="minorHAnsi"/>
+          <w:b/>
+          <w:bCs/>
+        </w:rPr>
+        <w:t>LoginView:</w:t>
+      </w:r>
+      <w:r>
+        <w:rPr>
+          <w:rFonts w:cstheme="minorHAnsi"/>
+        </w:rPr>
+        <w:t xml:space="preserve"> Vista que contiene el formulario para iniciar sesión con el usuario que queramos.</w:t>
+      </w:r>
+      <w:bookmarkStart w:id="10" w:name="_GoBack"/>
+      <w:bookmarkEnd w:id="10"/>
     </w:p>
     <w:p>
       <w:pPr>
@@ -3268,43 +2949,19 @@
           <w:rFonts w:cstheme="minorHAnsi"/>
         </w:rPr>
       </w:pPr>
-      <w:proofErr w:type="spellStart"/>
       <w:r>
         <w:rPr>
           <w:rFonts w:cstheme="minorHAnsi"/>
           <w:b/>
           <w:bCs/>
         </w:rPr>
-        <w:t>SeleccionDificultad</w:t>
-      </w:r>
-      <w:proofErr w:type="spellEnd"/>
-      <w:r>
-        <w:rPr>
-          <w:rFonts w:cstheme="minorHAnsi"/>
-          <w:b/>
-          <w:bCs/>
-        </w:rPr>
-        <w:t>:</w:t>
-      </w:r>
-      <w:r>
-        <w:rPr>
-          <w:rFonts w:cstheme="minorHAnsi"/>
-        </w:rPr>
-        <w:t xml:space="preserve"> Este componente aparece antes de la vista de las preguntas. Cuando pulsamos el botón de iniciar partida, aparecerá este componente con las opciones de dificultad. Dependiendo de la dificultad que elijamos, en </w:t>
-      </w:r>
-      <w:proofErr w:type="spellStart"/>
-      <w:r>
-        <w:rPr>
-          <w:rFonts w:cstheme="minorHAnsi"/>
-        </w:rPr>
-        <w:t>PreguntasView</w:t>
-      </w:r>
-      <w:proofErr w:type="spellEnd"/>
-      <w:r>
-        <w:rPr>
-          <w:rFonts w:cstheme="minorHAnsi"/>
-        </w:rPr>
-        <w:t xml:space="preserve"> las preguntas tendrán esa dificultad. Si no se ha iniciado sesión, se mostrará un mensaje indicando que primero debemos iniciar sesión.</w:t>
+        <w:t>SeleccionDificultad:</w:t>
+      </w:r>
+      <w:r>
+        <w:rPr>
+          <w:rFonts w:cstheme="minorHAnsi"/>
+        </w:rPr>
+        <w:t xml:space="preserve"> Este componente aparece antes de la vista de las preguntas. Cuando pulsamos el botón de iniciar partida, aparecerá este componente con las opciones de dificultad. Dependiendo de la dificultad que elijamos, en PreguntasView las preguntas tendrán esa dificultad. Si no se ha iniciado sesión, se mostrará un mensaje indicando que primero debemos iniciar sesión.</w:t>
       </w:r>
     </w:p>
     <w:p>
@@ -3320,23 +2977,13 @@
           <w:rFonts w:cstheme="minorHAnsi"/>
         </w:rPr>
       </w:pPr>
-      <w:proofErr w:type="spellStart"/>
       <w:r>
         <w:rPr>
           <w:rFonts w:cstheme="minorHAnsi"/>
           <w:b/>
           <w:bCs/>
         </w:rPr>
-        <w:t>AvisoLegal</w:t>
-      </w:r>
-      <w:proofErr w:type="spellEnd"/>
-      <w:r>
-        <w:rPr>
-          <w:rFonts w:cstheme="minorHAnsi"/>
-          <w:b/>
-          <w:bCs/>
-        </w:rPr>
-        <w:t>:</w:t>
+        <w:t>AvisoLegal:</w:t>
       </w:r>
       <w:r>
         <w:rPr>
@@ -3358,23 +3005,13 @@
           <w:rFonts w:cstheme="minorHAnsi"/>
         </w:rPr>
       </w:pPr>
-      <w:proofErr w:type="spellStart"/>
       <w:r>
         <w:rPr>
           <w:rFonts w:cstheme="minorHAnsi"/>
           <w:b/>
           <w:bCs/>
         </w:rPr>
-        <w:t>PoliticaProteccionDatos</w:t>
-      </w:r>
-      <w:proofErr w:type="spellEnd"/>
-      <w:r>
-        <w:rPr>
-          <w:rFonts w:cstheme="minorHAnsi"/>
-          <w:b/>
-          <w:bCs/>
-        </w:rPr>
-        <w:t>:</w:t>
+        <w:t>PoliticaProteccionDatos:</w:t>
       </w:r>
       <w:r>
         <w:rPr>
@@ -3396,23 +3033,14 @@
           <w:rFonts w:cstheme="minorHAnsi"/>
         </w:rPr>
       </w:pPr>
-      <w:proofErr w:type="spellStart"/>
       <w:r>
         <w:rPr>
           <w:rFonts w:cstheme="minorHAnsi"/>
           <w:b/>
           <w:bCs/>
         </w:rPr>
-        <w:t>PoliticaCookies</w:t>
-      </w:r>
-      <w:proofErr w:type="spellEnd"/>
-      <w:r>
-        <w:rPr>
-          <w:rFonts w:cstheme="minorHAnsi"/>
-          <w:b/>
-          <w:bCs/>
-        </w:rPr>
-        <w:t>:</w:t>
+        <w:lastRenderedPageBreak/>
+        <w:t>PoliticaCookies:</w:t>
       </w:r>
       <w:r>
         <w:rPr>
@@ -3464,22 +3092,7 @@
         <w:rPr>
           <w:rFonts w:cstheme="minorHAnsi"/>
         </w:rPr>
-        <w:lastRenderedPageBreak/>
-        <w:t>Procedamos con la parte del back-</w:t>
-      </w:r>
-      <w:proofErr w:type="spellStart"/>
-      <w:r>
-        <w:rPr>
-          <w:rFonts w:cstheme="minorHAnsi"/>
-        </w:rPr>
-        <w:t>end</w:t>
-      </w:r>
-      <w:proofErr w:type="spellEnd"/>
-      <w:r>
-        <w:rPr>
-          <w:rFonts w:cstheme="minorHAnsi"/>
-        </w:rPr>
-        <w:t>: Se trata de una arquitectura REST, cuya función es escuchar las peticiones que envía el cliente y responder con los datos de la petición. Estará estructurado de la siguiente forma:</w:t>
+        <w:t>Procedamos con la parte del back-end: Se trata de una arquitectura REST, cuya función es escuchar las peticiones que envía el cliente y responder con los datos de la petición. Estará estructurado de la siguiente forma:</w:t>
       </w:r>
     </w:p>
     <w:p>
@@ -3495,43 +3108,19 @@
           <w:rFonts w:cstheme="minorHAnsi"/>
         </w:rPr>
       </w:pPr>
-      <w:proofErr w:type="spellStart"/>
       <w:r>
         <w:rPr>
           <w:rFonts w:cstheme="minorHAnsi"/>
           <w:b/>
           <w:bCs/>
         </w:rPr>
-        <w:t>ProyectoTrivialApplication</w:t>
-      </w:r>
-      <w:proofErr w:type="spellEnd"/>
-      <w:r>
-        <w:rPr>
-          <w:rFonts w:cstheme="minorHAnsi"/>
-          <w:b/>
-          <w:bCs/>
-        </w:rPr>
-        <w:t>:</w:t>
-      </w:r>
-      <w:r>
-        <w:rPr>
-          <w:rFonts w:cstheme="minorHAnsi"/>
-        </w:rPr>
-        <w:t xml:space="preserve"> Esta clase es la clase principal donde se inicia el back-</w:t>
-      </w:r>
-      <w:proofErr w:type="spellStart"/>
-      <w:r>
-        <w:rPr>
-          <w:rFonts w:cstheme="minorHAnsi"/>
-        </w:rPr>
-        <w:t>end</w:t>
-      </w:r>
-      <w:proofErr w:type="spellEnd"/>
-      <w:r>
-        <w:rPr>
-          <w:rFonts w:cstheme="minorHAnsi"/>
-        </w:rPr>
-        <w:t>.</w:t>
+        <w:t>ProyectoTrivialApplication:</w:t>
+      </w:r>
+      <w:r>
+        <w:rPr>
+          <w:rFonts w:cstheme="minorHAnsi"/>
+        </w:rPr>
+        <w:t xml:space="preserve"> Esta clase es la clase principal donde se inicia el back-end.</w:t>
       </w:r>
     </w:p>
     <w:p>
@@ -3547,21 +3136,7 @@
         <w:rPr>
           <w:rFonts w:cstheme="minorHAnsi"/>
         </w:rPr>
-        <w:t xml:space="preserve">La clase mencionada sería la clase </w:t>
-      </w:r>
-      <w:proofErr w:type="spellStart"/>
-      <w:r>
-        <w:rPr>
-          <w:rFonts w:cstheme="minorHAnsi"/>
-        </w:rPr>
-        <w:t>main</w:t>
-      </w:r>
-      <w:proofErr w:type="spellEnd"/>
-      <w:r>
-        <w:rPr>
-          <w:rFonts w:cstheme="minorHAnsi"/>
-        </w:rPr>
-        <w:t>. Ahora iremos con la parte de configuración, donde tenemos la clase que trata los errores del CORS:</w:t>
+        <w:t>La clase mencionada sería la clase main. Ahora iremos con la parte de configuración, donde tenemos la clase que trata los errores del CORS:</w:t>
       </w:r>
     </w:p>
     <w:p>
@@ -3577,57 +3152,19 @@
           <w:rFonts w:cstheme="minorHAnsi"/>
         </w:rPr>
       </w:pPr>
-      <w:proofErr w:type="spellStart"/>
       <w:r>
         <w:rPr>
           <w:rFonts w:cstheme="minorHAnsi"/>
           <w:b/>
           <w:bCs/>
         </w:rPr>
-        <w:t>CorsConfig</w:t>
-      </w:r>
-      <w:proofErr w:type="spellEnd"/>
-      <w:r>
-        <w:rPr>
-          <w:rFonts w:cstheme="minorHAnsi"/>
-          <w:b/>
-          <w:bCs/>
-        </w:rPr>
-        <w:t>:</w:t>
-      </w:r>
-      <w:r>
-        <w:rPr>
-          <w:rFonts w:cstheme="minorHAnsi"/>
-        </w:rPr>
-        <w:t xml:space="preserve"> Da permisos al </w:t>
-      </w:r>
-      <w:proofErr w:type="spellStart"/>
-      <w:r>
-        <w:rPr>
-          <w:rFonts w:cstheme="minorHAnsi"/>
-        </w:rPr>
-        <w:t>front-end</w:t>
-      </w:r>
-      <w:proofErr w:type="spellEnd"/>
-      <w:r>
-        <w:rPr>
-          <w:rFonts w:cstheme="minorHAnsi"/>
-        </w:rPr>
-        <w:t xml:space="preserve"> para que reciba peticiones del back-</w:t>
-      </w:r>
-      <w:proofErr w:type="spellStart"/>
-      <w:r>
-        <w:rPr>
-          <w:rFonts w:cstheme="minorHAnsi"/>
-        </w:rPr>
-        <w:t>end</w:t>
-      </w:r>
-      <w:proofErr w:type="spellEnd"/>
-      <w:r>
-        <w:rPr>
-          <w:rFonts w:cstheme="minorHAnsi"/>
-        </w:rPr>
-        <w:t xml:space="preserve"> y trata los errores que pueda ocasionar el CORS.</w:t>
+        <w:t>CorsConfig:</w:t>
+      </w:r>
+      <w:r>
+        <w:rPr>
+          <w:rFonts w:cstheme="minorHAnsi"/>
+        </w:rPr>
+        <w:t xml:space="preserve"> Da permisos al front-end para que reciba peticiones del back-end y trata los errores que pueda ocasionar el CORS.</w:t>
       </w:r>
     </w:p>
     <w:p>
@@ -3653,21 +3190,7 @@
         <w:rPr>
           <w:rFonts w:cstheme="minorHAnsi"/>
         </w:rPr>
-        <w:t xml:space="preserve">De momento, esa sería la parte de configuración. Ahora pasamos a los </w:t>
-      </w:r>
-      <w:proofErr w:type="spellStart"/>
-      <w:r>
-        <w:rPr>
-          <w:rFonts w:cstheme="minorHAnsi"/>
-        </w:rPr>
-        <w:t>controllers</w:t>
-      </w:r>
-      <w:proofErr w:type="spellEnd"/>
-      <w:r>
-        <w:rPr>
-          <w:rFonts w:cstheme="minorHAnsi"/>
-        </w:rPr>
-        <w:t>:</w:t>
+        <w:t>De momento, esa sería la parte de configuración. Ahora pasamos a los controllers:</w:t>
       </w:r>
     </w:p>
     <w:p>
@@ -3683,23 +3206,13 @@
           <w:rFonts w:cstheme="minorHAnsi"/>
         </w:rPr>
       </w:pPr>
-      <w:proofErr w:type="spellStart"/>
       <w:r>
         <w:rPr>
           <w:rFonts w:cstheme="minorHAnsi"/>
           <w:b/>
           <w:bCs/>
         </w:rPr>
-        <w:t>UserRestController</w:t>
-      </w:r>
-      <w:proofErr w:type="spellEnd"/>
-      <w:r>
-        <w:rPr>
-          <w:rFonts w:cstheme="minorHAnsi"/>
-          <w:b/>
-          <w:bCs/>
-        </w:rPr>
-        <w:t>:</w:t>
+        <w:t>UserRestController:</w:t>
       </w:r>
       <w:r>
         <w:rPr>
@@ -3722,55 +3235,7 @@
           <w:rFonts w:cstheme="minorHAnsi"/>
           <w:bCs/>
         </w:rPr>
-        <w:t xml:space="preserve">El resto de </w:t>
-      </w:r>
-      <w:proofErr w:type="spellStart"/>
-      <w:r>
-        <w:rPr>
-          <w:rFonts w:cstheme="minorHAnsi"/>
-          <w:bCs/>
-        </w:rPr>
-        <w:t>controllers</w:t>
-      </w:r>
-      <w:proofErr w:type="spellEnd"/>
-      <w:r>
-        <w:rPr>
-          <w:rFonts w:cstheme="minorHAnsi"/>
-          <w:bCs/>
-        </w:rPr>
-        <w:t xml:space="preserve"> que hay en el proyecto actualmente están en desuso por eso solo menciono al </w:t>
-      </w:r>
-      <w:proofErr w:type="spellStart"/>
-      <w:r>
-        <w:rPr>
-          <w:rFonts w:cstheme="minorHAnsi"/>
-          <w:bCs/>
-        </w:rPr>
-        <w:t>controller</w:t>
-      </w:r>
-      <w:proofErr w:type="spellEnd"/>
-      <w:r>
-        <w:rPr>
-          <w:rFonts w:cstheme="minorHAnsi"/>
-          <w:bCs/>
-        </w:rPr>
-        <w:t xml:space="preserve"> de </w:t>
-      </w:r>
-      <w:proofErr w:type="spellStart"/>
-      <w:r>
-        <w:rPr>
-          <w:rFonts w:cstheme="minorHAnsi"/>
-          <w:bCs/>
-        </w:rPr>
-        <w:t>User</w:t>
-      </w:r>
-      <w:proofErr w:type="spellEnd"/>
-      <w:r>
-        <w:rPr>
-          <w:rFonts w:cstheme="minorHAnsi"/>
-          <w:bCs/>
-        </w:rPr>
-        <w:t>.</w:t>
+        <w:t>El resto de controllers que hay en el proyecto actualmente están en desuso por eso solo menciono al controller de User.</w:t>
       </w:r>
     </w:p>
     <w:p>
@@ -3813,7 +3278,6 @@
           <w:rFonts w:cstheme="minorHAnsi"/>
         </w:rPr>
       </w:pPr>
-      <w:proofErr w:type="spellStart"/>
       <w:r>
         <w:rPr>
           <w:rFonts w:cstheme="minorHAnsi"/>
@@ -3822,7 +3286,6 @@
         </w:rPr>
         <w:t>CategoriasDTO</w:t>
       </w:r>
-      <w:proofErr w:type="spellEnd"/>
       <w:r>
         <w:rPr>
           <w:rFonts w:cstheme="minorHAnsi"/>
@@ -3846,23 +3309,13 @@
           <w:bCs/>
         </w:rPr>
       </w:pPr>
-      <w:proofErr w:type="spellStart"/>
       <w:r>
         <w:rPr>
           <w:rFonts w:cstheme="minorHAnsi"/>
           <w:b/>
           <w:bCs/>
         </w:rPr>
-        <w:t>RankingDTO</w:t>
-      </w:r>
-      <w:proofErr w:type="spellEnd"/>
-      <w:r>
-        <w:rPr>
-          <w:rFonts w:cstheme="minorHAnsi"/>
-          <w:b/>
-          <w:bCs/>
-        </w:rPr>
-        <w:t>.</w:t>
+        <w:t>RankingDTO.</w:t>
       </w:r>
     </w:p>
     <w:p>
@@ -3881,23 +3334,13 @@
           <w:bCs/>
         </w:rPr>
       </w:pPr>
-      <w:proofErr w:type="spellStart"/>
       <w:r>
         <w:rPr>
           <w:rFonts w:cstheme="minorHAnsi"/>
           <w:b/>
           <w:bCs/>
         </w:rPr>
-        <w:t>RolesDTO</w:t>
-      </w:r>
-      <w:proofErr w:type="spellEnd"/>
-      <w:r>
-        <w:rPr>
-          <w:rFonts w:cstheme="minorHAnsi"/>
-          <w:b/>
-          <w:bCs/>
-        </w:rPr>
-        <w:t>.</w:t>
+        <w:t>RolesDTO.</w:t>
       </w:r>
     </w:p>
     <w:p>
@@ -3916,62 +3359,50 @@
           <w:bCs/>
         </w:rPr>
       </w:pPr>
-      <w:proofErr w:type="spellStart"/>
       <w:r>
         <w:rPr>
           <w:rFonts w:cstheme="minorHAnsi"/>
           <w:b/>
           <w:bCs/>
         </w:rPr>
-        <w:t>UsersDTO</w:t>
-      </w:r>
-      <w:proofErr w:type="spellEnd"/>
+        <w:t>UsersDTO.</w:t>
+      </w:r>
+    </w:p>
+    <w:p>
+      <w:pPr>
+        <w:spacing w:line="276" w:lineRule="auto"/>
+        <w:ind w:firstLine="567"/>
+        <w:jc w:val="both"/>
+        <w:rPr>
+          <w:rFonts w:cstheme="minorHAnsi"/>
+        </w:rPr>
+      </w:pPr>
+      <w:r>
+        <w:rPr>
+          <w:rFonts w:cstheme="minorHAnsi"/>
+        </w:rPr>
+        <w:t xml:space="preserve">A </w:t>
+      </w:r>
+      <w:r>
+        <w:rPr>
+          <w:rFonts w:cstheme="minorHAnsi"/>
+        </w:rPr>
+        <w:t>continuación,</w:t>
+      </w:r>
+      <w:r>
+        <w:rPr>
+          <w:rFonts w:cstheme="minorHAnsi"/>
+        </w:rPr>
+        <w:t xml:space="preserve"> las </w:t>
+      </w:r>
       <w:r>
         <w:rPr>
           <w:rFonts w:cstheme="minorHAnsi"/>
           <w:b/>
           <w:bCs/>
         </w:rPr>
-        <w:t>.</w:t>
-      </w:r>
-    </w:p>
-    <w:p>
-      <w:pPr>
-        <w:spacing w:line="276" w:lineRule="auto"/>
-        <w:ind w:firstLine="567"/>
-        <w:jc w:val="both"/>
-        <w:rPr>
-          <w:rFonts w:cstheme="minorHAnsi"/>
-        </w:rPr>
-      </w:pPr>
-      <w:r>
-        <w:rPr>
-          <w:rFonts w:cstheme="minorHAnsi"/>
-        </w:rPr>
-        <w:t xml:space="preserve">A </w:t>
-      </w:r>
-      <w:r>
-        <w:rPr>
-          <w:rFonts w:cstheme="minorHAnsi"/>
-        </w:rPr>
-        <w:t>continuación,</w:t>
-      </w:r>
-      <w:r>
-        <w:rPr>
-          <w:rFonts w:cstheme="minorHAnsi"/>
-        </w:rPr>
-        <w:t xml:space="preserve"> las </w:t>
-      </w:r>
-      <w:proofErr w:type="spellStart"/>
-      <w:r>
-        <w:rPr>
-          <w:rFonts w:cstheme="minorHAnsi"/>
-          <w:b/>
-          <w:bCs/>
-        </w:rPr>
         <w:t>entities</w:t>
       </w:r>
-      <w:proofErr w:type="spellEnd"/>
       <w:r>
         <w:rPr>
           <w:rFonts w:cstheme="minorHAnsi"/>
@@ -3995,23 +3426,13 @@
           <w:bCs/>
         </w:rPr>
       </w:pPr>
-      <w:proofErr w:type="spellStart"/>
       <w:r>
         <w:rPr>
           <w:rFonts w:cstheme="minorHAnsi"/>
           <w:b/>
           <w:bCs/>
         </w:rPr>
-        <w:t>CategoriaEntity</w:t>
-      </w:r>
-      <w:proofErr w:type="spellEnd"/>
-      <w:r>
-        <w:rPr>
-          <w:rFonts w:cstheme="minorHAnsi"/>
-          <w:b/>
-          <w:bCs/>
-        </w:rPr>
-        <w:t>.</w:t>
+        <w:t>CategoriaEntity.</w:t>
       </w:r>
     </w:p>
     <w:p>
@@ -4030,23 +3451,13 @@
           <w:bCs/>
         </w:rPr>
       </w:pPr>
-      <w:proofErr w:type="spellStart"/>
       <w:r>
         <w:rPr>
           <w:rFonts w:cstheme="minorHAnsi"/>
           <w:b/>
           <w:bCs/>
         </w:rPr>
-        <w:t>RankingEntity</w:t>
-      </w:r>
-      <w:proofErr w:type="spellEnd"/>
-      <w:r>
-        <w:rPr>
-          <w:rFonts w:cstheme="minorHAnsi"/>
-          <w:b/>
-          <w:bCs/>
-        </w:rPr>
-        <w:t>.</w:t>
+        <w:t>RankingEntity.</w:t>
       </w:r>
     </w:p>
     <w:p>
@@ -4065,23 +3476,13 @@
           <w:bCs/>
         </w:rPr>
       </w:pPr>
-      <w:proofErr w:type="spellStart"/>
       <w:r>
         <w:rPr>
           <w:rFonts w:cstheme="minorHAnsi"/>
           <w:b/>
           <w:bCs/>
         </w:rPr>
-        <w:t>RolEntity</w:t>
-      </w:r>
-      <w:proofErr w:type="spellEnd"/>
-      <w:r>
-        <w:rPr>
-          <w:rFonts w:cstheme="minorHAnsi"/>
-          <w:b/>
-          <w:bCs/>
-        </w:rPr>
-        <w:t>.</w:t>
+        <w:t>RolEntity.</w:t>
       </w:r>
     </w:p>
     <w:p>
@@ -4100,82 +3501,70 @@
           <w:bCs/>
         </w:rPr>
       </w:pPr>
-      <w:proofErr w:type="spellStart"/>
       <w:r>
         <w:rPr>
           <w:rFonts w:cstheme="minorHAnsi"/>
           <w:b/>
           <w:bCs/>
         </w:rPr>
-        <w:t>UserEntity</w:t>
-      </w:r>
-      <w:proofErr w:type="spellEnd"/>
+        <w:t>UserEntity.</w:t>
+      </w:r>
+    </w:p>
+    <w:p>
+      <w:pPr>
+        <w:spacing w:line="276" w:lineRule="auto"/>
+        <w:ind w:firstLine="567"/>
+        <w:jc w:val="both"/>
+        <w:rPr>
+          <w:rFonts w:cstheme="minorHAnsi"/>
+        </w:rPr>
+      </w:pPr>
+    </w:p>
+    <w:p>
+      <w:pPr>
+        <w:spacing w:line="276" w:lineRule="auto"/>
+        <w:ind w:firstLine="567"/>
+        <w:jc w:val="both"/>
+        <w:rPr>
+          <w:rFonts w:cstheme="minorHAnsi"/>
+        </w:rPr>
+      </w:pPr>
+    </w:p>
+    <w:p>
+      <w:pPr>
+        <w:spacing w:line="276" w:lineRule="auto"/>
+        <w:ind w:firstLine="567"/>
+        <w:jc w:val="both"/>
+        <w:rPr>
+          <w:rFonts w:cstheme="minorHAnsi"/>
+        </w:rPr>
+      </w:pPr>
+      <w:r>
+        <w:rPr>
+          <w:rFonts w:cstheme="minorHAnsi"/>
+        </w:rPr>
+        <w:t xml:space="preserve">A </w:t>
+      </w:r>
+      <w:r>
+        <w:rPr>
+          <w:rFonts w:cstheme="minorHAnsi"/>
+        </w:rPr>
+        <w:t>continuación,</w:t>
+      </w:r>
+      <w:r>
+        <w:rPr>
+          <w:rFonts w:cstheme="minorHAnsi"/>
+        </w:rPr>
+        <w:t xml:space="preserve"> los </w:t>
+      </w:r>
       <w:r>
         <w:rPr>
           <w:rFonts w:cstheme="minorHAnsi"/>
           <w:b/>
           <w:bCs/>
         </w:rPr>
-        <w:t>.</w:t>
-      </w:r>
-    </w:p>
-    <w:p>
-      <w:pPr>
-        <w:spacing w:line="276" w:lineRule="auto"/>
-        <w:ind w:firstLine="567"/>
-        <w:jc w:val="both"/>
-        <w:rPr>
-          <w:rFonts w:cstheme="minorHAnsi"/>
-        </w:rPr>
-      </w:pPr>
-    </w:p>
-    <w:p>
-      <w:pPr>
-        <w:spacing w:line="276" w:lineRule="auto"/>
-        <w:ind w:firstLine="567"/>
-        <w:jc w:val="both"/>
-        <w:rPr>
-          <w:rFonts w:cstheme="minorHAnsi"/>
-        </w:rPr>
-      </w:pPr>
-    </w:p>
-    <w:p>
-      <w:pPr>
-        <w:spacing w:line="276" w:lineRule="auto"/>
-        <w:ind w:firstLine="567"/>
-        <w:jc w:val="both"/>
-        <w:rPr>
-          <w:rFonts w:cstheme="minorHAnsi"/>
-        </w:rPr>
-      </w:pPr>
-      <w:r>
-        <w:rPr>
-          <w:rFonts w:cstheme="minorHAnsi"/>
-        </w:rPr>
-        <w:t xml:space="preserve">A </w:t>
-      </w:r>
-      <w:r>
-        <w:rPr>
-          <w:rFonts w:cstheme="minorHAnsi"/>
-        </w:rPr>
-        <w:t>continuación,</w:t>
-      </w:r>
-      <w:r>
-        <w:rPr>
-          <w:rFonts w:cstheme="minorHAnsi"/>
-        </w:rPr>
-        <w:t xml:space="preserve"> los </w:t>
-      </w:r>
-      <w:proofErr w:type="spellStart"/>
-      <w:r>
-        <w:rPr>
-          <w:rFonts w:cstheme="minorHAnsi"/>
-          <w:b/>
-          <w:bCs/>
-        </w:rPr>
         <w:t>repositories</w:t>
       </w:r>
-      <w:proofErr w:type="spellEnd"/>
       <w:r>
         <w:rPr>
           <w:rFonts w:cstheme="minorHAnsi"/>
@@ -4199,23 +3588,14 @@
           <w:bCs/>
         </w:rPr>
       </w:pPr>
-      <w:proofErr w:type="spellStart"/>
       <w:r>
         <w:rPr>
           <w:rFonts w:cstheme="minorHAnsi"/>
           <w:b/>
           <w:bCs/>
         </w:rPr>
-        <w:t>ICategoriasRepository</w:t>
-      </w:r>
-      <w:proofErr w:type="spellEnd"/>
-      <w:r>
-        <w:rPr>
-          <w:rFonts w:cstheme="minorHAnsi"/>
-          <w:b/>
-          <w:bCs/>
-        </w:rPr>
-        <w:t>.</w:t>
+        <w:lastRenderedPageBreak/>
+        <w:t>ICategoriasRepository.</w:t>
       </w:r>
     </w:p>
     <w:p>
@@ -4234,23 +3614,13 @@
           <w:bCs/>
         </w:rPr>
       </w:pPr>
-      <w:proofErr w:type="spellStart"/>
       <w:r>
         <w:rPr>
           <w:rFonts w:cstheme="minorHAnsi"/>
           <w:b/>
           <w:bCs/>
         </w:rPr>
-        <w:t>IRankingRepository</w:t>
-      </w:r>
-      <w:proofErr w:type="spellEnd"/>
-      <w:r>
-        <w:rPr>
-          <w:rFonts w:cstheme="minorHAnsi"/>
-          <w:b/>
-          <w:bCs/>
-        </w:rPr>
-        <w:t>.</w:t>
+        <w:t>IRankingRepository.</w:t>
       </w:r>
     </w:p>
     <w:p>
@@ -4269,23 +3639,13 @@
           <w:bCs/>
         </w:rPr>
       </w:pPr>
-      <w:proofErr w:type="spellStart"/>
       <w:r>
         <w:rPr>
           <w:rFonts w:cstheme="minorHAnsi"/>
           <w:b/>
           <w:bCs/>
         </w:rPr>
-        <w:t>IRolesRepository</w:t>
-      </w:r>
-      <w:proofErr w:type="spellEnd"/>
-      <w:r>
-        <w:rPr>
-          <w:rFonts w:cstheme="minorHAnsi"/>
-          <w:b/>
-          <w:bCs/>
-        </w:rPr>
-        <w:t>.</w:t>
+        <w:t>IRolesRepository.</w:t>
       </w:r>
     </w:p>
     <w:p>
@@ -4302,103 +3662,69 @@
           <w:rFonts w:cstheme="minorHAnsi"/>
         </w:rPr>
       </w:pPr>
-      <w:proofErr w:type="spellStart"/>
       <w:r>
         <w:rPr>
           <w:rFonts w:cstheme="minorHAnsi"/>
           <w:b/>
           <w:bCs/>
         </w:rPr>
-        <w:t>IUsersRepository</w:t>
-      </w:r>
-      <w:proofErr w:type="spellEnd"/>
+        <w:t>IUsersRepository.</w:t>
+      </w:r>
+      <w:r>
+        <w:rPr>
+          <w:rFonts w:cstheme="minorHAnsi"/>
+        </w:rPr>
+        <w:br/>
+      </w:r>
+    </w:p>
+    <w:p>
+      <w:pPr>
+        <w:spacing w:line="276" w:lineRule="auto"/>
+        <w:ind w:firstLine="567"/>
+        <w:jc w:val="both"/>
+        <w:rPr>
+          <w:rFonts w:cstheme="minorHAnsi"/>
+        </w:rPr>
+      </w:pPr>
+    </w:p>
+    <w:p>
+      <w:pPr>
+        <w:spacing w:line="276" w:lineRule="auto"/>
+        <w:ind w:firstLine="567"/>
+        <w:jc w:val="both"/>
+        <w:rPr>
+          <w:rFonts w:cstheme="minorHAnsi"/>
+        </w:rPr>
+      </w:pPr>
+    </w:p>
+    <w:p>
+      <w:pPr>
+        <w:spacing w:line="276" w:lineRule="auto"/>
+        <w:ind w:firstLine="567"/>
+        <w:jc w:val="both"/>
+        <w:rPr>
+          <w:rFonts w:cstheme="minorHAnsi"/>
+        </w:rPr>
+      </w:pPr>
+      <w:r>
+        <w:rPr>
+          <w:rFonts w:cstheme="minorHAnsi"/>
+        </w:rPr>
+        <w:t xml:space="preserve">Ya por último por comentar de todo esto sería la carpeta de </w:t>
+      </w:r>
       <w:r>
         <w:rPr>
           <w:rFonts w:cstheme="minorHAnsi"/>
           <w:b/>
           <w:bCs/>
         </w:rPr>
-        <w:t>.</w:t>
-      </w:r>
-      <w:r>
-        <w:rPr>
-          <w:rFonts w:cstheme="minorHAnsi"/>
-        </w:rPr>
-        <w:br/>
-      </w:r>
-    </w:p>
-    <w:p>
-      <w:pPr>
-        <w:spacing w:line="276" w:lineRule="auto"/>
-        <w:ind w:firstLine="567"/>
-        <w:jc w:val="both"/>
-        <w:rPr>
-          <w:rFonts w:cstheme="minorHAnsi"/>
-        </w:rPr>
-      </w:pPr>
-    </w:p>
-    <w:p>
-      <w:pPr>
-        <w:spacing w:line="276" w:lineRule="auto"/>
-        <w:ind w:firstLine="567"/>
-        <w:jc w:val="both"/>
-        <w:rPr>
-          <w:rFonts w:cstheme="minorHAnsi"/>
-        </w:rPr>
-      </w:pPr>
-    </w:p>
-    <w:p>
-      <w:pPr>
-        <w:spacing w:line="276" w:lineRule="auto"/>
-        <w:ind w:firstLine="567"/>
-        <w:jc w:val="both"/>
-        <w:rPr>
-          <w:rFonts w:cstheme="minorHAnsi"/>
-        </w:rPr>
-      </w:pPr>
-      <w:r>
-        <w:rPr>
-          <w:rFonts w:cstheme="minorHAnsi"/>
-        </w:rPr>
-        <w:t xml:space="preserve">Ya por último por comentar de todo esto sería la carpeta de </w:t>
-      </w:r>
-      <w:proofErr w:type="spellStart"/>
-      <w:r>
-        <w:rPr>
-          <w:rFonts w:cstheme="minorHAnsi"/>
-          <w:b/>
-          <w:bCs/>
-        </w:rPr>
         <w:t>resources</w:t>
       </w:r>
-      <w:proofErr w:type="spellEnd"/>
-      <w:r>
-        <w:rPr>
-          <w:rFonts w:cstheme="minorHAnsi"/>
-        </w:rPr>
-        <w:t xml:space="preserve">, donde hemos añadido ahí la </w:t>
-      </w:r>
-      <w:proofErr w:type="spellStart"/>
-      <w:r>
-        <w:rPr>
-          <w:rFonts w:cstheme="minorHAnsi"/>
-        </w:rPr>
-        <w:t>url</w:t>
-      </w:r>
-      <w:proofErr w:type="spellEnd"/>
-      <w:r>
-        <w:rPr>
-          <w:rFonts w:cstheme="minorHAnsi"/>
-        </w:rPr>
-        <w:t xml:space="preserve"> de la base de datos con el usuario y contraseña que debe usar y otras herramientas aparte para el buen funciona</w:t>
-      </w:r>
-      <w:bookmarkStart w:id="10" w:name="_GoBack"/>
-      <w:bookmarkEnd w:id="10"/>
-      <w:r>
-        <w:rPr>
-          <w:rFonts w:cstheme="minorHAnsi"/>
-        </w:rPr>
-        <w:t>miento de la aplicación.</w:t>
+      <w:r>
+        <w:rPr>
+          <w:rFonts w:cstheme="minorHAnsi"/>
+        </w:rPr>
+        <w:t>, donde hemos añadido ahí la url de la base de datos con el usuario y contraseña que debe usar y otras herramientas aparte para el buen funcionamiento de la aplicación.</w:t>
       </w:r>
       <w:r>
         <w:rPr>
@@ -4469,64 +3795,15 @@
         <w:ind w:firstLine="567"/>
         <w:jc w:val="both"/>
       </w:pPr>
-      <w:proofErr w:type="spellStart"/>
       <w:r>
         <w:rPr>
           <w:b/>
           <w:bCs/>
         </w:rPr>
-        <w:t>Bootstrap</w:t>
-      </w:r>
-      <w:proofErr w:type="spellEnd"/>
-      <w:r>
-        <w:rPr>
-          <w:b/>
-          <w:bCs/>
-        </w:rPr>
-        <w:t>:</w:t>
-      </w:r>
-      <w:r>
-        <w:t xml:space="preserve"> </w:t>
-      </w:r>
-      <w:proofErr w:type="spellStart"/>
-      <w:r>
-        <w:t>Bootstrap</w:t>
-      </w:r>
-      <w:proofErr w:type="spellEnd"/>
-      <w:r>
-        <w:t xml:space="preserve"> es un </w:t>
-      </w:r>
-      <w:proofErr w:type="spellStart"/>
-      <w:r>
-        <w:t>framework</w:t>
-      </w:r>
-      <w:proofErr w:type="spellEnd"/>
-      <w:r>
-        <w:t xml:space="preserve"> </w:t>
-      </w:r>
-      <w:proofErr w:type="spellStart"/>
-      <w:r>
-        <w:t>front-end</w:t>
-      </w:r>
-      <w:proofErr w:type="spellEnd"/>
-      <w:r>
-        <w:t xml:space="preserve"> utilizado para desarrollar aplicaciones web y sitios </w:t>
-      </w:r>
-      <w:proofErr w:type="spellStart"/>
-      <w:r>
-        <w:t>mobile</w:t>
-      </w:r>
-      <w:proofErr w:type="spellEnd"/>
-      <w:r>
-        <w:t xml:space="preserve"> </w:t>
-      </w:r>
-      <w:proofErr w:type="spellStart"/>
-      <w:r>
-        <w:t>first</w:t>
-      </w:r>
-      <w:proofErr w:type="spellEnd"/>
-      <w:r>
-        <w:t>, es decir, con un diseño que se adapta a la pantalla del dispositivo utilizado por el usuario.</w:t>
+        <w:t>Bootstrap:</w:t>
+      </w:r>
+      <w:r>
+        <w:t xml:space="preserve"> Bootstrap es un framework front-end utilizado para desarrollar aplicaciones web y sitios mobile first, es decir, con un diseño que se adapta a la pantalla del dispositivo utilizado por el usuario.</w:t>
       </w:r>
     </w:p>
     <w:p>
@@ -4539,263 +3816,143 @@
         <w:ind w:firstLine="567"/>
         <w:jc w:val="both"/>
       </w:pPr>
-      <w:proofErr w:type="spellStart"/>
       <w:r>
         <w:rPr>
           <w:b/>
           <w:bCs/>
         </w:rPr>
-        <w:t>Axios</w:t>
-      </w:r>
-      <w:proofErr w:type="spellEnd"/>
+        <w:t>Axios:</w:t>
+      </w:r>
+      <w:r>
+        <w:t xml:space="preserve"> Axios es una biblioteca JavaScript que simplifica la realización de solicitudes HTTP desde el navegador o desde Node.js. Proporciona una interfaz fácil de usar para enviar solicitudes AJAX y manejar respuestas de manera eficiente.</w:t>
+      </w:r>
+    </w:p>
+    <w:p>
+      <w:pPr>
+        <w:spacing w:after="384" w:line="276" w:lineRule="auto"/>
+        <w:ind w:firstLine="567"/>
+        <w:jc w:val="both"/>
+      </w:pPr>
+      <w:r>
+        <w:t xml:space="preserve">Además, se ha utilizado </w:t>
+      </w:r>
       <w:r>
         <w:rPr>
           <w:b/>
           <w:bCs/>
         </w:rPr>
-        <w:t>:</w:t>
-      </w:r>
+        <w:t>LocalStorage</w:t>
+      </w:r>
+      <w:r>
+        <w:t xml:space="preserve"> para almacenar datos de manera persistente en el navegador del usuario. Aunque LocalStorage no es una librería externa, es una funcionalidad importante proporcionada por los navegadores modernos. Los datos almacenados en LocalStorage no tienen fecha de expiración y se mantienen incluso si se cierra el navegador, lo que es útil para guardar información del usuario, configuraciones o cualquier dato que deba ser persistente entre sesiones.</w:t>
+      </w:r>
+    </w:p>
+    <w:p>
+      <w:pPr>
+        <w:spacing w:after="384"/>
+      </w:pPr>
       <w:r>
         <w:t xml:space="preserve"> </w:t>
       </w:r>
-      <w:proofErr w:type="spellStart"/>
-      <w:r>
-        <w:t>Axios</w:t>
-      </w:r>
-      <w:proofErr w:type="spellEnd"/>
-      <w:r>
-        <w:t xml:space="preserve"> es una biblioteca JavaScript que simplifica la realización de solicitudes HTTP desde el navegador o desde Node.js. Proporciona una interfaz fácil de usar para enviar solicitudes AJAX y manejar respuestas de manera eficiente.</w:t>
-      </w:r>
-    </w:p>
-    <w:p>
-      <w:pPr>
-        <w:spacing w:after="384" w:line="276" w:lineRule="auto"/>
-        <w:ind w:firstLine="567"/>
-        <w:jc w:val="both"/>
-      </w:pPr>
-      <w:r>
-        <w:t xml:space="preserve">Además, se ha utilizado </w:t>
-      </w:r>
-      <w:proofErr w:type="spellStart"/>
+    </w:p>
+    <w:p/>
+    <w:p>
+      <w:pPr>
+        <w:pStyle w:val="Ttulo1"/>
+      </w:pPr>
+      <w:bookmarkStart w:id="12" w:name="_Toc166596855"/>
+      <w:r>
+        <w:t>Manual de despliegue</w:t>
+      </w:r>
+      <w:bookmarkEnd w:id="12"/>
+    </w:p>
+    <w:p/>
+    <w:p>
+      <w:pPr>
+        <w:spacing w:after="161" w:line="276" w:lineRule="auto"/>
+        <w:ind w:firstLine="567"/>
+        <w:jc w:val="both"/>
+      </w:pPr>
+      <w:r>
+        <w:t xml:space="preserve">Despliegue usando </w:t>
+      </w:r>
       <w:r>
         <w:rPr>
           <w:b/>
           <w:bCs/>
         </w:rPr>
-        <w:t>LocalStorage</w:t>
-      </w:r>
-      <w:proofErr w:type="spellEnd"/>
-      <w:r>
-        <w:t xml:space="preserve"> para almacenar datos de manera persistente en el navegador del usuario. Aunque </w:t>
-      </w:r>
-      <w:proofErr w:type="spellStart"/>
-      <w:r>
-        <w:t>LocalStorage</w:t>
-      </w:r>
-      <w:proofErr w:type="spellEnd"/>
-      <w:r>
-        <w:t xml:space="preserve"> no es una librería externa, es una funcionalidad importante proporcionada por los navegadores modernos. Los datos almacenados en </w:t>
-      </w:r>
-      <w:proofErr w:type="spellStart"/>
-      <w:r>
-        <w:t>LocalStorage</w:t>
-      </w:r>
-      <w:proofErr w:type="spellEnd"/>
-      <w:r>
-        <w:t xml:space="preserve"> no tienen fecha de expiración y se mantienen incluso si se cierra el navegador, lo que es útil para guardar información del usuario, configuraciones o cualquier dato que deba ser persistente entre sesiones.</w:t>
-      </w:r>
-    </w:p>
-    <w:p>
-      <w:pPr>
-        <w:spacing w:after="384"/>
-      </w:pPr>
-      <w:r>
-        <w:t xml:space="preserve"> </w:t>
-      </w:r>
-    </w:p>
-    <w:p/>
-    <w:p>
-      <w:pPr>
-        <w:pStyle w:val="Ttulo1"/>
-      </w:pPr>
-      <w:bookmarkStart w:id="12" w:name="_Toc166596855"/>
-      <w:r>
-        <w:t>Manual de despliegue</w:t>
-      </w:r>
-      <w:bookmarkEnd w:id="12"/>
-    </w:p>
-    <w:p/>
+        <w:t>Github</w:t>
+      </w:r>
+      <w:r>
+        <w:t>:</w:t>
+      </w:r>
+    </w:p>
     <w:p>
       <w:pPr>
         <w:spacing w:after="161" w:line="276" w:lineRule="auto"/>
         <w:ind w:firstLine="567"/>
         <w:jc w:val="both"/>
       </w:pPr>
-      <w:r>
-        <w:t xml:space="preserve">Despliegue usando </w:t>
-      </w:r>
-      <w:proofErr w:type="spellStart"/>
+    </w:p>
+    <w:p>
+      <w:pPr>
+        <w:spacing w:after="161" w:line="276" w:lineRule="auto"/>
+        <w:ind w:firstLine="567"/>
+        <w:jc w:val="both"/>
+      </w:pPr>
+      <w:r>
+        <w:t>Suponiendo que nuestro repositorio de Github ya ha sido clonado en el dispositivo, desplegaremos la aplicación de manera local.</w:t>
+      </w:r>
+      <w:r>
+        <w:br/>
+        <w:t>Lo primero y más importante es tener la base de datos ya preparada con el script de la BBDD. Una vez tengamos esto, abrir la aplicación de Eclipse Workspace para abrir nuestro proyecto del back-end e iniciarlo. Se iniciará en el puerto 8080. Iniciado así escuchará las peticiones que le haga el cliente.</w:t>
+      </w:r>
+    </w:p>
+    <w:p>
+      <w:pPr>
+        <w:spacing w:after="161" w:line="276" w:lineRule="auto"/>
+        <w:ind w:firstLine="567"/>
+        <w:jc w:val="both"/>
+      </w:pPr>
+    </w:p>
+    <w:p>
+      <w:pPr>
+        <w:spacing w:after="161" w:line="276" w:lineRule="auto"/>
+        <w:ind w:firstLine="567"/>
+        <w:jc w:val="both"/>
+      </w:pPr>
+      <w:r>
+        <w:t>Y por parte del front-end, abriremos el Visual Studio Code o cualquier editor de código que sea parecido a Visual (</w:t>
+      </w:r>
+      <w:r>
+        <w:t>IntelliJ</w:t>
+      </w:r>
+      <w:r>
+        <w:t xml:space="preserve"> IDEA por ejemplo), abrimos la terminal del editor de código y tendremos que instalar las dependencias del proyecto, para ello usar este comando. </w:t>
+      </w:r>
       <w:r>
         <w:rPr>
           <w:b/>
           <w:bCs/>
         </w:rPr>
-        <w:t>Github</w:t>
-      </w:r>
-      <w:proofErr w:type="spellEnd"/>
-      <w:r>
-        <w:t>:</w:t>
-      </w:r>
-    </w:p>
-    <w:p>
-      <w:pPr>
-        <w:spacing w:after="161" w:line="276" w:lineRule="auto"/>
-        <w:ind w:firstLine="567"/>
-        <w:jc w:val="both"/>
-      </w:pPr>
-    </w:p>
-    <w:p>
-      <w:pPr>
-        <w:spacing w:after="161" w:line="276" w:lineRule="auto"/>
-        <w:ind w:firstLine="567"/>
-        <w:jc w:val="both"/>
-      </w:pPr>
-      <w:r>
-        <w:t xml:space="preserve">Suponiendo que nuestro repositorio de </w:t>
-      </w:r>
-      <w:proofErr w:type="spellStart"/>
-      <w:r>
-        <w:t>Github</w:t>
-      </w:r>
-      <w:proofErr w:type="spellEnd"/>
-      <w:r>
-        <w:t xml:space="preserve"> ya ha sido clonado en el dispositivo, desplegaremos la aplicación de manera local.</w:t>
-      </w:r>
-      <w:r>
-        <w:br/>
-        <w:t xml:space="preserve">Lo primero y más importante es tener la base de datos ya preparada con el script de la BBDD. Una vez tengamos esto, abrir la aplicación de Eclipse </w:t>
-      </w:r>
-      <w:proofErr w:type="spellStart"/>
-      <w:r>
-        <w:t>Workspace</w:t>
-      </w:r>
-      <w:proofErr w:type="spellEnd"/>
-      <w:r>
-        <w:t xml:space="preserve"> para abrir nuestro proyecto del back-</w:t>
-      </w:r>
-      <w:proofErr w:type="spellStart"/>
-      <w:r>
-        <w:t>end</w:t>
-      </w:r>
-      <w:proofErr w:type="spellEnd"/>
-      <w:r>
-        <w:t xml:space="preserve"> e iniciarlo. Se iniciará en el puerto 8080. Iniciado así escuchará las peticiones que le haga el cliente.</w:t>
-      </w:r>
-    </w:p>
-    <w:p>
-      <w:pPr>
-        <w:spacing w:after="161" w:line="276" w:lineRule="auto"/>
-        <w:ind w:firstLine="567"/>
-        <w:jc w:val="both"/>
-      </w:pPr>
-    </w:p>
-    <w:p>
-      <w:pPr>
-        <w:spacing w:after="161" w:line="276" w:lineRule="auto"/>
-        <w:ind w:firstLine="567"/>
-        <w:jc w:val="both"/>
-      </w:pPr>
-      <w:r>
-        <w:t xml:space="preserve">Y por parte del </w:t>
-      </w:r>
-      <w:proofErr w:type="spellStart"/>
-      <w:r>
-        <w:t>front-end</w:t>
-      </w:r>
-      <w:proofErr w:type="spellEnd"/>
-      <w:r>
-        <w:t xml:space="preserve">, abriremos el Visual Studio </w:t>
-      </w:r>
-      <w:proofErr w:type="spellStart"/>
-      <w:r>
-        <w:t>Code</w:t>
-      </w:r>
-      <w:proofErr w:type="spellEnd"/>
-      <w:r>
-        <w:t xml:space="preserve"> o cualquier editor de código que sea parecido a Visual (</w:t>
-      </w:r>
-      <w:r>
-        <w:t>IntelliJ</w:t>
-      </w:r>
-      <w:r>
-        <w:t xml:space="preserve"> </w:t>
-      </w:r>
-      <w:proofErr w:type="gramStart"/>
-      <w:r>
-        <w:t>IDEA</w:t>
-      </w:r>
-      <w:proofErr w:type="gramEnd"/>
-      <w:r>
-        <w:t xml:space="preserve"> por ejemplo), abrimos la terminal del editor de código y tendremos que instalar las dependencias del proyecto, para ello usar este comando. </w:t>
-      </w:r>
-      <w:proofErr w:type="spellStart"/>
+        <w:t>npm install</w:t>
+      </w:r>
       <w:r>
         <w:rPr>
           <w:b/>
           <w:bCs/>
         </w:rPr>
-        <w:t>npm</w:t>
-      </w:r>
-      <w:proofErr w:type="spellEnd"/>
+        <w:t xml:space="preserve"> </w:t>
+      </w:r>
+      <w:r>
+        <w:t xml:space="preserve">y ejecutamos la parte del front-end con </w:t>
+      </w:r>
       <w:r>
         <w:rPr>
           <w:b/>
           <w:bCs/>
         </w:rPr>
-        <w:t xml:space="preserve"> </w:t>
-      </w:r>
-      <w:proofErr w:type="spellStart"/>
-      <w:r>
-        <w:rPr>
-          <w:b/>
-          <w:bCs/>
-        </w:rPr>
-        <w:t>install</w:t>
-      </w:r>
-      <w:proofErr w:type="spellEnd"/>
-      <w:r>
-        <w:rPr>
-          <w:b/>
-          <w:bCs/>
-        </w:rPr>
-        <w:t xml:space="preserve"> </w:t>
-      </w:r>
-      <w:r>
-        <w:t xml:space="preserve">y ejecutamos la parte del </w:t>
-      </w:r>
-      <w:proofErr w:type="spellStart"/>
-      <w:r>
-        <w:t>front-end</w:t>
-      </w:r>
-      <w:proofErr w:type="spellEnd"/>
-      <w:r>
-        <w:t xml:space="preserve"> con </w:t>
-      </w:r>
-      <w:proofErr w:type="spellStart"/>
-      <w:r>
-        <w:rPr>
-          <w:b/>
-          <w:bCs/>
-        </w:rPr>
-        <w:t>npm</w:t>
-      </w:r>
-      <w:proofErr w:type="spellEnd"/>
-      <w:r>
-        <w:rPr>
-          <w:b/>
-          <w:bCs/>
-        </w:rPr>
-        <w:t xml:space="preserve"> run serve</w:t>
+        <w:t>npm run serve</w:t>
       </w:r>
       <w:r>
         <w:t xml:space="preserve">. </w:t>
@@ -4816,15 +3973,7 @@
       </w:pPr>
       <w:r>
         <w:lastRenderedPageBreak/>
-        <w:t xml:space="preserve">En este caso al estar ocupado el puerto 8080, se asigna automáticamente el puerto 8081. En caso de que queramos acceder a la página web, en la terminal se nos mostrará con cuales </w:t>
-      </w:r>
-      <w:proofErr w:type="spellStart"/>
-      <w:r>
-        <w:t>IPs</w:t>
-      </w:r>
-      <w:proofErr w:type="spellEnd"/>
-      <w:r>
-        <w:t xml:space="preserve"> podemos abrir la página. </w:t>
+        <w:t xml:space="preserve">En este caso al estar ocupado el puerto 8080, se asigna automáticamente el puerto 8081. En caso de que queramos acceder a la página web, en la terminal se nos mostrará con cuales IPs podemos abrir la página. </w:t>
       </w:r>
     </w:p>
     <w:p>
@@ -4998,7 +4147,7 @@
                                       <w:sz w:val="32"/>
                                       <w:szCs w:val="32"/>
                                     </w:rPr>
-                                    <w:t>11</w:t>
+                                    <w:t>9</w:t>
                                   </w:r>
                                   <w:r>
                                     <w:rPr>
@@ -5063,7 +4212,7 @@
                                 <w:sz w:val="32"/>
                                 <w:szCs w:val="32"/>
                               </w:rPr>
-                              <w:t>11</w:t>
+                              <w:t>9</w:t>
                             </w:r>
                             <w:r>
                               <w:rPr>
@@ -10022,15 +9171,6 @@
 </file>
 
 <file path=customXml/item1.xml><?xml version="1.0" encoding="utf-8"?>
-<?mso-contentType ?>
-<FormTemplates xmlns="http://schemas.microsoft.com/sharepoint/v3/contenttype/forms">
-  <Display>DocumentLibraryForm</Display>
-  <Edit>DocumentLibraryForm</Edit>
-  <New>DocumentLibraryForm</New>
-</FormTemplates>
-</file>
-
-<file path=customXml/item2.xml><?xml version="1.0" encoding="utf-8"?>
 <p:properties xmlns:p="http://schemas.microsoft.com/office/2006/metadata/properties" xmlns:xsi="http://www.w3.org/2001/XMLSchema-instance" xmlns:pc="http://schemas.microsoft.com/office/infopath/2007/PartnerControls">
   <documentManagement>
     <TaxCatchAll xmlns="c3614af2-e635-4072-be10-70b8c906c008" xsi:nil="true"/>
@@ -10039,6 +9179,15 @@
     </lcf76f155ced4ddcb4097134ff3c332f>
   </documentManagement>
 </p:properties>
+</file>
+
+<file path=customXml/item2.xml><?xml version="1.0" encoding="utf-8"?>
+<?mso-contentType ?>
+<FormTemplates xmlns="http://schemas.microsoft.com/sharepoint/v3/contenttype/forms">
+  <Display>DocumentLibraryForm</Display>
+  <Edit>DocumentLibraryForm</Edit>
+  <New>DocumentLibraryForm</New>
+</FormTemplates>
 </file>
 
 <file path=customXml/item3.xml><?xml version="1.0" encoding="utf-8"?>
@@ -10289,20 +9438,20 @@
 </file>
 
 <file path=customXml/itemProps1.xml><?xml version="1.0" encoding="utf-8"?>
-<ds:datastoreItem xmlns:ds="http://schemas.openxmlformats.org/officeDocument/2006/customXml" ds:itemID="{7ACF66F9-DA77-4432-A9F8-7B88E125BEC2}">
-  <ds:schemaRefs>
-    <ds:schemaRef ds:uri="http://schemas.microsoft.com/sharepoint/v3/contenttype/forms"/>
-  </ds:schemaRefs>
-</ds:datastoreItem>
-</file>
-
-<file path=customXml/itemProps2.xml><?xml version="1.0" encoding="utf-8"?>
 <ds:datastoreItem xmlns:ds="http://schemas.openxmlformats.org/officeDocument/2006/customXml" ds:itemID="{88A6ECAC-0B71-40C3-919D-6A07C4453A27}">
   <ds:schemaRefs>
     <ds:schemaRef ds:uri="http://schemas.microsoft.com/office/2006/metadata/properties"/>
     <ds:schemaRef ds:uri="http://schemas.microsoft.com/office/infopath/2007/PartnerControls"/>
     <ds:schemaRef ds:uri="c3614af2-e635-4072-be10-70b8c906c008"/>
     <ds:schemaRef ds:uri="8fcaa2d4-51b8-4b8f-b7bc-98cf4b2177e8"/>
+  </ds:schemaRefs>
+</ds:datastoreItem>
+</file>
+
+<file path=customXml/itemProps2.xml><?xml version="1.0" encoding="utf-8"?>
+<ds:datastoreItem xmlns:ds="http://schemas.openxmlformats.org/officeDocument/2006/customXml" ds:itemID="{7ACF66F9-DA77-4432-A9F8-7B88E125BEC2}">
+  <ds:schemaRefs>
+    <ds:schemaRef ds:uri="http://schemas.microsoft.com/sharepoint/v3/contenttype/forms"/>
   </ds:schemaRefs>
 </ds:datastoreItem>
 </file>
@@ -10327,7 +9476,7 @@
 </file>
 
 <file path=customXml/itemProps4.xml><?xml version="1.0" encoding="utf-8"?>
-<ds:datastoreItem xmlns:ds="http://schemas.openxmlformats.org/officeDocument/2006/customXml" ds:itemID="{E25C6C07-B29C-4A2E-8D33-F86B56306B38}">
+<ds:datastoreItem xmlns:ds="http://schemas.openxmlformats.org/officeDocument/2006/customXml" ds:itemID="{4549085E-0703-41F4-97FE-C9CA1038D2C0}">
   <ds:schemaRefs>
     <ds:schemaRef ds:uri="http://schemas.openxmlformats.org/officeDocument/2006/bibliography"/>
   </ds:schemaRefs>

</xml_diff>